<commit_message>
Added Timer 2 flowchart
</commit_message>
<xml_diff>
--- a/air conditioning/Air Conditioning Design.docx
+++ b/air conditioning/Air Conditioning Design.docx
@@ -289,7 +289,12 @@
             <w:pStyle w:val="TOCHeading"/>
           </w:pPr>
           <w:r>
-            <w:t>Table of Contents</w:t>
+            <w:t>Table of C</w:t>
+          </w:r>
+          <w:bookmarkStart w:id="0" w:name="_GoBack"/>
+          <w:bookmarkEnd w:id="0"/>
+          <w:r>
+            <w:t>ontents</w:t>
           </w:r>
         </w:p>
         <w:p>
@@ -314,7 +319,7 @@
           <w:r>
             <w:fldChar w:fldCharType="separate"/>
           </w:r>
-          <w:hyperlink w:anchor="_Toc133427512" w:history="1">
+          <w:hyperlink w:anchor="_Toc133436110" w:history="1">
             <w:r>
               <w:rPr>
                 <w:rStyle w:val="Hyperlink"/>
@@ -341,7 +346,7 @@
                 <w:noProof/>
                 <w:webHidden/>
               </w:rPr>
-              <w:instrText xml:space="preserve"> PAGEREF _Toc133427512 \h </w:instrText>
+              <w:instrText xml:space="preserve"> PAGEREF _Toc133436110 \h </w:instrText>
             </w:r>
             <w:r>
               <w:rPr>
@@ -386,7 +391,7 @@
               <w14:ligatures w14:val="none"/>
             </w:rPr>
           </w:pPr>
-          <w:hyperlink w:anchor="_Toc133427513" w:history="1">
+          <w:hyperlink w:anchor="_Toc133436111" w:history="1">
             <w:r>
               <w:rPr>
                 <w:rStyle w:val="Hyperlink"/>
@@ -429,7 +434,7 @@
                 <w:noProof/>
                 <w:webHidden/>
               </w:rPr>
-              <w:instrText xml:space="preserve"> PAGEREF _Toc133427513 \h </w:instrText>
+              <w:instrText xml:space="preserve"> PAGEREF _Toc133436111 \h </w:instrText>
             </w:r>
             <w:r>
               <w:rPr>
@@ -473,7 +478,7 @@
               <w14:ligatures w14:val="none"/>
             </w:rPr>
           </w:pPr>
-          <w:hyperlink w:anchor="_Toc133427514" w:history="1">
+          <w:hyperlink w:anchor="_Toc133436112" w:history="1">
             <w:r>
               <w:rPr>
                 <w:rStyle w:val="Hyperlink"/>
@@ -500,7 +505,7 @@
                 <w:noProof/>
                 <w:webHidden/>
               </w:rPr>
-              <w:instrText xml:space="preserve"> PAGEREF _Toc133427514 \h </w:instrText>
+              <w:instrText xml:space="preserve"> PAGEREF _Toc133436112 \h </w:instrText>
             </w:r>
             <w:r>
               <w:rPr>
@@ -544,7 +549,7 @@
               <w14:ligatures w14:val="none"/>
             </w:rPr>
           </w:pPr>
-          <w:hyperlink w:anchor="_Toc133427515" w:history="1">
+          <w:hyperlink w:anchor="_Toc133436113" w:history="1">
             <w:r>
               <w:rPr>
                 <w:rStyle w:val="Hyperlink"/>
@@ -571,7 +576,7 @@
                 <w:noProof/>
                 <w:webHidden/>
               </w:rPr>
-              <w:instrText xml:space="preserve"> PAGEREF _Toc133427515 \h </w:instrText>
+              <w:instrText xml:space="preserve"> PAGEREF _Toc133436113 \h </w:instrText>
             </w:r>
             <w:r>
               <w:rPr>
@@ -615,7 +620,7 @@
               <w14:ligatures w14:val="none"/>
             </w:rPr>
           </w:pPr>
-          <w:hyperlink w:anchor="_Toc133427516" w:history="1">
+          <w:hyperlink w:anchor="_Toc133436114" w:history="1">
             <w:r>
               <w:rPr>
                 <w:rStyle w:val="Hyperlink"/>
@@ -642,7 +647,7 @@
                 <w:noProof/>
                 <w:webHidden/>
               </w:rPr>
-              <w:instrText xml:space="preserve"> PAGEREF _Toc133427516 \h </w:instrText>
+              <w:instrText xml:space="preserve"> PAGEREF _Toc133436114 \h </w:instrText>
             </w:r>
             <w:r>
               <w:rPr>
@@ -686,7 +691,7 @@
               <w14:ligatures w14:val="none"/>
             </w:rPr>
           </w:pPr>
-          <w:hyperlink w:anchor="_Toc133427517" w:history="1">
+          <w:hyperlink w:anchor="_Toc133436115" w:history="1">
             <w:r>
               <w:rPr>
                 <w:rStyle w:val="Hyperlink"/>
@@ -713,7 +718,7 @@
                 <w:noProof/>
                 <w:webHidden/>
               </w:rPr>
-              <w:instrText xml:space="preserve"> PAGEREF _Toc133427517 \h </w:instrText>
+              <w:instrText xml:space="preserve"> PAGEREF _Toc133436115 \h </w:instrText>
             </w:r>
             <w:r>
               <w:rPr>
@@ -757,7 +762,7 @@
               <w14:ligatures w14:val="none"/>
             </w:rPr>
           </w:pPr>
-          <w:hyperlink w:anchor="_Toc133427518" w:history="1">
+          <w:hyperlink w:anchor="_Toc133436116" w:history="1">
             <w:r>
               <w:rPr>
                 <w:rStyle w:val="Hyperlink"/>
@@ -784,7 +789,7 @@
                 <w:noProof/>
                 <w:webHidden/>
               </w:rPr>
-              <w:instrText xml:space="preserve"> PAGEREF _Toc133427518 \h </w:instrText>
+              <w:instrText xml:space="preserve"> PAGEREF _Toc133436116 \h </w:instrText>
             </w:r>
             <w:r>
               <w:rPr>
@@ -828,7 +833,7 @@
               <w14:ligatures w14:val="none"/>
             </w:rPr>
           </w:pPr>
-          <w:hyperlink w:anchor="_Toc133427519" w:history="1">
+          <w:hyperlink w:anchor="_Toc133436117" w:history="1">
             <w:r>
               <w:rPr>
                 <w:rStyle w:val="Hyperlink"/>
@@ -855,7 +860,7 @@
                 <w:noProof/>
                 <w:webHidden/>
               </w:rPr>
-              <w:instrText xml:space="preserve"> PAGEREF _Toc133427519 \h </w:instrText>
+              <w:instrText xml:space="preserve"> PAGEREF _Toc133436117 \h </w:instrText>
             </w:r>
             <w:r>
               <w:rPr>
@@ -899,7 +904,7 @@
               <w14:ligatures w14:val="none"/>
             </w:rPr>
           </w:pPr>
-          <w:hyperlink w:anchor="_Toc133427520" w:history="1">
+          <w:hyperlink w:anchor="_Toc133436118" w:history="1">
             <w:r>
               <w:rPr>
                 <w:rStyle w:val="Hyperlink"/>
@@ -926,7 +931,7 @@
                 <w:noProof/>
                 <w:webHidden/>
               </w:rPr>
-              <w:instrText xml:space="preserve"> PAGEREF _Toc133427520 \h </w:instrText>
+              <w:instrText xml:space="preserve"> PAGEREF _Toc133436118 \h </w:instrText>
             </w:r>
             <w:r>
               <w:rPr>
@@ -970,7 +975,7 @@
               <w14:ligatures w14:val="none"/>
             </w:rPr>
           </w:pPr>
-          <w:hyperlink w:anchor="_Toc133427521" w:history="1">
+          <w:hyperlink w:anchor="_Toc133436119" w:history="1">
             <w:r>
               <w:rPr>
                 <w:rStyle w:val="Hyperlink"/>
@@ -997,7 +1002,7 @@
                 <w:noProof/>
                 <w:webHidden/>
               </w:rPr>
-              <w:instrText xml:space="preserve"> PAGEREF _Toc133427521 \h </w:instrText>
+              <w:instrText xml:space="preserve"> PAGEREF _Toc133436119 \h </w:instrText>
             </w:r>
             <w:r>
               <w:rPr>
@@ -1041,7 +1046,7 @@
               <w14:ligatures w14:val="none"/>
             </w:rPr>
           </w:pPr>
-          <w:hyperlink w:anchor="_Toc133427522" w:history="1">
+          <w:hyperlink w:anchor="_Toc133436120" w:history="1">
             <w:r>
               <w:rPr>
                 <w:rStyle w:val="Hyperlink"/>
@@ -1068,7 +1073,7 @@
                 <w:noProof/>
                 <w:webHidden/>
               </w:rPr>
-              <w:instrText xml:space="preserve"> PAGEREF _Toc133427522 \h </w:instrText>
+              <w:instrText xml:space="preserve"> PAGEREF _Toc133436120 \h </w:instrText>
             </w:r>
             <w:r>
               <w:rPr>
@@ -1112,7 +1117,7 @@
               <w14:ligatures w14:val="none"/>
             </w:rPr>
           </w:pPr>
-          <w:hyperlink w:anchor="_Toc133427523" w:history="1">
+          <w:hyperlink w:anchor="_Toc133436121" w:history="1">
             <w:r>
               <w:rPr>
                 <w:rStyle w:val="Hyperlink"/>
@@ -1139,7 +1144,7 @@
                 <w:noProof/>
                 <w:webHidden/>
               </w:rPr>
-              <w:instrText xml:space="preserve"> PAGEREF _Toc133427523 \h </w:instrText>
+              <w:instrText xml:space="preserve"> PAGEREF _Toc133436121 \h </w:instrText>
             </w:r>
             <w:r>
               <w:rPr>
@@ -1183,7 +1188,7 @@
               <w14:ligatures w14:val="none"/>
             </w:rPr>
           </w:pPr>
-          <w:hyperlink w:anchor="_Toc133427524" w:history="1">
+          <w:hyperlink w:anchor="_Toc133436122" w:history="1">
             <w:r>
               <w:rPr>
                 <w:rStyle w:val="Hyperlink"/>
@@ -1210,7 +1215,7 @@
                 <w:noProof/>
                 <w:webHidden/>
               </w:rPr>
-              <w:instrText xml:space="preserve"> PAGEREF _Toc133427524 \h </w:instrText>
+              <w:instrText xml:space="preserve"> PAGEREF _Toc133436122 \h </w:instrText>
             </w:r>
             <w:r>
               <w:rPr>
@@ -1254,7 +1259,7 @@
               <w14:ligatures w14:val="none"/>
             </w:rPr>
           </w:pPr>
-          <w:hyperlink w:anchor="_Toc133427525" w:history="1">
+          <w:hyperlink w:anchor="_Toc133436123" w:history="1">
             <w:r>
               <w:rPr>
                 <w:rStyle w:val="Hyperlink"/>
@@ -1281,7 +1286,7 @@
                 <w:noProof/>
                 <w:webHidden/>
               </w:rPr>
-              <w:instrText xml:space="preserve"> PAGEREF _Toc133427525 \h </w:instrText>
+              <w:instrText xml:space="preserve"> PAGEREF _Toc133436123 \h </w:instrText>
             </w:r>
             <w:r>
               <w:rPr>
@@ -1325,7 +1330,7 @@
               <w14:ligatures w14:val="none"/>
             </w:rPr>
           </w:pPr>
-          <w:hyperlink w:anchor="_Toc133427526" w:history="1">
+          <w:hyperlink w:anchor="_Toc133436124" w:history="1">
             <w:r>
               <w:rPr>
                 <w:rStyle w:val="Hyperlink"/>
@@ -1352,7 +1357,7 @@
                 <w:noProof/>
                 <w:webHidden/>
               </w:rPr>
-              <w:instrText xml:space="preserve"> PAGEREF _Toc133427526 \h </w:instrText>
+              <w:instrText xml:space="preserve"> PAGEREF _Toc133436124 \h </w:instrText>
             </w:r>
             <w:r>
               <w:rPr>
@@ -1396,7 +1401,7 @@
               <w14:ligatures w14:val="none"/>
             </w:rPr>
           </w:pPr>
-          <w:hyperlink w:anchor="_Toc133427527" w:history="1">
+          <w:hyperlink w:anchor="_Toc133436125" w:history="1">
             <w:r>
               <w:rPr>
                 <w:rStyle w:val="Hyperlink"/>
@@ -1423,7 +1428,7 @@
                 <w:noProof/>
                 <w:webHidden/>
               </w:rPr>
-              <w:instrText xml:space="preserve"> PAGEREF _Toc133427527 \h </w:instrText>
+              <w:instrText xml:space="preserve"> PAGEREF _Toc133436125 \h </w:instrText>
             </w:r>
             <w:r>
               <w:rPr>
@@ -1467,27 +1472,13 @@
               <w14:ligatures w14:val="none"/>
             </w:rPr>
           </w:pPr>
-          <w:hyperlink w:anchor="_Toc133427528" w:history="1">
+          <w:hyperlink w:anchor="_Toc133436126" w:history="1">
             <w:r>
               <w:rPr>
                 <w:rStyle w:val="Hyperlink"/>
                 <w:noProof/>
               </w:rPr>
-              <w:t>6.3 Timer2</w:t>
-            </w:r>
-            <w:r>
-              <w:rPr>
-                <w:rStyle w:val="Hyperlink"/>
-                <w:noProof/>
-              </w:rPr>
-              <w:t xml:space="preserve"> </w:t>
-            </w:r>
-            <w:r>
-              <w:rPr>
-                <w:rStyle w:val="Hyperlink"/>
-                <w:noProof/>
-              </w:rPr>
-              <w:t>Driver</w:t>
+              <w:t>6.3 Timer2 Driver</w:t>
             </w:r>
             <w:r>
               <w:rPr>
@@ -1508,7 +1499,7 @@
                 <w:noProof/>
                 <w:webHidden/>
               </w:rPr>
-              <w:instrText xml:space="preserve"> PAGEREF _Toc133427528 \h </w:instrText>
+              <w:instrText xml:space="preserve"> PAGEREF _Toc133436126 \h </w:instrText>
             </w:r>
             <w:r>
               <w:rPr>
@@ -1552,7 +1543,7 @@
               <w14:ligatures w14:val="none"/>
             </w:rPr>
           </w:pPr>
-          <w:hyperlink w:anchor="_Toc133427529" w:history="1">
+          <w:hyperlink w:anchor="_Toc133436127" w:history="1">
             <w:r>
               <w:rPr>
                 <w:rStyle w:val="Hyperlink"/>
@@ -1579,7 +1570,7 @@
                 <w:noProof/>
                 <w:webHidden/>
               </w:rPr>
-              <w:instrText xml:space="preserve"> PAGEREF _Toc133427529 \h </w:instrText>
+              <w:instrText xml:space="preserve"> PAGEREF _Toc133436127 \h </w:instrText>
             </w:r>
             <w:r>
               <w:rPr>
@@ -1623,7 +1614,7 @@
               <w14:ligatures w14:val="none"/>
             </w:rPr>
           </w:pPr>
-          <w:hyperlink w:anchor="_Toc133427530" w:history="1">
+          <w:hyperlink w:anchor="_Toc133436128" w:history="1">
             <w:r>
               <w:rPr>
                 <w:rStyle w:val="Hyperlink"/>
@@ -1650,7 +1641,7 @@
                 <w:noProof/>
                 <w:webHidden/>
               </w:rPr>
-              <w:instrText xml:space="preserve"> PAGEREF _Toc133427530 \h </w:instrText>
+              <w:instrText xml:space="preserve"> PAGEREF _Toc133436128 \h </w:instrText>
             </w:r>
             <w:r>
               <w:rPr>
@@ -1694,7 +1685,7 @@
               <w14:ligatures w14:val="none"/>
             </w:rPr>
           </w:pPr>
-          <w:hyperlink w:anchor="_Toc133427531" w:history="1">
+          <w:hyperlink w:anchor="_Toc133436129" w:history="1">
             <w:r>
               <w:rPr>
                 <w:rStyle w:val="Hyperlink"/>
@@ -1721,7 +1712,7 @@
                 <w:noProof/>
                 <w:webHidden/>
               </w:rPr>
-              <w:instrText xml:space="preserve"> PAGEREF _Toc133427531 \h </w:instrText>
+              <w:instrText xml:space="preserve"> PAGEREF _Toc133436129 \h </w:instrText>
             </w:r>
             <w:r>
               <w:rPr>
@@ -1765,7 +1756,7 @@
               <w14:ligatures w14:val="none"/>
             </w:rPr>
           </w:pPr>
-          <w:hyperlink w:anchor="_Toc133427532" w:history="1">
+          <w:hyperlink w:anchor="_Toc133436130" w:history="1">
             <w:r>
               <w:rPr>
                 <w:rStyle w:val="Hyperlink"/>
@@ -1792,7 +1783,7 @@
                 <w:noProof/>
                 <w:webHidden/>
               </w:rPr>
-              <w:instrText xml:space="preserve"> PAGEREF _Toc133427532 \h </w:instrText>
+              <w:instrText xml:space="preserve"> PAGEREF _Toc133436130 \h </w:instrText>
             </w:r>
             <w:r>
               <w:rPr>
@@ -1836,7 +1827,7 @@
               <w14:ligatures w14:val="none"/>
             </w:rPr>
           </w:pPr>
-          <w:hyperlink w:anchor="_Toc133427533" w:history="1">
+          <w:hyperlink w:anchor="_Toc133436131" w:history="1">
             <w:r>
               <w:rPr>
                 <w:rStyle w:val="Hyperlink"/>
@@ -1863,7 +1854,7 @@
                 <w:noProof/>
                 <w:webHidden/>
               </w:rPr>
-              <w:instrText xml:space="preserve"> PAGEREF _Toc133427533 \h </w:instrText>
+              <w:instrText xml:space="preserve"> PAGEREF _Toc133436131 \h </w:instrText>
             </w:r>
             <w:r>
               <w:rPr>
@@ -1907,7 +1898,7 @@
               <w14:ligatures w14:val="none"/>
             </w:rPr>
           </w:pPr>
-          <w:hyperlink w:anchor="_Toc133427534" w:history="1">
+          <w:hyperlink w:anchor="_Toc133436132" w:history="1">
             <w:r>
               <w:rPr>
                 <w:rStyle w:val="Hyperlink"/>
@@ -1934,7 +1925,7 @@
                 <w:noProof/>
                 <w:webHidden/>
               </w:rPr>
-              <w:instrText xml:space="preserve"> PAGEREF _Toc133427534 \h </w:instrText>
+              <w:instrText xml:space="preserve"> PAGEREF _Toc133436132 \h </w:instrText>
             </w:r>
             <w:r>
               <w:rPr>
@@ -1978,7 +1969,7 @@
               <w14:ligatures w14:val="none"/>
             </w:rPr>
           </w:pPr>
-          <w:hyperlink w:anchor="_Toc133427535" w:history="1">
+          <w:hyperlink w:anchor="_Toc133436133" w:history="1">
             <w:r>
               <w:rPr>
                 <w:rStyle w:val="Hyperlink"/>
@@ -2005,7 +1996,7 @@
                 <w:noProof/>
                 <w:webHidden/>
               </w:rPr>
-              <w:instrText xml:space="preserve"> PAGEREF _Toc133427535 \h </w:instrText>
+              <w:instrText xml:space="preserve"> PAGEREF _Toc133436133 \h </w:instrText>
             </w:r>
             <w:r>
               <w:rPr>
@@ -2025,7 +2016,7 @@
                 <w:noProof/>
                 <w:webHidden/>
               </w:rPr>
-              <w:t>24</w:t>
+              <w:t>25</w:t>
             </w:r>
             <w:r>
               <w:rPr>
@@ -2049,7 +2040,7 @@
               <w14:ligatures w14:val="none"/>
             </w:rPr>
           </w:pPr>
-          <w:hyperlink w:anchor="_Toc133427536" w:history="1">
+          <w:hyperlink w:anchor="_Toc133436134" w:history="1">
             <w:r>
               <w:rPr>
                 <w:rStyle w:val="Hyperlink"/>
@@ -2076,7 +2067,7 @@
                 <w:noProof/>
                 <w:webHidden/>
               </w:rPr>
-              <w:instrText xml:space="preserve"> PAGEREF _Toc133427536 \h </w:instrText>
+              <w:instrText xml:space="preserve"> PAGEREF _Toc133436134 \h </w:instrText>
             </w:r>
             <w:r>
               <w:rPr>
@@ -2096,7 +2087,7 @@
                 <w:noProof/>
                 <w:webHidden/>
               </w:rPr>
-              <w:t>26</w:t>
+              <w:t>27</w:t>
             </w:r>
             <w:r>
               <w:rPr>
@@ -2120,7 +2111,7 @@
               <w14:ligatures w14:val="none"/>
             </w:rPr>
           </w:pPr>
-          <w:hyperlink w:anchor="_Toc133427537" w:history="1">
+          <w:hyperlink w:anchor="_Toc133436135" w:history="1">
             <w:r>
               <w:rPr>
                 <w:rStyle w:val="Hyperlink"/>
@@ -2147,7 +2138,7 @@
                 <w:noProof/>
                 <w:webHidden/>
               </w:rPr>
-              <w:instrText xml:space="preserve"> PAGEREF _Toc133427537 \h </w:instrText>
+              <w:instrText xml:space="preserve"> PAGEREF _Toc133436135 \h </w:instrText>
             </w:r>
             <w:r>
               <w:rPr>
@@ -2167,7 +2158,7 @@
                 <w:noProof/>
                 <w:webHidden/>
               </w:rPr>
-              <w:t>28</w:t>
+              <w:t>29</w:t>
             </w:r>
             <w:r>
               <w:rPr>
@@ -2191,7 +2182,7 @@
               <w14:ligatures w14:val="none"/>
             </w:rPr>
           </w:pPr>
-          <w:hyperlink w:anchor="_Toc133427538" w:history="1">
+          <w:hyperlink w:anchor="_Toc133436136" w:history="1">
             <w:r>
               <w:rPr>
                 <w:rStyle w:val="Hyperlink"/>
@@ -2218,7 +2209,7 @@
                 <w:noProof/>
                 <w:webHidden/>
               </w:rPr>
-              <w:instrText xml:space="preserve"> PAGEREF _Toc133427538 \h </w:instrText>
+              <w:instrText xml:space="preserve"> PAGEREF _Toc133436136 \h </w:instrText>
             </w:r>
             <w:r>
               <w:rPr>
@@ -2238,7 +2229,78 @@
                 <w:noProof/>
                 <w:webHidden/>
               </w:rPr>
-              <w:t>30</w:t>
+              <w:t>31</w:t>
+            </w:r>
+            <w:r>
+              <w:rPr>
+                <w:noProof/>
+                <w:webHidden/>
+              </w:rPr>
+              <w:fldChar w:fldCharType="end"/>
+            </w:r>
+          </w:hyperlink>
+        </w:p>
+        <w:p>
+          <w:pPr>
+            <w:pStyle w:val="TOC2"/>
+            <w:tabs>
+              <w:tab w:val="right" w:leader="dot" w:pos="10790"/>
+            </w:tabs>
+            <w:rPr>
+              <w:rFonts w:eastAsiaTheme="minorEastAsia"/>
+              <w:noProof/>
+              <w:kern w:val="0"/>
+              <w14:ligatures w14:val="none"/>
+            </w:rPr>
+          </w:pPr>
+          <w:hyperlink w:anchor="_Toc133436137" w:history="1">
+            <w:r>
+              <w:rPr>
+                <w:rStyle w:val="Hyperlink"/>
+                <w:noProof/>
+              </w:rPr>
+              <w:t>7.6 Timer 2</w:t>
+            </w:r>
+            <w:r>
+              <w:rPr>
+                <w:noProof/>
+                <w:webHidden/>
+              </w:rPr>
+              <w:tab/>
+            </w:r>
+            <w:r>
+              <w:rPr>
+                <w:noProof/>
+                <w:webHidden/>
+              </w:rPr>
+              <w:fldChar w:fldCharType="begin"/>
+            </w:r>
+            <w:r>
+              <w:rPr>
+                <w:noProof/>
+                <w:webHidden/>
+              </w:rPr>
+              <w:instrText xml:space="preserve"> PAGEREF _Toc133436137 \h </w:instrText>
+            </w:r>
+            <w:r>
+              <w:rPr>
+                <w:noProof/>
+                <w:webHidden/>
+              </w:rPr>
+            </w:r>
+            <w:r>
+              <w:rPr>
+                <w:noProof/>
+                <w:webHidden/>
+              </w:rPr>
+              <w:fldChar w:fldCharType="separate"/>
+            </w:r>
+            <w:r>
+              <w:rPr>
+                <w:noProof/>
+                <w:webHidden/>
+              </w:rPr>
+              <w:t>38</w:t>
             </w:r>
             <w:r>
               <w:rPr>
@@ -2293,7 +2355,7 @@
           <w:szCs w:val="52"/>
         </w:rPr>
       </w:pPr>
-      <w:bookmarkStart w:id="0" w:name="_Toc133427512"/>
+      <w:bookmarkStart w:id="1" w:name="_Toc133436110"/>
       <w:r>
         <w:rPr>
           <w:sz w:val="52"/>
@@ -2302,7 +2364,7 @@
         <w:lastRenderedPageBreak/>
         <w:t>1-Description</w:t>
       </w:r>
-      <w:bookmarkEnd w:id="0"/>
+      <w:bookmarkEnd w:id="1"/>
     </w:p>
     <w:p/>
     <w:p>
@@ -2318,7 +2380,7 @@
           <w:szCs w:val="36"/>
         </w:rPr>
       </w:pPr>
-      <w:bookmarkStart w:id="1" w:name="_Toc133427513"/>
+      <w:bookmarkStart w:id="2" w:name="_Toc133436111"/>
       <w:r>
         <w:rPr>
           <w:sz w:val="36"/>
@@ -2326,7 +2388,7 @@
         </w:rPr>
         <w:t>Hardware components</w:t>
       </w:r>
-      <w:bookmarkEnd w:id="1"/>
+      <w:bookmarkEnd w:id="2"/>
     </w:p>
     <w:p>
       <w:pPr>
@@ -2405,7 +2467,7 @@
           <w:szCs w:val="36"/>
         </w:rPr>
       </w:pPr>
-      <w:bookmarkStart w:id="2" w:name="_Toc133427514"/>
+      <w:bookmarkStart w:id="3" w:name="_Toc133436112"/>
       <w:r>
         <w:rPr>
           <w:sz w:val="36"/>
@@ -2420,7 +2482,7 @@
         </w:rPr>
         <w:t>software Requirements</w:t>
       </w:r>
-      <w:bookmarkEnd w:id="2"/>
+      <w:bookmarkEnd w:id="3"/>
     </w:p>
     <w:p>
       <w:pPr>
@@ -2566,7 +2628,7 @@
           <w:szCs w:val="52"/>
         </w:rPr>
       </w:pPr>
-      <w:bookmarkStart w:id="3" w:name="_Toc133427515"/>
+      <w:bookmarkStart w:id="4" w:name="_Toc133436113"/>
       <w:r>
         <w:rPr>
           <w:sz w:val="52"/>
@@ -2575,7 +2637,7 @@
         <w:lastRenderedPageBreak/>
         <w:t>2-Layered architecture</w:t>
       </w:r>
-      <w:bookmarkEnd w:id="3"/>
+      <w:bookmarkEnd w:id="4"/>
     </w:p>
     <w:p/>
     <w:p>
@@ -3918,7 +3980,7 @@
           <w:szCs w:val="52"/>
         </w:rPr>
       </w:pPr>
-      <w:bookmarkStart w:id="4" w:name="_Toc133427516"/>
+      <w:bookmarkStart w:id="5" w:name="_Toc133436114"/>
       <w:r>
         <w:rPr>
           <w:sz w:val="52"/>
@@ -3927,7 +3989,7 @@
         <w:lastRenderedPageBreak/>
         <w:t>3-System Flow Chart</w:t>
       </w:r>
-      <w:bookmarkEnd w:id="4"/>
+      <w:bookmarkEnd w:id="5"/>
     </w:p>
     <w:p>
       <w:r>
@@ -3988,7 +4050,7 @@
           <w:szCs w:val="52"/>
         </w:rPr>
       </w:pPr>
-      <w:bookmarkStart w:id="5" w:name="_Toc133427517"/>
+      <w:bookmarkStart w:id="6" w:name="_Toc133436115"/>
       <w:r>
         <w:rPr>
           <w:sz w:val="52"/>
@@ -3997,7 +4059,7 @@
         <w:lastRenderedPageBreak/>
         <w:t>4-Schematic Capture</w:t>
       </w:r>
-      <w:bookmarkEnd w:id="5"/>
+      <w:bookmarkEnd w:id="6"/>
     </w:p>
     <w:p/>
     <w:p/>
@@ -4073,7 +4135,7 @@
           <w:szCs w:val="52"/>
         </w:rPr>
       </w:pPr>
-      <w:bookmarkStart w:id="6" w:name="_Toc133427518"/>
+      <w:bookmarkStart w:id="7" w:name="_Toc133436116"/>
       <w:r>
         <w:rPr>
           <w:sz w:val="52"/>
@@ -4089,7 +4151,7 @@
         </w:rPr>
         <w:t>Drivers Description</w:t>
       </w:r>
-      <w:bookmarkEnd w:id="6"/>
+      <w:bookmarkEnd w:id="7"/>
       <w:r>
         <w:rPr>
           <w:sz w:val="52"/>
@@ -4108,7 +4170,7 @@
           <w:szCs w:val="36"/>
         </w:rPr>
       </w:pPr>
-      <w:bookmarkStart w:id="7" w:name="_Toc133427519"/>
+      <w:bookmarkStart w:id="8" w:name="_Toc133436117"/>
       <w:r>
         <w:rPr>
           <w:sz w:val="36"/>
@@ -4116,7 +4178,7 @@
         </w:rPr>
         <w:t>5.1 DIO Driver</w:t>
       </w:r>
-      <w:bookmarkEnd w:id="7"/>
+      <w:bookmarkEnd w:id="8"/>
     </w:p>
     <w:p>
       <w:pPr>
@@ -4207,7 +4269,7 @@
           <w:szCs w:val="36"/>
         </w:rPr>
       </w:pPr>
-      <w:bookmarkStart w:id="8" w:name="_Toc133427520"/>
+      <w:bookmarkStart w:id="9" w:name="_Toc133436118"/>
       <w:r>
         <w:rPr>
           <w:sz w:val="36"/>
@@ -4229,7 +4291,7 @@
         </w:rPr>
         <w:t xml:space="preserve"> Driver</w:t>
       </w:r>
-      <w:bookmarkEnd w:id="8"/>
+      <w:bookmarkEnd w:id="9"/>
     </w:p>
     <w:p>
       <w:pPr>
@@ -4336,7 +4398,7 @@
           <w:szCs w:val="36"/>
         </w:rPr>
       </w:pPr>
-      <w:bookmarkStart w:id="9" w:name="_Toc133427521"/>
+      <w:bookmarkStart w:id="10" w:name="_Toc133436119"/>
       <w:r>
         <w:rPr>
           <w:sz w:val="36"/>
@@ -4358,7 +4420,7 @@
         </w:rPr>
         <w:t xml:space="preserve"> Driver</w:t>
       </w:r>
-      <w:bookmarkEnd w:id="9"/>
+      <w:bookmarkEnd w:id="10"/>
     </w:p>
     <w:p>
       <w:pPr>
@@ -4465,7 +4527,7 @@
           <w:szCs w:val="36"/>
         </w:rPr>
       </w:pPr>
-      <w:bookmarkStart w:id="10" w:name="_Toc133427522"/>
+      <w:bookmarkStart w:id="11" w:name="_Toc133436120"/>
       <w:r>
         <w:rPr>
           <w:sz w:val="36"/>
@@ -4487,7 +4549,7 @@
         </w:rPr>
         <w:t xml:space="preserve"> Driver</w:t>
       </w:r>
-      <w:bookmarkEnd w:id="10"/>
+      <w:bookmarkEnd w:id="11"/>
     </w:p>
     <w:p>
       <w:pPr>
@@ -4612,7 +4674,7 @@
           <w:szCs w:val="36"/>
         </w:rPr>
       </w:pPr>
-      <w:bookmarkStart w:id="11" w:name="_Toc133427523"/>
+      <w:bookmarkStart w:id="12" w:name="_Toc133436121"/>
       <w:r>
         <w:rPr>
           <w:sz w:val="36"/>
@@ -4628,7 +4690,7 @@
         </w:rPr>
         <w:t xml:space="preserve"> LCD Driver</w:t>
       </w:r>
-      <w:bookmarkEnd w:id="11"/>
+      <w:bookmarkEnd w:id="12"/>
     </w:p>
     <w:p>
       <w:pPr>
@@ -4809,7 +4871,7 @@
           <w:szCs w:val="36"/>
         </w:rPr>
       </w:pPr>
-      <w:bookmarkStart w:id="12" w:name="_Toc133427524"/>
+      <w:bookmarkStart w:id="13" w:name="_Toc133436122"/>
       <w:r>
         <w:rPr>
           <w:sz w:val="36"/>
@@ -4845,7 +4907,7 @@
         </w:rPr>
         <w:t xml:space="preserve"> Driver</w:t>
       </w:r>
-      <w:bookmarkEnd w:id="12"/>
+      <w:bookmarkEnd w:id="13"/>
     </w:p>
     <w:p>
       <w:pPr>
@@ -5093,7 +5155,7 @@
           <w:szCs w:val="52"/>
         </w:rPr>
       </w:pPr>
-      <w:bookmarkStart w:id="13" w:name="_Toc133427525"/>
+      <w:bookmarkStart w:id="14" w:name="_Toc133436123"/>
       <w:r>
         <w:rPr>
           <w:sz w:val="52"/>
@@ -5102,7 +5164,7 @@
         <w:lastRenderedPageBreak/>
         <w:t>6-API’s</w:t>
       </w:r>
-      <w:bookmarkEnd w:id="13"/>
+      <w:bookmarkEnd w:id="14"/>
       <w:r>
         <w:rPr>
           <w:sz w:val="52"/>
@@ -5130,7 +5192,7 @@
           <w:szCs w:val="36"/>
         </w:rPr>
       </w:pPr>
-      <w:bookmarkStart w:id="14" w:name="_Toc133427526"/>
+      <w:bookmarkStart w:id="15" w:name="_Toc133436124"/>
       <w:r>
         <w:rPr>
           <w:sz w:val="36"/>
@@ -5138,7 +5200,7 @@
         </w:rPr>
         <w:t>6.1 DIO Driver</w:t>
       </w:r>
-      <w:bookmarkEnd w:id="14"/>
+      <w:bookmarkEnd w:id="15"/>
     </w:p>
     <w:p>
       <w:pPr>
@@ -5367,7 +5429,7 @@
           <w:szCs w:val="36"/>
         </w:rPr>
       </w:pPr>
-      <w:bookmarkStart w:id="15" w:name="_Toc133427527"/>
+      <w:bookmarkStart w:id="16" w:name="_Toc133436125"/>
       <w:r>
         <w:rPr>
           <w:sz w:val="36"/>
@@ -5375,7 +5437,7 @@
         </w:rPr>
         <w:t>6.2 Timer0 Driver</w:t>
       </w:r>
-      <w:bookmarkEnd w:id="15"/>
+      <w:bookmarkEnd w:id="16"/>
     </w:p>
     <w:p>
       <w:pPr>
@@ -5501,7 +5563,7 @@
           <w:szCs w:val="36"/>
         </w:rPr>
       </w:pPr>
-      <w:bookmarkStart w:id="16" w:name="_Toc133427528"/>
+      <w:bookmarkStart w:id="17" w:name="_Toc133436126"/>
       <w:r>
         <w:rPr>
           <w:sz w:val="36"/>
@@ -5530,7 +5592,7 @@
         </w:rPr>
         <w:t xml:space="preserve"> Driver</w:t>
       </w:r>
-      <w:bookmarkEnd w:id="16"/>
+      <w:bookmarkEnd w:id="17"/>
     </w:p>
     <w:p>
       <w:pPr>
@@ -5833,7 +5895,7 @@
           <w:szCs w:val="36"/>
         </w:rPr>
       </w:pPr>
-      <w:bookmarkStart w:id="17" w:name="_Toc133427529"/>
+      <w:bookmarkStart w:id="18" w:name="_Toc133436127"/>
       <w:r>
         <w:rPr>
           <w:sz w:val="36"/>
@@ -5849,7 +5911,7 @@
         </w:rPr>
         <w:t xml:space="preserve"> ADC Driver</w:t>
       </w:r>
-      <w:bookmarkEnd w:id="17"/>
+      <w:bookmarkEnd w:id="18"/>
     </w:p>
     <w:p>
       <w:pPr>
@@ -5953,7 +6015,7 @@
           <w:szCs w:val="36"/>
         </w:rPr>
       </w:pPr>
-      <w:bookmarkStart w:id="18" w:name="_Toc133427530"/>
+      <w:bookmarkStart w:id="19" w:name="_Toc133436128"/>
       <w:r>
         <w:rPr>
           <w:sz w:val="36"/>
@@ -5968,7 +6030,7 @@
         </w:rPr>
         <w:t xml:space="preserve"> Keypad Driver</w:t>
       </w:r>
-      <w:bookmarkEnd w:id="18"/>
+      <w:bookmarkEnd w:id="19"/>
       <w:r>
         <w:rPr>
           <w:sz w:val="36"/>
@@ -6074,7 +6136,7 @@
           <w:szCs w:val="36"/>
         </w:rPr>
       </w:pPr>
-      <w:bookmarkStart w:id="19" w:name="_Toc133427531"/>
+      <w:bookmarkStart w:id="20" w:name="_Toc133436129"/>
       <w:r>
         <w:rPr>
           <w:sz w:val="36"/>
@@ -6089,7 +6151,7 @@
         </w:rPr>
         <w:t xml:space="preserve"> LCD Driver</w:t>
       </w:r>
-      <w:bookmarkEnd w:id="19"/>
+      <w:bookmarkEnd w:id="20"/>
     </w:p>
     <w:p>
       <w:pPr>
@@ -7447,7 +7509,7 @@
           <w:szCs w:val="36"/>
         </w:rPr>
       </w:pPr>
-      <w:bookmarkStart w:id="20" w:name="_Toc133427532"/>
+      <w:bookmarkStart w:id="21" w:name="_Toc133436130"/>
       <w:r>
         <w:rPr>
           <w:sz w:val="36"/>
@@ -7463,7 +7525,7 @@
         </w:rPr>
         <w:t xml:space="preserve"> APP Driver</w:t>
       </w:r>
-      <w:bookmarkEnd w:id="20"/>
+      <w:bookmarkEnd w:id="21"/>
     </w:p>
     <w:p>
       <w:pPr>
@@ -8204,7 +8266,7 @@
           <w:szCs w:val="52"/>
         </w:rPr>
       </w:pPr>
-      <w:bookmarkStart w:id="21" w:name="_Toc133427533"/>
+      <w:bookmarkStart w:id="22" w:name="_Toc133436131"/>
       <w:r>
         <w:rPr>
           <w:sz w:val="52"/>
@@ -8213,7 +8275,7 @@
         <w:lastRenderedPageBreak/>
         <w:t>7- API’s Flow Chart</w:t>
       </w:r>
-      <w:bookmarkEnd w:id="21"/>
+      <w:bookmarkEnd w:id="22"/>
     </w:p>
     <w:p>
       <w:pPr>
@@ -8223,7 +8285,7 @@
           <w:szCs w:val="36"/>
         </w:rPr>
       </w:pPr>
-      <w:bookmarkStart w:id="22" w:name="_Toc133427534"/>
+      <w:bookmarkStart w:id="23" w:name="_Toc133436132"/>
       <w:r>
         <w:rPr>
           <w:sz w:val="36"/>
@@ -8231,7 +8293,7 @@
         </w:rPr>
         <w:t>7.1 LCD</w:t>
       </w:r>
-      <w:bookmarkEnd w:id="22"/>
+      <w:bookmarkEnd w:id="23"/>
       <w:r>
         <w:rPr>
           <w:sz w:val="36"/>
@@ -10731,8 +10793,6 @@
       <w:r>
         <w:br w:type="page"/>
       </w:r>
-      <w:bookmarkStart w:id="23" w:name="_GoBack"/>
-      <w:bookmarkEnd w:id="23"/>
     </w:p>
     <w:p>
       <w:pPr>
@@ -10742,7 +10802,7 @@
           <w:szCs w:val="36"/>
         </w:rPr>
       </w:pPr>
-      <w:bookmarkStart w:id="24" w:name="_Toc133427535"/>
+      <w:bookmarkStart w:id="24" w:name="_Toc133436133"/>
       <w:r>
         <w:rPr>
           <w:sz w:val="36"/>
@@ -10991,7 +11051,7 @@
           <w:szCs w:val="36"/>
         </w:rPr>
       </w:pPr>
-      <w:bookmarkStart w:id="25" w:name="_Toc133427536"/>
+      <w:bookmarkStart w:id="25" w:name="_Toc133436134"/>
       <w:r>
         <w:rPr>
           <w:sz w:val="36"/>
@@ -11311,7 +11371,7 @@
           <w:szCs w:val="36"/>
         </w:rPr>
       </w:pPr>
-      <w:bookmarkStart w:id="26" w:name="_Toc133427537"/>
+      <w:bookmarkStart w:id="26" w:name="_Toc133436135"/>
       <w:r>
         <w:rPr>
           <w:sz w:val="36"/>
@@ -11761,7 +11821,7 @@
           <w:szCs w:val="36"/>
         </w:rPr>
       </w:pPr>
-      <w:bookmarkStart w:id="27" w:name="_Toc133427538"/>
+      <w:bookmarkStart w:id="27" w:name="_Toc133436136"/>
       <w:r>
         <w:rPr>
           <w:sz w:val="36"/>
@@ -11917,13 +11977,6 @@
     </w:p>
     <w:p>
       <w:pPr>
-        <w:tabs>
-          <w:tab w:val="left" w:pos="3375"/>
-        </w:tabs>
-      </w:pPr>
-    </w:p>
-    <w:p>
-      <w:pPr>
         <w:shd w:val="clear" w:color="auto" w:fill="1E1E1E"/>
         <w:spacing w:after="0" w:line="285" w:lineRule="atLeast"/>
         <w:rPr>
@@ -11944,6 +11997,7 @@
           <w:szCs w:val="21"/>
           <w14:ligatures w14:val="none"/>
         </w:rPr>
+        <w:lastRenderedPageBreak/>
         <w:t>void</w:t>
       </w:r>
       <w:r>
@@ -12216,6 +12270,86 @@
     </w:p>
     <w:p>
       <w:pPr>
+        <w:ind w:firstLine="720"/>
+      </w:pPr>
+    </w:p>
+    <w:p>
+      <w:pPr>
+        <w:ind w:firstLine="720"/>
+      </w:pPr>
+    </w:p>
+    <w:p>
+      <w:pPr>
+        <w:ind w:firstLine="720"/>
+      </w:pPr>
+    </w:p>
+    <w:p>
+      <w:pPr>
+        <w:ind w:firstLine="720"/>
+      </w:pPr>
+    </w:p>
+    <w:p>
+      <w:pPr>
+        <w:ind w:firstLine="720"/>
+      </w:pPr>
+    </w:p>
+    <w:p>
+      <w:pPr>
+        <w:ind w:firstLine="720"/>
+      </w:pPr>
+    </w:p>
+    <w:p>
+      <w:pPr>
+        <w:ind w:firstLine="720"/>
+      </w:pPr>
+    </w:p>
+    <w:p>
+      <w:pPr>
+        <w:ind w:firstLine="720"/>
+      </w:pPr>
+    </w:p>
+    <w:p>
+      <w:pPr>
+        <w:ind w:firstLine="720"/>
+      </w:pPr>
+    </w:p>
+    <w:p>
+      <w:pPr>
+        <w:ind w:firstLine="720"/>
+      </w:pPr>
+    </w:p>
+    <w:p>
+      <w:pPr>
+        <w:ind w:firstLine="720"/>
+      </w:pPr>
+    </w:p>
+    <w:p>
+      <w:pPr>
+        <w:ind w:firstLine="720"/>
+      </w:pPr>
+    </w:p>
+    <w:p>
+      <w:pPr>
+        <w:ind w:firstLine="720"/>
+      </w:pPr>
+    </w:p>
+    <w:p>
+      <w:pPr>
+        <w:ind w:firstLine="720"/>
+      </w:pPr>
+    </w:p>
+    <w:p>
+      <w:pPr>
+        <w:ind w:firstLine="720"/>
+      </w:pPr>
+    </w:p>
+    <w:p>
+      <w:pPr>
+        <w:ind w:firstLine="720"/>
+      </w:pPr>
+    </w:p>
+    <w:p>
+      <w:pPr>
         <w:shd w:val="clear" w:color="auto" w:fill="1E1E1E"/>
         <w:spacing w:after="0" w:line="285" w:lineRule="atLeast"/>
         <w:rPr>
@@ -12238,6 +12372,7 @@
           <w:szCs w:val="21"/>
           <w14:ligatures w14:val="none"/>
         </w:rPr>
+        <w:lastRenderedPageBreak/>
         <w:t>printInteger</w:t>
       </w:r>
       <w:proofErr w:type="spellEnd"/>
@@ -12393,13 +12528,13 @@
           <w:noProof/>
         </w:rPr>
         <w:drawing>
-          <wp:anchor distT="0" distB="0" distL="114300" distR="114300" simplePos="0" relativeHeight="251717632" behindDoc="0" locked="0" layoutInCell="1" allowOverlap="1" wp14:anchorId="46BCF1B1" wp14:editId="5990F634">
+          <wp:anchor distT="0" distB="0" distL="114300" distR="114300" simplePos="0" relativeHeight="251717632" behindDoc="0" locked="0" layoutInCell="1" allowOverlap="1" wp14:anchorId="46BCF1B1" wp14:editId="2AB20407">
             <wp:simplePos x="0" y="0"/>
             <wp:positionH relativeFrom="margin">
-              <wp:posOffset>1600200</wp:posOffset>
+              <wp:align>center</wp:align>
             </wp:positionH>
             <wp:positionV relativeFrom="paragraph">
-              <wp:posOffset>654685</wp:posOffset>
+              <wp:posOffset>2635885</wp:posOffset>
             </wp:positionV>
             <wp:extent cx="3994785" cy="2927985"/>
             <wp:effectExtent l="0" t="0" r="0" b="0"/>
@@ -12596,7 +12731,6 @@
         <w:br w:type="page"/>
       </w:r>
     </w:p>
-    <w:p/>
     <w:p>
       <w:pPr>
         <w:shd w:val="clear" w:color="auto" w:fill="1E1E1E"/>
@@ -12619,6 +12753,7 @@
           <w:szCs w:val="21"/>
           <w14:ligatures w14:val="none"/>
         </w:rPr>
+        <w:lastRenderedPageBreak/>
         <w:t>void</w:t>
       </w:r>
       <w:r>
@@ -12973,19 +13108,20 @@
         <w:t>);</w:t>
       </w:r>
     </w:p>
+    <w:p/>
     <w:p>
       <w:r>
         <w:rPr>
           <w:noProof/>
         </w:rPr>
         <w:drawing>
-          <wp:anchor distT="0" distB="0" distL="114300" distR="114300" simplePos="0" relativeHeight="251721728" behindDoc="0" locked="0" layoutInCell="1" allowOverlap="1" wp14:anchorId="3FDCF15A" wp14:editId="1A23E20A">
+          <wp:anchor distT="0" distB="0" distL="114300" distR="114300" simplePos="0" relativeHeight="251743232" behindDoc="0" locked="0" layoutInCell="1" allowOverlap="1" wp14:anchorId="45D368A2" wp14:editId="5AF047DA">
             <wp:simplePos x="0" y="0"/>
             <wp:positionH relativeFrom="margin">
               <wp:align>right</wp:align>
             </wp:positionH>
             <wp:positionV relativeFrom="paragraph">
-              <wp:posOffset>1242332</wp:posOffset>
+              <wp:posOffset>1894840</wp:posOffset>
             </wp:positionV>
             <wp:extent cx="6858000" cy="4424045"/>
             <wp:effectExtent l="0" t="0" r="0" b="0"/>
@@ -13028,9 +13164,988 @@
           </wp:anchor>
         </w:drawing>
       </w:r>
-    </w:p>
+      <w:r>
+        <w:br w:type="page"/>
+      </w:r>
+    </w:p>
+    <w:p>
+      <w:pPr>
+        <w:pStyle w:val="Heading2"/>
+        <w:rPr>
+          <w:sz w:val="36"/>
+          <w:szCs w:val="36"/>
+        </w:rPr>
+      </w:pPr>
+      <w:bookmarkStart w:id="28" w:name="_Toc133436137"/>
+      <w:r>
+        <w:rPr>
+          <w:sz w:val="36"/>
+          <w:szCs w:val="36"/>
+        </w:rPr>
+        <w:lastRenderedPageBreak/>
+        <w:t>7.6</w:t>
+      </w:r>
+      <w:r>
+        <w:rPr>
+          <w:sz w:val="36"/>
+          <w:szCs w:val="36"/>
+        </w:rPr>
+        <w:t xml:space="preserve"> </w:t>
+      </w:r>
+      <w:r>
+        <w:rPr>
+          <w:sz w:val="36"/>
+          <w:szCs w:val="36"/>
+        </w:rPr>
+        <w:t>Timer 2</w:t>
+      </w:r>
+      <w:bookmarkEnd w:id="28"/>
+    </w:p>
+    <w:p/>
+    <w:p>
+      <w:pPr>
+        <w:shd w:val="clear" w:color="auto" w:fill="1E1E1E"/>
+        <w:spacing w:after="0" w:line="285" w:lineRule="atLeast"/>
+        <w:rPr>
+          <w:rFonts w:ascii="Consolas" w:eastAsia="Times New Roman" w:hAnsi="Consolas" w:cs="Times New Roman"/>
+          <w:color w:val="D4D4D4"/>
+          <w:kern w:val="0"/>
+          <w:sz w:val="21"/>
+          <w:szCs w:val="21"/>
+          <w14:ligatures w14:val="none"/>
+        </w:rPr>
+      </w:pPr>
+      <w:proofErr w:type="spellStart"/>
+      <w:r>
+        <w:rPr>
+          <w:rFonts w:ascii="Consolas" w:eastAsia="Times New Roman" w:hAnsi="Consolas" w:cs="Times New Roman"/>
+          <w:color w:val="4EC9B0"/>
+          <w:kern w:val="0"/>
+          <w:sz w:val="21"/>
+          <w:szCs w:val="21"/>
+          <w14:ligatures w14:val="none"/>
+        </w:rPr>
+        <w:t>err_state</w:t>
+      </w:r>
+      <w:proofErr w:type="spellEnd"/>
+      <w:r>
+        <w:rPr>
+          <w:rFonts w:ascii="Consolas" w:eastAsia="Times New Roman" w:hAnsi="Consolas" w:cs="Times New Roman"/>
+          <w:color w:val="D4D4D4"/>
+          <w:kern w:val="0"/>
+          <w:sz w:val="21"/>
+          <w:szCs w:val="21"/>
+          <w14:ligatures w14:val="none"/>
+        </w:rPr>
+        <w:t xml:space="preserve"> </w:t>
+      </w:r>
+      <w:r>
+        <w:rPr>
+          <w:rFonts w:ascii="Consolas" w:eastAsia="Times New Roman" w:hAnsi="Consolas" w:cs="Times New Roman"/>
+          <w:color w:val="DCDCAA"/>
+          <w:kern w:val="0"/>
+          <w:sz w:val="21"/>
+          <w:szCs w:val="21"/>
+          <w14:ligatures w14:val="none"/>
+        </w:rPr>
+        <w:t>TIMER2_normalMode</w:t>
+      </w:r>
+      <w:r>
+        <w:rPr>
+          <w:rFonts w:ascii="Consolas" w:eastAsia="Times New Roman" w:hAnsi="Consolas" w:cs="Times New Roman"/>
+          <w:color w:val="D4D4D4"/>
+          <w:kern w:val="0"/>
+          <w:sz w:val="21"/>
+          <w:szCs w:val="21"/>
+          <w14:ligatures w14:val="none"/>
+        </w:rPr>
+        <w:t>(</w:t>
+      </w:r>
+      <w:r>
+        <w:rPr>
+          <w:rFonts w:ascii="Consolas" w:eastAsia="Times New Roman" w:hAnsi="Consolas" w:cs="Times New Roman"/>
+          <w:color w:val="569CD6"/>
+          <w:kern w:val="0"/>
+          <w:sz w:val="21"/>
+          <w:szCs w:val="21"/>
+          <w14:ligatures w14:val="none"/>
+        </w:rPr>
+        <w:t>void</w:t>
+      </w:r>
+      <w:r>
+        <w:rPr>
+          <w:rFonts w:ascii="Consolas" w:eastAsia="Times New Roman" w:hAnsi="Consolas" w:cs="Times New Roman"/>
+          <w:color w:val="D4D4D4"/>
+          <w:kern w:val="0"/>
+          <w:sz w:val="21"/>
+          <w:szCs w:val="21"/>
+          <w14:ligatures w14:val="none"/>
+        </w:rPr>
+        <w:t>);</w:t>
+      </w:r>
+    </w:p>
+    <w:p>
+      <w:r>
+        <w:rPr>
+          <w:noProof/>
+        </w:rPr>
+        <w:drawing>
+          <wp:anchor distT="0" distB="0" distL="114300" distR="114300" simplePos="0" relativeHeight="251744256" behindDoc="0" locked="0" layoutInCell="1" allowOverlap="1" wp14:anchorId="1873C6F2" wp14:editId="5118F617">
+            <wp:simplePos x="0" y="0"/>
+            <wp:positionH relativeFrom="margin">
+              <wp:align>center</wp:align>
+            </wp:positionH>
+            <wp:positionV relativeFrom="paragraph">
+              <wp:posOffset>3076575</wp:posOffset>
+            </wp:positionV>
+            <wp:extent cx="3420110" cy="2407920"/>
+            <wp:effectExtent l="0" t="0" r="8890" b="0"/>
+            <wp:wrapSquare wrapText="bothSides"/>
+            <wp:docPr id="49" name="Picture 49"/>
+            <wp:cNvGraphicFramePr>
+              <a:graphicFrameLocks xmlns:a="http://schemas.openxmlformats.org/drawingml/2006/main" noChangeAspect="1"/>
+            </wp:cNvGraphicFramePr>
+            <a:graphic xmlns:a="http://schemas.openxmlformats.org/drawingml/2006/main">
+              <a:graphicData uri="http://schemas.openxmlformats.org/drawingml/2006/picture">
+                <pic:pic xmlns:pic="http://schemas.openxmlformats.org/drawingml/2006/picture">
+                  <pic:nvPicPr>
+                    <pic:cNvPr id="0" name="Picture 2"/>
+                    <pic:cNvPicPr>
+                      <a:picLocks noChangeAspect="1" noChangeArrowheads="1"/>
+                    </pic:cNvPicPr>
+                  </pic:nvPicPr>
+                  <pic:blipFill>
+                    <a:blip r:embed="rId45">
+                      <a:extLst>
+                        <a:ext uri="{28A0092B-C50C-407E-A947-70E740481C1C}">
+                          <a14:useLocalDpi xmlns:a14="http://schemas.microsoft.com/office/drawing/2010/main" val="0"/>
+                        </a:ext>
+                      </a:extLst>
+                    </a:blip>
+                    <a:srcRect/>
+                    <a:stretch>
+                      <a:fillRect/>
+                    </a:stretch>
+                  </pic:blipFill>
+                  <pic:spPr bwMode="auto">
+                    <a:xfrm>
+                      <a:off x="0" y="0"/>
+                      <a:ext cx="3420110" cy="2407920"/>
+                    </a:xfrm>
+                    <a:prstGeom prst="rect">
+                      <a:avLst/>
+                    </a:prstGeom>
+                    <a:noFill/>
+                  </pic:spPr>
+                </pic:pic>
+              </a:graphicData>
+            </a:graphic>
+          </wp:anchor>
+        </w:drawing>
+      </w:r>
+      <w:r>
+        <w:br w:type="page"/>
+      </w:r>
+    </w:p>
+    <w:p>
+      <w:pPr>
+        <w:shd w:val="clear" w:color="auto" w:fill="1E1E1E"/>
+        <w:spacing w:after="0" w:line="285" w:lineRule="atLeast"/>
+        <w:rPr>
+          <w:rFonts w:ascii="Consolas" w:eastAsia="Times New Roman" w:hAnsi="Consolas" w:cs="Times New Roman"/>
+          <w:color w:val="D4D4D4"/>
+          <w:kern w:val="0"/>
+          <w:sz w:val="21"/>
+          <w:szCs w:val="21"/>
+          <w14:ligatures w14:val="none"/>
+        </w:rPr>
+      </w:pPr>
+      <w:proofErr w:type="spellStart"/>
+      <w:r>
+        <w:rPr>
+          <w:rFonts w:ascii="Consolas" w:eastAsia="Times New Roman" w:hAnsi="Consolas" w:cs="Times New Roman"/>
+          <w:color w:val="4EC9B0"/>
+          <w:kern w:val="0"/>
+          <w:sz w:val="21"/>
+          <w:szCs w:val="21"/>
+          <w14:ligatures w14:val="none"/>
+        </w:rPr>
+        <w:lastRenderedPageBreak/>
+        <w:t>err_state</w:t>
+      </w:r>
+      <w:proofErr w:type="spellEnd"/>
+      <w:r>
+        <w:rPr>
+          <w:rFonts w:ascii="Consolas" w:eastAsia="Times New Roman" w:hAnsi="Consolas" w:cs="Times New Roman"/>
+          <w:color w:val="D4D4D4"/>
+          <w:kern w:val="0"/>
+          <w:sz w:val="21"/>
+          <w:szCs w:val="21"/>
+          <w14:ligatures w14:val="none"/>
+        </w:rPr>
+        <w:t xml:space="preserve"> </w:t>
+      </w:r>
+      <w:r>
+        <w:rPr>
+          <w:rFonts w:ascii="Consolas" w:eastAsia="Times New Roman" w:hAnsi="Consolas" w:cs="Times New Roman"/>
+          <w:color w:val="DCDCAA"/>
+          <w:kern w:val="0"/>
+          <w:sz w:val="21"/>
+          <w:szCs w:val="21"/>
+          <w14:ligatures w14:val="none"/>
+        </w:rPr>
+        <w:t>TIMER2_</w:t>
+      </w:r>
+      <w:proofErr w:type="gramStart"/>
+      <w:r>
+        <w:rPr>
+          <w:rFonts w:ascii="Consolas" w:eastAsia="Times New Roman" w:hAnsi="Consolas" w:cs="Times New Roman"/>
+          <w:color w:val="DCDCAA"/>
+          <w:kern w:val="0"/>
+          <w:sz w:val="21"/>
+          <w:szCs w:val="21"/>
+          <w14:ligatures w14:val="none"/>
+        </w:rPr>
+        <w:t>initialValue</w:t>
+      </w:r>
+      <w:r>
+        <w:rPr>
+          <w:rFonts w:ascii="Consolas" w:eastAsia="Times New Roman" w:hAnsi="Consolas" w:cs="Times New Roman"/>
+          <w:color w:val="D4D4D4"/>
+          <w:kern w:val="0"/>
+          <w:sz w:val="21"/>
+          <w:szCs w:val="21"/>
+          <w14:ligatures w14:val="none"/>
+        </w:rPr>
+        <w:t>(</w:t>
+      </w:r>
+      <w:proofErr w:type="gramEnd"/>
+      <w:r>
+        <w:rPr>
+          <w:rFonts w:ascii="Consolas" w:eastAsia="Times New Roman" w:hAnsi="Consolas" w:cs="Times New Roman"/>
+          <w:color w:val="4EC9B0"/>
+          <w:kern w:val="0"/>
+          <w:sz w:val="21"/>
+          <w:szCs w:val="21"/>
+          <w14:ligatures w14:val="none"/>
+        </w:rPr>
+        <w:t>uint8_t</w:t>
+      </w:r>
+      <w:r>
+        <w:rPr>
+          <w:rFonts w:ascii="Consolas" w:eastAsia="Times New Roman" w:hAnsi="Consolas" w:cs="Times New Roman"/>
+          <w:color w:val="D4D4D4"/>
+          <w:kern w:val="0"/>
+          <w:sz w:val="21"/>
+          <w:szCs w:val="21"/>
+          <w14:ligatures w14:val="none"/>
+        </w:rPr>
+        <w:t xml:space="preserve"> </w:t>
+      </w:r>
+      <w:r>
+        <w:rPr>
+          <w:rFonts w:ascii="Consolas" w:eastAsia="Times New Roman" w:hAnsi="Consolas" w:cs="Times New Roman"/>
+          <w:color w:val="9CDCFE"/>
+          <w:kern w:val="0"/>
+          <w:sz w:val="21"/>
+          <w:szCs w:val="21"/>
+          <w14:ligatures w14:val="none"/>
+        </w:rPr>
+        <w:t>value</w:t>
+      </w:r>
+      <w:r>
+        <w:rPr>
+          <w:rFonts w:ascii="Consolas" w:eastAsia="Times New Roman" w:hAnsi="Consolas" w:cs="Times New Roman"/>
+          <w:color w:val="D4D4D4"/>
+          <w:kern w:val="0"/>
+          <w:sz w:val="21"/>
+          <w:szCs w:val="21"/>
+          <w14:ligatures w14:val="none"/>
+        </w:rPr>
+        <w:t>);</w:t>
+      </w:r>
+    </w:p>
+    <w:p/>
+    <w:p>
+      <w:r>
+        <w:rPr>
+          <w:noProof/>
+        </w:rPr>
+        <w:drawing>
+          <wp:anchor distT="0" distB="0" distL="114300" distR="114300" simplePos="0" relativeHeight="251745280" behindDoc="0" locked="0" layoutInCell="1" allowOverlap="1" wp14:anchorId="75657509" wp14:editId="036C7403">
+            <wp:simplePos x="0" y="0"/>
+            <wp:positionH relativeFrom="margin">
+              <wp:align>center</wp:align>
+            </wp:positionH>
+            <wp:positionV relativeFrom="paragraph">
+              <wp:posOffset>3076575</wp:posOffset>
+            </wp:positionV>
+            <wp:extent cx="3420110" cy="2407920"/>
+            <wp:effectExtent l="0" t="0" r="8890" b="0"/>
+            <wp:wrapSquare wrapText="bothSides"/>
+            <wp:docPr id="61" name="Picture 61"/>
+            <wp:cNvGraphicFramePr>
+              <a:graphicFrameLocks xmlns:a="http://schemas.openxmlformats.org/drawingml/2006/main" noChangeAspect="1"/>
+            </wp:cNvGraphicFramePr>
+            <a:graphic xmlns:a="http://schemas.openxmlformats.org/drawingml/2006/main">
+              <a:graphicData uri="http://schemas.openxmlformats.org/drawingml/2006/picture">
+                <pic:pic xmlns:pic="http://schemas.openxmlformats.org/drawingml/2006/picture">
+                  <pic:nvPicPr>
+                    <pic:cNvPr id="0" name="Picture 4"/>
+                    <pic:cNvPicPr>
+                      <a:picLocks noChangeAspect="1" noChangeArrowheads="1"/>
+                    </pic:cNvPicPr>
+                  </pic:nvPicPr>
+                  <pic:blipFill>
+                    <a:blip r:embed="rId46">
+                      <a:extLst>
+                        <a:ext uri="{28A0092B-C50C-407E-A947-70E740481C1C}">
+                          <a14:useLocalDpi xmlns:a14="http://schemas.microsoft.com/office/drawing/2010/main" val="0"/>
+                        </a:ext>
+                      </a:extLst>
+                    </a:blip>
+                    <a:srcRect/>
+                    <a:stretch>
+                      <a:fillRect/>
+                    </a:stretch>
+                  </pic:blipFill>
+                  <pic:spPr bwMode="auto">
+                    <a:xfrm>
+                      <a:off x="0" y="0"/>
+                      <a:ext cx="3420110" cy="2407920"/>
+                    </a:xfrm>
+                    <a:prstGeom prst="rect">
+                      <a:avLst/>
+                    </a:prstGeom>
+                    <a:noFill/>
+                  </pic:spPr>
+                </pic:pic>
+              </a:graphicData>
+            </a:graphic>
+          </wp:anchor>
+        </w:drawing>
+      </w:r>
+      <w:r>
+        <w:br w:type="page"/>
+      </w:r>
+    </w:p>
+    <w:p>
+      <w:pPr>
+        <w:shd w:val="clear" w:color="auto" w:fill="1E1E1E"/>
+        <w:spacing w:after="0" w:line="285" w:lineRule="atLeast"/>
+        <w:rPr>
+          <w:rFonts w:ascii="Consolas" w:eastAsia="Times New Roman" w:hAnsi="Consolas" w:cs="Times New Roman"/>
+          <w:color w:val="D4D4D4"/>
+          <w:kern w:val="0"/>
+          <w:sz w:val="21"/>
+          <w:szCs w:val="21"/>
+          <w14:ligatures w14:val="none"/>
+        </w:rPr>
+      </w:pPr>
+      <w:proofErr w:type="spellStart"/>
+      <w:r>
+        <w:rPr>
+          <w:rFonts w:ascii="Consolas" w:eastAsia="Times New Roman" w:hAnsi="Consolas" w:cs="Times New Roman"/>
+          <w:color w:val="4EC9B0"/>
+          <w:kern w:val="0"/>
+          <w:sz w:val="21"/>
+          <w:szCs w:val="21"/>
+          <w14:ligatures w14:val="none"/>
+        </w:rPr>
+        <w:lastRenderedPageBreak/>
+        <w:t>err_state</w:t>
+      </w:r>
+      <w:proofErr w:type="spellEnd"/>
+      <w:r>
+        <w:rPr>
+          <w:rFonts w:ascii="Consolas" w:eastAsia="Times New Roman" w:hAnsi="Consolas" w:cs="Times New Roman"/>
+          <w:color w:val="D4D4D4"/>
+          <w:kern w:val="0"/>
+          <w:sz w:val="21"/>
+          <w:szCs w:val="21"/>
+          <w14:ligatures w14:val="none"/>
+        </w:rPr>
+        <w:t xml:space="preserve"> </w:t>
+      </w:r>
+      <w:r>
+        <w:rPr>
+          <w:rFonts w:ascii="Consolas" w:eastAsia="Times New Roman" w:hAnsi="Consolas" w:cs="Times New Roman"/>
+          <w:color w:val="DCDCAA"/>
+          <w:kern w:val="0"/>
+          <w:sz w:val="21"/>
+          <w:szCs w:val="21"/>
+          <w14:ligatures w14:val="none"/>
+        </w:rPr>
+        <w:t>TIMER2_</w:t>
+      </w:r>
+      <w:proofErr w:type="gramStart"/>
+      <w:r>
+        <w:rPr>
+          <w:rFonts w:ascii="Consolas" w:eastAsia="Times New Roman" w:hAnsi="Consolas" w:cs="Times New Roman"/>
+          <w:color w:val="DCDCAA"/>
+          <w:kern w:val="0"/>
+          <w:sz w:val="21"/>
+          <w:szCs w:val="21"/>
+          <w14:ligatures w14:val="none"/>
+        </w:rPr>
+        <w:t>perscalerMode</w:t>
+      </w:r>
+      <w:r>
+        <w:rPr>
+          <w:rFonts w:ascii="Consolas" w:eastAsia="Times New Roman" w:hAnsi="Consolas" w:cs="Times New Roman"/>
+          <w:color w:val="D4D4D4"/>
+          <w:kern w:val="0"/>
+          <w:sz w:val="21"/>
+          <w:szCs w:val="21"/>
+          <w14:ligatures w14:val="none"/>
+        </w:rPr>
+        <w:t>(</w:t>
+      </w:r>
+      <w:proofErr w:type="gramEnd"/>
+      <w:r>
+        <w:rPr>
+          <w:rFonts w:ascii="Consolas" w:eastAsia="Times New Roman" w:hAnsi="Consolas" w:cs="Times New Roman"/>
+          <w:color w:val="569CD6"/>
+          <w:kern w:val="0"/>
+          <w:sz w:val="21"/>
+          <w:szCs w:val="21"/>
+          <w14:ligatures w14:val="none"/>
+        </w:rPr>
+        <w:t>unsigned</w:t>
+      </w:r>
+      <w:r>
+        <w:rPr>
+          <w:rFonts w:ascii="Consolas" w:eastAsia="Times New Roman" w:hAnsi="Consolas" w:cs="Times New Roman"/>
+          <w:color w:val="D4D4D4"/>
+          <w:kern w:val="0"/>
+          <w:sz w:val="21"/>
+          <w:szCs w:val="21"/>
+          <w14:ligatures w14:val="none"/>
+        </w:rPr>
+        <w:t xml:space="preserve"> </w:t>
+      </w:r>
+      <w:proofErr w:type="spellStart"/>
+      <w:r>
+        <w:rPr>
+          <w:rFonts w:ascii="Consolas" w:eastAsia="Times New Roman" w:hAnsi="Consolas" w:cs="Times New Roman"/>
+          <w:color w:val="569CD6"/>
+          <w:kern w:val="0"/>
+          <w:sz w:val="21"/>
+          <w:szCs w:val="21"/>
+          <w14:ligatures w14:val="none"/>
+        </w:rPr>
+        <w:t>int</w:t>
+      </w:r>
+      <w:proofErr w:type="spellEnd"/>
+      <w:r>
+        <w:rPr>
+          <w:rFonts w:ascii="Consolas" w:eastAsia="Times New Roman" w:hAnsi="Consolas" w:cs="Times New Roman"/>
+          <w:color w:val="D4D4D4"/>
+          <w:kern w:val="0"/>
+          <w:sz w:val="21"/>
+          <w:szCs w:val="21"/>
+          <w14:ligatures w14:val="none"/>
+        </w:rPr>
+        <w:t xml:space="preserve"> </w:t>
+      </w:r>
+      <w:r>
+        <w:rPr>
+          <w:rFonts w:ascii="Consolas" w:eastAsia="Times New Roman" w:hAnsi="Consolas" w:cs="Times New Roman"/>
+          <w:color w:val="9CDCFE"/>
+          <w:kern w:val="0"/>
+          <w:sz w:val="21"/>
+          <w:szCs w:val="21"/>
+          <w14:ligatures w14:val="none"/>
+        </w:rPr>
+        <w:t>u16_a_prescaler</w:t>
+      </w:r>
+      <w:r>
+        <w:rPr>
+          <w:rFonts w:ascii="Consolas" w:eastAsia="Times New Roman" w:hAnsi="Consolas" w:cs="Times New Roman"/>
+          <w:color w:val="D4D4D4"/>
+          <w:kern w:val="0"/>
+          <w:sz w:val="21"/>
+          <w:szCs w:val="21"/>
+          <w14:ligatures w14:val="none"/>
+        </w:rPr>
+        <w:t>);</w:t>
+      </w:r>
+    </w:p>
+    <w:p/>
+    <w:p>
+      <w:r>
+        <w:rPr>
+          <w:noProof/>
+        </w:rPr>
+        <w:drawing>
+          <wp:anchor distT="0" distB="0" distL="114300" distR="114300" simplePos="0" relativeHeight="251746304" behindDoc="0" locked="0" layoutInCell="1" allowOverlap="1" wp14:anchorId="1636D8DE" wp14:editId="7C002B51">
+            <wp:simplePos x="0" y="0"/>
+            <wp:positionH relativeFrom="margin">
+              <wp:align>right</wp:align>
+            </wp:positionH>
+            <wp:positionV relativeFrom="paragraph">
+              <wp:posOffset>2028825</wp:posOffset>
+            </wp:positionV>
+            <wp:extent cx="6858000" cy="4517622"/>
+            <wp:effectExtent l="0" t="0" r="0" b="0"/>
+            <wp:wrapSquare wrapText="bothSides"/>
+            <wp:docPr id="62" name="Picture 62"/>
+            <wp:cNvGraphicFramePr>
+              <a:graphicFrameLocks xmlns:a="http://schemas.openxmlformats.org/drawingml/2006/main" noChangeAspect="1"/>
+            </wp:cNvGraphicFramePr>
+            <a:graphic xmlns:a="http://schemas.openxmlformats.org/drawingml/2006/main">
+              <a:graphicData uri="http://schemas.openxmlformats.org/drawingml/2006/picture">
+                <pic:pic xmlns:pic="http://schemas.openxmlformats.org/drawingml/2006/picture">
+                  <pic:nvPicPr>
+                    <pic:cNvPr id="0" name="Picture 5"/>
+                    <pic:cNvPicPr>
+                      <a:picLocks noChangeAspect="1" noChangeArrowheads="1"/>
+                    </pic:cNvPicPr>
+                  </pic:nvPicPr>
+                  <pic:blipFill>
+                    <a:blip r:embed="rId47" cstate="print">
+                      <a:extLst>
+                        <a:ext uri="{28A0092B-C50C-407E-A947-70E740481C1C}">
+                          <a14:useLocalDpi xmlns:a14="http://schemas.microsoft.com/office/drawing/2010/main" val="0"/>
+                        </a:ext>
+                      </a:extLst>
+                    </a:blip>
+                    <a:srcRect/>
+                    <a:stretch>
+                      <a:fillRect/>
+                    </a:stretch>
+                  </pic:blipFill>
+                  <pic:spPr bwMode="auto">
+                    <a:xfrm>
+                      <a:off x="0" y="0"/>
+                      <a:ext cx="6858000" cy="4517622"/>
+                    </a:xfrm>
+                    <a:prstGeom prst="rect">
+                      <a:avLst/>
+                    </a:prstGeom>
+                    <a:noFill/>
+                  </pic:spPr>
+                </pic:pic>
+              </a:graphicData>
+            </a:graphic>
+          </wp:anchor>
+        </w:drawing>
+      </w:r>
+      <w:r>
+        <w:br w:type="page"/>
+      </w:r>
+    </w:p>
+    <w:p>
+      <w:pPr>
+        <w:shd w:val="clear" w:color="auto" w:fill="1E1E1E"/>
+        <w:spacing w:after="0" w:line="285" w:lineRule="atLeast"/>
+        <w:rPr>
+          <w:rFonts w:ascii="Consolas" w:eastAsia="Times New Roman" w:hAnsi="Consolas" w:cs="Times New Roman"/>
+          <w:color w:val="D4D4D4"/>
+          <w:kern w:val="0"/>
+          <w:sz w:val="21"/>
+          <w:szCs w:val="21"/>
+          <w14:ligatures w14:val="none"/>
+        </w:rPr>
+      </w:pPr>
+      <w:proofErr w:type="spellStart"/>
+      <w:r>
+        <w:rPr>
+          <w:rFonts w:ascii="Consolas" w:eastAsia="Times New Roman" w:hAnsi="Consolas" w:cs="Times New Roman"/>
+          <w:color w:val="4EC9B0"/>
+          <w:kern w:val="0"/>
+          <w:sz w:val="21"/>
+          <w:szCs w:val="21"/>
+          <w14:ligatures w14:val="none"/>
+        </w:rPr>
+        <w:lastRenderedPageBreak/>
+        <w:t>err_state</w:t>
+      </w:r>
+      <w:proofErr w:type="spellEnd"/>
+      <w:r>
+        <w:rPr>
+          <w:rFonts w:ascii="Consolas" w:eastAsia="Times New Roman" w:hAnsi="Consolas" w:cs="Times New Roman"/>
+          <w:color w:val="D4D4D4"/>
+          <w:kern w:val="0"/>
+          <w:sz w:val="21"/>
+          <w:szCs w:val="21"/>
+          <w14:ligatures w14:val="none"/>
+        </w:rPr>
+        <w:t xml:space="preserve"> </w:t>
+      </w:r>
+      <w:r>
+        <w:rPr>
+          <w:rFonts w:ascii="Consolas" w:eastAsia="Times New Roman" w:hAnsi="Consolas" w:cs="Times New Roman"/>
+          <w:color w:val="DCDCAA"/>
+          <w:kern w:val="0"/>
+          <w:sz w:val="21"/>
+          <w:szCs w:val="21"/>
+          <w14:ligatures w14:val="none"/>
+        </w:rPr>
+        <w:t>TIMER2_</w:t>
+      </w:r>
+      <w:proofErr w:type="gramStart"/>
+      <w:r>
+        <w:rPr>
+          <w:rFonts w:ascii="Consolas" w:eastAsia="Times New Roman" w:hAnsi="Consolas" w:cs="Times New Roman"/>
+          <w:color w:val="DCDCAA"/>
+          <w:kern w:val="0"/>
+          <w:sz w:val="21"/>
+          <w:szCs w:val="21"/>
+          <w14:ligatures w14:val="none"/>
+        </w:rPr>
+        <w:t>delay</w:t>
+      </w:r>
+      <w:r>
+        <w:rPr>
+          <w:rFonts w:ascii="Consolas" w:eastAsia="Times New Roman" w:hAnsi="Consolas" w:cs="Times New Roman"/>
+          <w:color w:val="D4D4D4"/>
+          <w:kern w:val="0"/>
+          <w:sz w:val="21"/>
+          <w:szCs w:val="21"/>
+          <w14:ligatures w14:val="none"/>
+        </w:rPr>
+        <w:t>(</w:t>
+      </w:r>
+      <w:proofErr w:type="gramEnd"/>
+      <w:r>
+        <w:rPr>
+          <w:rFonts w:ascii="Consolas" w:eastAsia="Times New Roman" w:hAnsi="Consolas" w:cs="Times New Roman"/>
+          <w:color w:val="569CD6"/>
+          <w:kern w:val="0"/>
+          <w:sz w:val="21"/>
+          <w:szCs w:val="21"/>
+          <w14:ligatures w14:val="none"/>
+        </w:rPr>
+        <w:t>float</w:t>
+      </w:r>
+      <w:r>
+        <w:rPr>
+          <w:rFonts w:ascii="Consolas" w:eastAsia="Times New Roman" w:hAnsi="Consolas" w:cs="Times New Roman"/>
+          <w:color w:val="D4D4D4"/>
+          <w:kern w:val="0"/>
+          <w:sz w:val="21"/>
+          <w:szCs w:val="21"/>
+          <w14:ligatures w14:val="none"/>
+        </w:rPr>
+        <w:t xml:space="preserve"> </w:t>
+      </w:r>
+      <w:proofErr w:type="spellStart"/>
+      <w:r>
+        <w:rPr>
+          <w:rFonts w:ascii="Consolas" w:eastAsia="Times New Roman" w:hAnsi="Consolas" w:cs="Times New Roman"/>
+          <w:color w:val="9CDCFE"/>
+          <w:kern w:val="0"/>
+          <w:sz w:val="21"/>
+          <w:szCs w:val="21"/>
+          <w14:ligatures w14:val="none"/>
+        </w:rPr>
+        <w:t>f_a_delayInMillis</w:t>
+      </w:r>
+      <w:proofErr w:type="spellEnd"/>
+      <w:r>
+        <w:rPr>
+          <w:rFonts w:ascii="Consolas" w:eastAsia="Times New Roman" w:hAnsi="Consolas" w:cs="Times New Roman"/>
+          <w:color w:val="D4D4D4"/>
+          <w:kern w:val="0"/>
+          <w:sz w:val="21"/>
+          <w:szCs w:val="21"/>
+          <w14:ligatures w14:val="none"/>
+        </w:rPr>
+        <w:t>);</w:t>
+      </w:r>
+    </w:p>
+    <w:p/>
+    <w:p>
+      <w:r>
+        <w:rPr>
+          <w:noProof/>
+        </w:rPr>
+        <w:drawing>
+          <wp:anchor distT="0" distB="0" distL="114300" distR="114300" simplePos="0" relativeHeight="251747328" behindDoc="0" locked="0" layoutInCell="1" allowOverlap="1" wp14:anchorId="2798F646" wp14:editId="59DC5257">
+            <wp:simplePos x="0" y="0"/>
+            <wp:positionH relativeFrom="margin">
+              <wp:align>right</wp:align>
+            </wp:positionH>
+            <wp:positionV relativeFrom="paragraph">
+              <wp:posOffset>2181225</wp:posOffset>
+            </wp:positionV>
+            <wp:extent cx="6858000" cy="4211955"/>
+            <wp:effectExtent l="0" t="0" r="0" b="0"/>
+            <wp:wrapSquare wrapText="bothSides"/>
+            <wp:docPr id="63" name="Picture 63"/>
+            <wp:cNvGraphicFramePr>
+              <a:graphicFrameLocks xmlns:a="http://schemas.openxmlformats.org/drawingml/2006/main" noChangeAspect="1"/>
+            </wp:cNvGraphicFramePr>
+            <a:graphic xmlns:a="http://schemas.openxmlformats.org/drawingml/2006/main">
+              <a:graphicData uri="http://schemas.openxmlformats.org/drawingml/2006/picture">
+                <pic:pic xmlns:pic="http://schemas.openxmlformats.org/drawingml/2006/picture">
+                  <pic:nvPicPr>
+                    <pic:cNvPr id="0" name="Picture 6"/>
+                    <pic:cNvPicPr>
+                      <a:picLocks noChangeAspect="1" noChangeArrowheads="1"/>
+                    </pic:cNvPicPr>
+                  </pic:nvPicPr>
+                  <pic:blipFill>
+                    <a:blip r:embed="rId48" cstate="print">
+                      <a:extLst>
+                        <a:ext uri="{28A0092B-C50C-407E-A947-70E740481C1C}">
+                          <a14:useLocalDpi xmlns:a14="http://schemas.microsoft.com/office/drawing/2010/main" val="0"/>
+                        </a:ext>
+                      </a:extLst>
+                    </a:blip>
+                    <a:srcRect/>
+                    <a:stretch>
+                      <a:fillRect/>
+                    </a:stretch>
+                  </pic:blipFill>
+                  <pic:spPr bwMode="auto">
+                    <a:xfrm>
+                      <a:off x="0" y="0"/>
+                      <a:ext cx="6858000" cy="4211955"/>
+                    </a:xfrm>
+                    <a:prstGeom prst="rect">
+                      <a:avLst/>
+                    </a:prstGeom>
+                    <a:noFill/>
+                  </pic:spPr>
+                </pic:pic>
+              </a:graphicData>
+            </a:graphic>
+          </wp:anchor>
+        </w:drawing>
+      </w:r>
+      <w:r>
+        <w:br w:type="page"/>
+      </w:r>
+    </w:p>
+    <w:p>
+      <w:pPr>
+        <w:shd w:val="clear" w:color="auto" w:fill="1E1E1E"/>
+        <w:spacing w:after="0" w:line="285" w:lineRule="atLeast"/>
+        <w:rPr>
+          <w:rFonts w:ascii="Consolas" w:eastAsia="Times New Roman" w:hAnsi="Consolas" w:cs="Times New Roman"/>
+          <w:color w:val="D4D4D4"/>
+          <w:kern w:val="0"/>
+          <w:sz w:val="21"/>
+          <w:szCs w:val="21"/>
+          <w14:ligatures w14:val="none"/>
+        </w:rPr>
+      </w:pPr>
+      <w:r>
+        <w:rPr>
+          <w:rFonts w:ascii="Consolas" w:eastAsia="Times New Roman" w:hAnsi="Consolas" w:cs="Times New Roman"/>
+          <w:color w:val="569CD6"/>
+          <w:kern w:val="0"/>
+          <w:sz w:val="21"/>
+          <w:szCs w:val="21"/>
+          <w14:ligatures w14:val="none"/>
+        </w:rPr>
+        <w:lastRenderedPageBreak/>
+        <w:t>unsigned</w:t>
+      </w:r>
+      <w:r>
+        <w:rPr>
+          <w:rFonts w:ascii="Consolas" w:eastAsia="Times New Roman" w:hAnsi="Consolas" w:cs="Times New Roman"/>
+          <w:color w:val="D4D4D4"/>
+          <w:kern w:val="0"/>
+          <w:sz w:val="21"/>
+          <w:szCs w:val="21"/>
+          <w14:ligatures w14:val="none"/>
+        </w:rPr>
+        <w:t xml:space="preserve"> </w:t>
+      </w:r>
+      <w:proofErr w:type="spellStart"/>
+      <w:r>
+        <w:rPr>
+          <w:rFonts w:ascii="Consolas" w:eastAsia="Times New Roman" w:hAnsi="Consolas" w:cs="Times New Roman"/>
+          <w:color w:val="569CD6"/>
+          <w:kern w:val="0"/>
+          <w:sz w:val="21"/>
+          <w:szCs w:val="21"/>
+          <w14:ligatures w14:val="none"/>
+        </w:rPr>
+        <w:t>int</w:t>
+      </w:r>
+      <w:proofErr w:type="spellEnd"/>
+      <w:r>
+        <w:rPr>
+          <w:rFonts w:ascii="Consolas" w:eastAsia="Times New Roman" w:hAnsi="Consolas" w:cs="Times New Roman"/>
+          <w:color w:val="D4D4D4"/>
+          <w:kern w:val="0"/>
+          <w:sz w:val="21"/>
+          <w:szCs w:val="21"/>
+          <w14:ligatures w14:val="none"/>
+        </w:rPr>
+        <w:t xml:space="preserve"> </w:t>
+      </w:r>
+      <w:r>
+        <w:rPr>
+          <w:rFonts w:ascii="Consolas" w:eastAsia="Times New Roman" w:hAnsi="Consolas" w:cs="Times New Roman"/>
+          <w:color w:val="DCDCAA"/>
+          <w:kern w:val="0"/>
+          <w:sz w:val="21"/>
+          <w:szCs w:val="21"/>
+          <w14:ligatures w14:val="none"/>
+        </w:rPr>
+        <w:t>TIMER2_</w:t>
+      </w:r>
+      <w:proofErr w:type="gramStart"/>
+      <w:r>
+        <w:rPr>
+          <w:rFonts w:ascii="Consolas" w:eastAsia="Times New Roman" w:hAnsi="Consolas" w:cs="Times New Roman"/>
+          <w:color w:val="DCDCAA"/>
+          <w:kern w:val="0"/>
+          <w:sz w:val="21"/>
+          <w:szCs w:val="21"/>
+          <w14:ligatures w14:val="none"/>
+        </w:rPr>
+        <w:t>getInitialValue</w:t>
+      </w:r>
+      <w:r>
+        <w:rPr>
+          <w:rFonts w:ascii="Consolas" w:eastAsia="Times New Roman" w:hAnsi="Consolas" w:cs="Times New Roman"/>
+          <w:color w:val="D4D4D4"/>
+          <w:kern w:val="0"/>
+          <w:sz w:val="21"/>
+          <w:szCs w:val="21"/>
+          <w14:ligatures w14:val="none"/>
+        </w:rPr>
+        <w:t>(</w:t>
+      </w:r>
+      <w:proofErr w:type="gramEnd"/>
+      <w:r>
+        <w:rPr>
+          <w:rFonts w:ascii="Consolas" w:eastAsia="Times New Roman" w:hAnsi="Consolas" w:cs="Times New Roman"/>
+          <w:color w:val="569CD6"/>
+          <w:kern w:val="0"/>
+          <w:sz w:val="21"/>
+          <w:szCs w:val="21"/>
+          <w14:ligatures w14:val="none"/>
+        </w:rPr>
+        <w:t>float</w:t>
+      </w:r>
+      <w:r>
+        <w:rPr>
+          <w:rFonts w:ascii="Consolas" w:eastAsia="Times New Roman" w:hAnsi="Consolas" w:cs="Times New Roman"/>
+          <w:color w:val="D4D4D4"/>
+          <w:kern w:val="0"/>
+          <w:sz w:val="21"/>
+          <w:szCs w:val="21"/>
+          <w14:ligatures w14:val="none"/>
+        </w:rPr>
+        <w:t xml:space="preserve"> </w:t>
+      </w:r>
+      <w:proofErr w:type="spellStart"/>
+      <w:r>
+        <w:rPr>
+          <w:rFonts w:ascii="Consolas" w:eastAsia="Times New Roman" w:hAnsi="Consolas" w:cs="Times New Roman"/>
+          <w:color w:val="9CDCFE"/>
+          <w:kern w:val="0"/>
+          <w:sz w:val="21"/>
+          <w:szCs w:val="21"/>
+          <w14:ligatures w14:val="none"/>
+        </w:rPr>
+        <w:t>f_a_delayInMillis</w:t>
+      </w:r>
+      <w:proofErr w:type="spellEnd"/>
+      <w:r>
+        <w:rPr>
+          <w:rFonts w:ascii="Consolas" w:eastAsia="Times New Roman" w:hAnsi="Consolas" w:cs="Times New Roman"/>
+          <w:color w:val="D4D4D4"/>
+          <w:kern w:val="0"/>
+          <w:sz w:val="21"/>
+          <w:szCs w:val="21"/>
+          <w14:ligatures w14:val="none"/>
+        </w:rPr>
+        <w:t>);</w:t>
+      </w:r>
+    </w:p>
+    <w:p/>
+    <w:p>
+      <w:r>
+        <w:rPr>
+          <w:noProof/>
+        </w:rPr>
+        <w:drawing>
+          <wp:anchor distT="0" distB="0" distL="114300" distR="114300" simplePos="0" relativeHeight="251748352" behindDoc="0" locked="0" layoutInCell="1" allowOverlap="1" wp14:anchorId="5EBA6916" wp14:editId="3CC4A5E9">
+            <wp:simplePos x="0" y="0"/>
+            <wp:positionH relativeFrom="margin">
+              <wp:align>right</wp:align>
+            </wp:positionH>
+            <wp:positionV relativeFrom="paragraph">
+              <wp:posOffset>2850515</wp:posOffset>
+            </wp:positionV>
+            <wp:extent cx="6858000" cy="2850959"/>
+            <wp:effectExtent l="0" t="0" r="0" b="6985"/>
+            <wp:wrapSquare wrapText="bothSides"/>
+            <wp:docPr id="871994438" name="Picture 871994438"/>
+            <wp:cNvGraphicFramePr>
+              <a:graphicFrameLocks xmlns:a="http://schemas.openxmlformats.org/drawingml/2006/main" noChangeAspect="1"/>
+            </wp:cNvGraphicFramePr>
+            <a:graphic xmlns:a="http://schemas.openxmlformats.org/drawingml/2006/main">
+              <a:graphicData uri="http://schemas.openxmlformats.org/drawingml/2006/picture">
+                <pic:pic xmlns:pic="http://schemas.openxmlformats.org/drawingml/2006/picture">
+                  <pic:nvPicPr>
+                    <pic:cNvPr id="0" name="Picture 7"/>
+                    <pic:cNvPicPr>
+                      <a:picLocks noChangeAspect="1" noChangeArrowheads="1"/>
+                    </pic:cNvPicPr>
+                  </pic:nvPicPr>
+                  <pic:blipFill>
+                    <a:blip r:embed="rId49">
+                      <a:extLst>
+                        <a:ext uri="{28A0092B-C50C-407E-A947-70E740481C1C}">
+                          <a14:useLocalDpi xmlns:a14="http://schemas.microsoft.com/office/drawing/2010/main" val="0"/>
+                        </a:ext>
+                      </a:extLst>
+                    </a:blip>
+                    <a:srcRect/>
+                    <a:stretch>
+                      <a:fillRect/>
+                    </a:stretch>
+                  </pic:blipFill>
+                  <pic:spPr bwMode="auto">
+                    <a:xfrm>
+                      <a:off x="0" y="0"/>
+                      <a:ext cx="6858000" cy="2850959"/>
+                    </a:xfrm>
+                    <a:prstGeom prst="rect">
+                      <a:avLst/>
+                    </a:prstGeom>
+                    <a:noFill/>
+                  </pic:spPr>
+                </pic:pic>
+              </a:graphicData>
+            </a:graphic>
+          </wp:anchor>
+        </w:drawing>
+      </w:r>
+      <w:r>
+        <w:br w:type="page"/>
+      </w:r>
+    </w:p>
+    <w:p/>
+    <w:p>
+      <w:r>
+        <w:br w:type="page"/>
+      </w:r>
+    </w:p>
+    <w:p/>
+    <w:p>
+      <w:r>
+        <w:br w:type="page"/>
+      </w:r>
+    </w:p>
+    <w:p/>
+    <w:p>
+      <w:r>
+        <w:br w:type="page"/>
+      </w:r>
+    </w:p>
+    <w:p/>
     <w:sectPr>
-      <w:footerReference w:type="default" r:id="rId45"/>
+      <w:footerReference w:type="default" r:id="rId50"/>
       <w:pgSz w:w="12240" w:h="15840"/>
       <w:pgMar w:top="720" w:right="720" w:bottom="720" w:left="720" w:header="720" w:footer="720" w:gutter="0"/>
       <w:pgBorders w:offsetFrom="page">
@@ -14481,7 +15596,7 @@
 </file>
 
 <file path=customXml/itemProps1.xml><?xml version="1.0" encoding="utf-8"?>
-<ds:datastoreItem xmlns:ds="http://schemas.openxmlformats.org/officeDocument/2006/customXml" ds:itemID="{018431C7-5F16-4893-8FAD-A47B976A4571}">
+<ds:datastoreItem xmlns:ds="http://schemas.openxmlformats.org/officeDocument/2006/customXml" ds:itemID="{56D03648-52DC-46E2-97CB-F602F2D95F9C}">
   <ds:schemaRefs>
     <ds:schemaRef ds:uri="http://schemas.openxmlformats.org/officeDocument/2006/bibliography"/>
   </ds:schemaRefs>

</xml_diff>

<commit_message>
Edited Design and Added Application Test Protocol
</commit_message>
<xml_diff>
--- a/air conditioning/Air Conditioning Design.docx
+++ b/air conditioning/Air Conditioning Design.docx
@@ -289,12 +289,7 @@
             <w:pStyle w:val="TOCHeading"/>
           </w:pPr>
           <w:r>
-            <w:t>Table of C</w:t>
-          </w:r>
-          <w:bookmarkStart w:id="0" w:name="_GoBack"/>
-          <w:bookmarkEnd w:id="0"/>
-          <w:r>
-            <w:t>ontents</w:t>
+            <w:t>Table of Contents</w:t>
           </w:r>
         </w:p>
         <w:p>
@@ -319,7 +314,7 @@
           <w:r>
             <w:fldChar w:fldCharType="separate"/>
           </w:r>
-          <w:hyperlink w:anchor="_Toc133436110" w:history="1">
+          <w:hyperlink w:anchor="_Toc133505387" w:history="1">
             <w:r>
               <w:rPr>
                 <w:rStyle w:val="Hyperlink"/>
@@ -346,7 +341,7 @@
                 <w:noProof/>
                 <w:webHidden/>
               </w:rPr>
-              <w:instrText xml:space="preserve"> PAGEREF _Toc133436110 \h </w:instrText>
+              <w:instrText xml:space="preserve"> PAGEREF _Toc133505387 \h </w:instrText>
             </w:r>
             <w:r>
               <w:rPr>
@@ -391,7 +386,7 @@
               <w14:ligatures w14:val="none"/>
             </w:rPr>
           </w:pPr>
-          <w:hyperlink w:anchor="_Toc133436111" w:history="1">
+          <w:hyperlink w:anchor="_Toc133505388" w:history="1">
             <w:r>
               <w:rPr>
                 <w:rStyle w:val="Hyperlink"/>
@@ -406,24 +401,24 @@
                 <w:kern w:val="0"/>
                 <w14:ligatures w14:val="none"/>
               </w:rPr>
+              <w:t xml:space="preserve"> </w:t>
+            </w:r>
+            <w:r>
+              <w:rPr>
+                <w:rStyle w:val="Hyperlink"/>
+                <w:noProof/>
+              </w:rPr>
+              <w:t>Hardware components</w:t>
+            </w:r>
+            <w:r>
+              <w:rPr>
+                <w:noProof/>
+                <w:webHidden/>
+              </w:rPr>
               <w:tab/>
             </w:r>
             <w:r>
               <w:rPr>
-                <w:rStyle w:val="Hyperlink"/>
-                <w:noProof/>
-              </w:rPr>
-              <w:t>Hardware components</w:t>
-            </w:r>
-            <w:r>
-              <w:rPr>
-                <w:noProof/>
-                <w:webHidden/>
-              </w:rPr>
-              <w:tab/>
-            </w:r>
-            <w:r>
-              <w:rPr>
                 <w:noProof/>
                 <w:webHidden/>
               </w:rPr>
@@ -434,7 +429,7 @@
                 <w:noProof/>
                 <w:webHidden/>
               </w:rPr>
-              <w:instrText xml:space="preserve"> PAGEREF _Toc133436111 \h </w:instrText>
+              <w:instrText xml:space="preserve"> PAGEREF _Toc133505388 \h </w:instrText>
             </w:r>
             <w:r>
               <w:rPr>
@@ -478,13 +473,13 @@
               <w14:ligatures w14:val="none"/>
             </w:rPr>
           </w:pPr>
-          <w:hyperlink w:anchor="_Toc133436112" w:history="1">
+          <w:hyperlink w:anchor="_Toc133505389" w:history="1">
             <w:r>
               <w:rPr>
                 <w:rStyle w:val="Hyperlink"/>
                 <w:noProof/>
               </w:rPr>
-              <w:t>1.2 software Requirements</w:t>
+              <w:t>1.2 Software requirements</w:t>
             </w:r>
             <w:r>
               <w:rPr>
@@ -505,7 +500,7 @@
                 <w:noProof/>
                 <w:webHidden/>
               </w:rPr>
-              <w:instrText xml:space="preserve"> PAGEREF _Toc133436112 \h </w:instrText>
+              <w:instrText xml:space="preserve"> PAGEREF _Toc133505389 \h </w:instrText>
             </w:r>
             <w:r>
               <w:rPr>
@@ -549,7 +544,7 @@
               <w14:ligatures w14:val="none"/>
             </w:rPr>
           </w:pPr>
-          <w:hyperlink w:anchor="_Toc133436113" w:history="1">
+          <w:hyperlink w:anchor="_Toc133505390" w:history="1">
             <w:r>
               <w:rPr>
                 <w:rStyle w:val="Hyperlink"/>
@@ -576,7 +571,7 @@
                 <w:noProof/>
                 <w:webHidden/>
               </w:rPr>
-              <w:instrText xml:space="preserve"> PAGEREF _Toc133436113 \h </w:instrText>
+              <w:instrText xml:space="preserve"> PAGEREF _Toc133505390 \h </w:instrText>
             </w:r>
             <w:r>
               <w:rPr>
@@ -620,7 +615,7 @@
               <w14:ligatures w14:val="none"/>
             </w:rPr>
           </w:pPr>
-          <w:hyperlink w:anchor="_Toc133436114" w:history="1">
+          <w:hyperlink w:anchor="_Toc133505391" w:history="1">
             <w:r>
               <w:rPr>
                 <w:rStyle w:val="Hyperlink"/>
@@ -647,7 +642,7 @@
                 <w:noProof/>
                 <w:webHidden/>
               </w:rPr>
-              <w:instrText xml:space="preserve"> PAGEREF _Toc133436114 \h </w:instrText>
+              <w:instrText xml:space="preserve"> PAGEREF _Toc133505391 \h </w:instrText>
             </w:r>
             <w:r>
               <w:rPr>
@@ -691,7 +686,7 @@
               <w14:ligatures w14:val="none"/>
             </w:rPr>
           </w:pPr>
-          <w:hyperlink w:anchor="_Toc133436115" w:history="1">
+          <w:hyperlink w:anchor="_Toc133505392" w:history="1">
             <w:r>
               <w:rPr>
                 <w:rStyle w:val="Hyperlink"/>
@@ -718,7 +713,7 @@
                 <w:noProof/>
                 <w:webHidden/>
               </w:rPr>
-              <w:instrText xml:space="preserve"> PAGEREF _Toc133436115 \h </w:instrText>
+              <w:instrText xml:space="preserve"> PAGEREF _Toc133505392 \h </w:instrText>
             </w:r>
             <w:r>
               <w:rPr>
@@ -762,7 +757,7 @@
               <w14:ligatures w14:val="none"/>
             </w:rPr>
           </w:pPr>
-          <w:hyperlink w:anchor="_Toc133436116" w:history="1">
+          <w:hyperlink w:anchor="_Toc133505393" w:history="1">
             <w:r>
               <w:rPr>
                 <w:rStyle w:val="Hyperlink"/>
@@ -789,7 +784,7 @@
                 <w:noProof/>
                 <w:webHidden/>
               </w:rPr>
-              <w:instrText xml:space="preserve"> PAGEREF _Toc133436116 \h </w:instrText>
+              <w:instrText xml:space="preserve"> PAGEREF _Toc133505393 \h </w:instrText>
             </w:r>
             <w:r>
               <w:rPr>
@@ -833,7 +828,7 @@
               <w14:ligatures w14:val="none"/>
             </w:rPr>
           </w:pPr>
-          <w:hyperlink w:anchor="_Toc133436117" w:history="1">
+          <w:hyperlink w:anchor="_Toc133505394" w:history="1">
             <w:r>
               <w:rPr>
                 <w:rStyle w:val="Hyperlink"/>
@@ -860,7 +855,7 @@
                 <w:noProof/>
                 <w:webHidden/>
               </w:rPr>
-              <w:instrText xml:space="preserve"> PAGEREF _Toc133436117 \h </w:instrText>
+              <w:instrText xml:space="preserve"> PAGEREF _Toc133505394 \h </w:instrText>
             </w:r>
             <w:r>
               <w:rPr>
@@ -904,7 +899,7 @@
               <w14:ligatures w14:val="none"/>
             </w:rPr>
           </w:pPr>
-          <w:hyperlink w:anchor="_Toc133436118" w:history="1">
+          <w:hyperlink w:anchor="_Toc133505395" w:history="1">
             <w:r>
               <w:rPr>
                 <w:rStyle w:val="Hyperlink"/>
@@ -931,7 +926,7 @@
                 <w:noProof/>
                 <w:webHidden/>
               </w:rPr>
-              <w:instrText xml:space="preserve"> PAGEREF _Toc133436118 \h </w:instrText>
+              <w:instrText xml:space="preserve"> PAGEREF _Toc133505395 \h </w:instrText>
             </w:r>
             <w:r>
               <w:rPr>
@@ -975,7 +970,7 @@
               <w14:ligatures w14:val="none"/>
             </w:rPr>
           </w:pPr>
-          <w:hyperlink w:anchor="_Toc133436119" w:history="1">
+          <w:hyperlink w:anchor="_Toc133505396" w:history="1">
             <w:r>
               <w:rPr>
                 <w:rStyle w:val="Hyperlink"/>
@@ -1002,7 +997,7 @@
                 <w:noProof/>
                 <w:webHidden/>
               </w:rPr>
-              <w:instrText xml:space="preserve"> PAGEREF _Toc133436119 \h </w:instrText>
+              <w:instrText xml:space="preserve"> PAGEREF _Toc133505396 \h </w:instrText>
             </w:r>
             <w:r>
               <w:rPr>
@@ -1046,7 +1041,7 @@
               <w14:ligatures w14:val="none"/>
             </w:rPr>
           </w:pPr>
-          <w:hyperlink w:anchor="_Toc133436120" w:history="1">
+          <w:hyperlink w:anchor="_Toc133505397" w:history="1">
             <w:r>
               <w:rPr>
                 <w:rStyle w:val="Hyperlink"/>
@@ -1073,7 +1068,7 @@
                 <w:noProof/>
                 <w:webHidden/>
               </w:rPr>
-              <w:instrText xml:space="preserve"> PAGEREF _Toc133436120 \h </w:instrText>
+              <w:instrText xml:space="preserve"> PAGEREF _Toc133505397 \h </w:instrText>
             </w:r>
             <w:r>
               <w:rPr>
@@ -1117,7 +1112,7 @@
               <w14:ligatures w14:val="none"/>
             </w:rPr>
           </w:pPr>
-          <w:hyperlink w:anchor="_Toc133436121" w:history="1">
+          <w:hyperlink w:anchor="_Toc133505398" w:history="1">
             <w:r>
               <w:rPr>
                 <w:rStyle w:val="Hyperlink"/>
@@ -1144,7 +1139,7 @@
                 <w:noProof/>
                 <w:webHidden/>
               </w:rPr>
-              <w:instrText xml:space="preserve"> PAGEREF _Toc133436121 \h </w:instrText>
+              <w:instrText xml:space="preserve"> PAGEREF _Toc133505398 \h </w:instrText>
             </w:r>
             <w:r>
               <w:rPr>
@@ -1188,7 +1183,7 @@
               <w14:ligatures w14:val="none"/>
             </w:rPr>
           </w:pPr>
-          <w:hyperlink w:anchor="_Toc133436122" w:history="1">
+          <w:hyperlink w:anchor="_Toc133505399" w:history="1">
             <w:r>
               <w:rPr>
                 <w:rStyle w:val="Hyperlink"/>
@@ -1215,7 +1210,7 @@
                 <w:noProof/>
                 <w:webHidden/>
               </w:rPr>
-              <w:instrText xml:space="preserve"> PAGEREF _Toc133436122 \h </w:instrText>
+              <w:instrText xml:space="preserve"> PAGEREF _Toc133505399 \h </w:instrText>
             </w:r>
             <w:r>
               <w:rPr>
@@ -1259,7 +1254,7 @@
               <w14:ligatures w14:val="none"/>
             </w:rPr>
           </w:pPr>
-          <w:hyperlink w:anchor="_Toc133436123" w:history="1">
+          <w:hyperlink w:anchor="_Toc133505400" w:history="1">
             <w:r>
               <w:rPr>
                 <w:rStyle w:val="Hyperlink"/>
@@ -1286,7 +1281,7 @@
                 <w:noProof/>
                 <w:webHidden/>
               </w:rPr>
-              <w:instrText xml:space="preserve"> PAGEREF _Toc133436123 \h </w:instrText>
+              <w:instrText xml:space="preserve"> PAGEREF _Toc133505400 \h </w:instrText>
             </w:r>
             <w:r>
               <w:rPr>
@@ -1330,7 +1325,7 @@
               <w14:ligatures w14:val="none"/>
             </w:rPr>
           </w:pPr>
-          <w:hyperlink w:anchor="_Toc133436124" w:history="1">
+          <w:hyperlink w:anchor="_Toc133505401" w:history="1">
             <w:r>
               <w:rPr>
                 <w:rStyle w:val="Hyperlink"/>
@@ -1357,7 +1352,7 @@
                 <w:noProof/>
                 <w:webHidden/>
               </w:rPr>
-              <w:instrText xml:space="preserve"> PAGEREF _Toc133436124 \h </w:instrText>
+              <w:instrText xml:space="preserve"> PAGEREF _Toc133505401 \h </w:instrText>
             </w:r>
             <w:r>
               <w:rPr>
@@ -1401,7 +1396,7 @@
               <w14:ligatures w14:val="none"/>
             </w:rPr>
           </w:pPr>
-          <w:hyperlink w:anchor="_Toc133436125" w:history="1">
+          <w:hyperlink w:anchor="_Toc133505402" w:history="1">
             <w:r>
               <w:rPr>
                 <w:rStyle w:val="Hyperlink"/>
@@ -1428,7 +1423,7 @@
                 <w:noProof/>
                 <w:webHidden/>
               </w:rPr>
-              <w:instrText xml:space="preserve"> PAGEREF _Toc133436125 \h </w:instrText>
+              <w:instrText xml:space="preserve"> PAGEREF _Toc133505402 \h </w:instrText>
             </w:r>
             <w:r>
               <w:rPr>
@@ -1472,7 +1467,7 @@
               <w14:ligatures w14:val="none"/>
             </w:rPr>
           </w:pPr>
-          <w:hyperlink w:anchor="_Toc133436126" w:history="1">
+          <w:hyperlink w:anchor="_Toc133505403" w:history="1">
             <w:r>
               <w:rPr>
                 <w:rStyle w:val="Hyperlink"/>
@@ -1499,7 +1494,7 @@
                 <w:noProof/>
                 <w:webHidden/>
               </w:rPr>
-              <w:instrText xml:space="preserve"> PAGEREF _Toc133436126 \h </w:instrText>
+              <w:instrText xml:space="preserve"> PAGEREF _Toc133505403 \h </w:instrText>
             </w:r>
             <w:r>
               <w:rPr>
@@ -1543,7 +1538,7 @@
               <w14:ligatures w14:val="none"/>
             </w:rPr>
           </w:pPr>
-          <w:hyperlink w:anchor="_Toc133436127" w:history="1">
+          <w:hyperlink w:anchor="_Toc133505404" w:history="1">
             <w:r>
               <w:rPr>
                 <w:rStyle w:val="Hyperlink"/>
@@ -1570,7 +1565,7 @@
                 <w:noProof/>
                 <w:webHidden/>
               </w:rPr>
-              <w:instrText xml:space="preserve"> PAGEREF _Toc133436127 \h </w:instrText>
+              <w:instrText xml:space="preserve"> PAGEREF _Toc133505404 \h </w:instrText>
             </w:r>
             <w:r>
               <w:rPr>
@@ -1614,7 +1609,7 @@
               <w14:ligatures w14:val="none"/>
             </w:rPr>
           </w:pPr>
-          <w:hyperlink w:anchor="_Toc133436128" w:history="1">
+          <w:hyperlink w:anchor="_Toc133505405" w:history="1">
             <w:r>
               <w:rPr>
                 <w:rStyle w:val="Hyperlink"/>
@@ -1641,7 +1636,7 @@
                 <w:noProof/>
                 <w:webHidden/>
               </w:rPr>
-              <w:instrText xml:space="preserve"> PAGEREF _Toc133436128 \h </w:instrText>
+              <w:instrText xml:space="preserve"> PAGEREF _Toc133505405 \h </w:instrText>
             </w:r>
             <w:r>
               <w:rPr>
@@ -1685,7 +1680,7 @@
               <w14:ligatures w14:val="none"/>
             </w:rPr>
           </w:pPr>
-          <w:hyperlink w:anchor="_Toc133436129" w:history="1">
+          <w:hyperlink w:anchor="_Toc133505406" w:history="1">
             <w:r>
               <w:rPr>
                 <w:rStyle w:val="Hyperlink"/>
@@ -1712,7 +1707,7 @@
                 <w:noProof/>
                 <w:webHidden/>
               </w:rPr>
-              <w:instrText xml:space="preserve"> PAGEREF _Toc133436129 \h </w:instrText>
+              <w:instrText xml:space="preserve"> PAGEREF _Toc133505406 \h </w:instrText>
             </w:r>
             <w:r>
               <w:rPr>
@@ -1756,7 +1751,7 @@
               <w14:ligatures w14:val="none"/>
             </w:rPr>
           </w:pPr>
-          <w:hyperlink w:anchor="_Toc133436130" w:history="1">
+          <w:hyperlink w:anchor="_Toc133505407" w:history="1">
             <w:r>
               <w:rPr>
                 <w:rStyle w:val="Hyperlink"/>
@@ -1783,7 +1778,7 @@
                 <w:noProof/>
                 <w:webHidden/>
               </w:rPr>
-              <w:instrText xml:space="preserve"> PAGEREF _Toc133436130 \h </w:instrText>
+              <w:instrText xml:space="preserve"> PAGEREF _Toc133505407 \h </w:instrText>
             </w:r>
             <w:r>
               <w:rPr>
@@ -1827,7 +1822,7 @@
               <w14:ligatures w14:val="none"/>
             </w:rPr>
           </w:pPr>
-          <w:hyperlink w:anchor="_Toc133436131" w:history="1">
+          <w:hyperlink w:anchor="_Toc133505408" w:history="1">
             <w:r>
               <w:rPr>
                 <w:rStyle w:val="Hyperlink"/>
@@ -1854,7 +1849,7 @@
                 <w:noProof/>
                 <w:webHidden/>
               </w:rPr>
-              <w:instrText xml:space="preserve"> PAGEREF _Toc133436131 \h </w:instrText>
+              <w:instrText xml:space="preserve"> PAGEREF _Toc133505408 \h </w:instrText>
             </w:r>
             <w:r>
               <w:rPr>
@@ -1898,7 +1893,7 @@
               <w14:ligatures w14:val="none"/>
             </w:rPr>
           </w:pPr>
-          <w:hyperlink w:anchor="_Toc133436132" w:history="1">
+          <w:hyperlink w:anchor="_Toc133505409" w:history="1">
             <w:r>
               <w:rPr>
                 <w:rStyle w:val="Hyperlink"/>
@@ -1925,7 +1920,7 @@
                 <w:noProof/>
                 <w:webHidden/>
               </w:rPr>
-              <w:instrText xml:space="preserve"> PAGEREF _Toc133436132 \h </w:instrText>
+              <w:instrText xml:space="preserve"> PAGEREF _Toc133505409 \h </w:instrText>
             </w:r>
             <w:r>
               <w:rPr>
@@ -1969,7 +1964,7 @@
               <w14:ligatures w14:val="none"/>
             </w:rPr>
           </w:pPr>
-          <w:hyperlink w:anchor="_Toc133436133" w:history="1">
+          <w:hyperlink w:anchor="_Toc133505410" w:history="1">
             <w:r>
               <w:rPr>
                 <w:rStyle w:val="Hyperlink"/>
@@ -1996,7 +1991,7 @@
                 <w:noProof/>
                 <w:webHidden/>
               </w:rPr>
-              <w:instrText xml:space="preserve"> PAGEREF _Toc133436133 \h </w:instrText>
+              <w:instrText xml:space="preserve"> PAGEREF _Toc133505410 \h </w:instrText>
             </w:r>
             <w:r>
               <w:rPr>
@@ -2040,7 +2035,7 @@
               <w14:ligatures w14:val="none"/>
             </w:rPr>
           </w:pPr>
-          <w:hyperlink w:anchor="_Toc133436134" w:history="1">
+          <w:hyperlink w:anchor="_Toc133505411" w:history="1">
             <w:r>
               <w:rPr>
                 <w:rStyle w:val="Hyperlink"/>
@@ -2067,7 +2062,7 @@
                 <w:noProof/>
                 <w:webHidden/>
               </w:rPr>
-              <w:instrText xml:space="preserve"> PAGEREF _Toc133436134 \h </w:instrText>
+              <w:instrText xml:space="preserve"> PAGEREF _Toc133505411 \h </w:instrText>
             </w:r>
             <w:r>
               <w:rPr>
@@ -2111,7 +2106,7 @@
               <w14:ligatures w14:val="none"/>
             </w:rPr>
           </w:pPr>
-          <w:hyperlink w:anchor="_Toc133436135" w:history="1">
+          <w:hyperlink w:anchor="_Toc133505412" w:history="1">
             <w:r>
               <w:rPr>
                 <w:rStyle w:val="Hyperlink"/>
@@ -2138,7 +2133,7 @@
                 <w:noProof/>
                 <w:webHidden/>
               </w:rPr>
-              <w:instrText xml:space="preserve"> PAGEREF _Toc133436135 \h </w:instrText>
+              <w:instrText xml:space="preserve"> PAGEREF _Toc133505412 \h </w:instrText>
             </w:r>
             <w:r>
               <w:rPr>
@@ -2182,13 +2177,13 @@
               <w14:ligatures w14:val="none"/>
             </w:rPr>
           </w:pPr>
-          <w:hyperlink w:anchor="_Toc133436136" w:history="1">
+          <w:hyperlink w:anchor="_Toc133505413" w:history="1">
             <w:r>
               <w:rPr>
                 <w:rStyle w:val="Hyperlink"/>
                 <w:noProof/>
               </w:rPr>
-              <w:t>7.5 App</w:t>
+              <w:t>7.5 Timer 2</w:t>
             </w:r>
             <w:r>
               <w:rPr>
@@ -2209,7 +2204,7 @@
                 <w:noProof/>
                 <w:webHidden/>
               </w:rPr>
-              <w:instrText xml:space="preserve"> PAGEREF _Toc133436136 \h </w:instrText>
+              <w:instrText xml:space="preserve"> PAGEREF _Toc133505413 \h </w:instrText>
             </w:r>
             <w:r>
               <w:rPr>
@@ -2253,13 +2248,13 @@
               <w14:ligatures w14:val="none"/>
             </w:rPr>
           </w:pPr>
-          <w:hyperlink w:anchor="_Toc133436137" w:history="1">
+          <w:hyperlink w:anchor="_Toc133505415" w:history="1">
             <w:r>
               <w:rPr>
                 <w:rStyle w:val="Hyperlink"/>
                 <w:noProof/>
               </w:rPr>
-              <w:t>7.6 Timer 2</w:t>
+              <w:t>7.6 App</w:t>
             </w:r>
             <w:r>
               <w:rPr>
@@ -2280,7 +2275,7 @@
                 <w:noProof/>
                 <w:webHidden/>
               </w:rPr>
-              <w:instrText xml:space="preserve"> PAGEREF _Toc133436137 \h </w:instrText>
+              <w:instrText xml:space="preserve"> PAGEREF _Toc133505415 \h </w:instrText>
             </w:r>
             <w:r>
               <w:rPr>
@@ -2300,7 +2295,7 @@
                 <w:noProof/>
                 <w:webHidden/>
               </w:rPr>
-              <w:t>38</w:t>
+              <w:t>36</w:t>
             </w:r>
             <w:r>
               <w:rPr>
@@ -2355,7 +2350,7 @@
           <w:szCs w:val="52"/>
         </w:rPr>
       </w:pPr>
-      <w:bookmarkStart w:id="1" w:name="_Toc133436110"/>
+      <w:bookmarkStart w:id="0" w:name="_Toc133505387"/>
       <w:r>
         <w:rPr>
           <w:sz w:val="52"/>
@@ -2364,7 +2359,7 @@
         <w:lastRenderedPageBreak/>
         <w:t>1-Description</w:t>
       </w:r>
-      <w:bookmarkEnd w:id="1"/>
+      <w:bookmarkEnd w:id="0"/>
     </w:p>
     <w:p/>
     <w:p>
@@ -2380,7 +2375,7 @@
           <w:szCs w:val="36"/>
         </w:rPr>
       </w:pPr>
-      <w:bookmarkStart w:id="2" w:name="_Toc133436111"/>
+      <w:bookmarkStart w:id="1" w:name="_Toc133505388"/>
       <w:r>
         <w:rPr>
           <w:sz w:val="36"/>
@@ -2388,7 +2383,7 @@
         </w:rPr>
         <w:t>Hardware components</w:t>
       </w:r>
-      <w:bookmarkEnd w:id="2"/>
+      <w:bookmarkEnd w:id="1"/>
     </w:p>
     <w:p>
       <w:pPr>
@@ -2467,7 +2462,7 @@
           <w:szCs w:val="36"/>
         </w:rPr>
       </w:pPr>
-      <w:bookmarkStart w:id="3" w:name="_Toc133436112"/>
+      <w:bookmarkStart w:id="2" w:name="_Toc133505389"/>
       <w:r>
         <w:rPr>
           <w:sz w:val="36"/>
@@ -2480,9 +2475,16 @@
           <w:sz w:val="36"/>
           <w:szCs w:val="36"/>
         </w:rPr>
-        <w:t>software Requirements</w:t>
-      </w:r>
-      <w:bookmarkEnd w:id="3"/>
+        <w:t>Software r</w:t>
+      </w:r>
+      <w:r>
+        <w:rPr>
+          <w:sz w:val="36"/>
+          <w:szCs w:val="36"/>
+        </w:rPr>
+        <w:t>equirements</w:t>
+      </w:r>
+      <w:bookmarkEnd w:id="2"/>
     </w:p>
     <w:p>
       <w:pPr>
@@ -2628,7 +2630,7 @@
           <w:szCs w:val="52"/>
         </w:rPr>
       </w:pPr>
-      <w:bookmarkStart w:id="4" w:name="_Toc133436113"/>
+      <w:bookmarkStart w:id="3" w:name="_Toc133505390"/>
       <w:r>
         <w:rPr>
           <w:sz w:val="52"/>
@@ -2637,7 +2639,7 @@
         <w:lastRenderedPageBreak/>
         <w:t>2-Layered architecture</w:t>
       </w:r>
-      <w:bookmarkEnd w:id="4"/>
+      <w:bookmarkEnd w:id="3"/>
     </w:p>
     <w:p/>
     <w:p>
@@ -3980,7 +3982,7 @@
           <w:szCs w:val="52"/>
         </w:rPr>
       </w:pPr>
-      <w:bookmarkStart w:id="5" w:name="_Toc133436114"/>
+      <w:bookmarkStart w:id="4" w:name="_Toc133505391"/>
       <w:r>
         <w:rPr>
           <w:sz w:val="52"/>
@@ -3989,6 +3991,8 @@
         <w:lastRenderedPageBreak/>
         <w:t>3-System Flow Chart</w:t>
       </w:r>
+      <w:bookmarkStart w:id="5" w:name="_GoBack"/>
+      <w:bookmarkEnd w:id="4"/>
       <w:bookmarkEnd w:id="5"/>
     </w:p>
     <w:p>
@@ -4002,10 +4006,18 @@
           <w:noProof/>
         </w:rPr>
         <w:drawing>
-          <wp:inline distT="0" distB="0" distL="0" distR="0" wp14:anchorId="3A7941F3" wp14:editId="252BA17C">
-            <wp:extent cx="6007942" cy="6868886"/>
-            <wp:effectExtent l="0" t="0" r="0" b="8255"/>
-            <wp:docPr id="301535573" name="Picture 1" descr="Diagram&#10;&#10;Description automatically generated"/>
+          <wp:anchor distT="0" distB="0" distL="114300" distR="114300" simplePos="0" relativeHeight="251752448" behindDoc="0" locked="0" layoutInCell="1" allowOverlap="1" wp14:anchorId="09546752" wp14:editId="00B26CD0">
+            <wp:simplePos x="0" y="0"/>
+            <wp:positionH relativeFrom="margin">
+              <wp:align>center</wp:align>
+            </wp:positionH>
+            <wp:positionV relativeFrom="paragraph">
+              <wp:posOffset>15373</wp:posOffset>
+            </wp:positionV>
+            <wp:extent cx="4485640" cy="7663180"/>
+            <wp:effectExtent l="0" t="0" r="0" b="0"/>
+            <wp:wrapSquare wrapText="bothSides"/>
+            <wp:docPr id="26" name="Picture 26" descr="C:\Users\Omar Taha\AppData\Local\Microsoft\Windows\INetCache\Content.Word\Mustafa_Gomaa_1.jpeg"/>
             <wp:cNvGraphicFramePr>
               <a:graphicFrameLocks xmlns:a="http://schemas.openxmlformats.org/drawingml/2006/main" noChangeAspect="1"/>
             </wp:cNvGraphicFramePr>
@@ -4013,28 +4025,47 @@
               <a:graphicData uri="http://schemas.openxmlformats.org/drawingml/2006/picture">
                 <pic:pic xmlns:pic="http://schemas.openxmlformats.org/drawingml/2006/picture">
                   <pic:nvPicPr>
-                    <pic:cNvPr id="301535573" name="Picture 1" descr="Diagram&#10;&#10;Description automatically generated"/>
-                    <pic:cNvPicPr/>
+                    <pic:cNvPr id="0" name="Picture 3" descr="C:\Users\Omar Taha\AppData\Local\Microsoft\Windows\INetCache\Content.Word\Mustafa_Gomaa_1.jpeg"/>
+                    <pic:cNvPicPr>
+                      <a:picLocks noChangeAspect="1" noChangeArrowheads="1"/>
+                    </pic:cNvPicPr>
                   </pic:nvPicPr>
                   <pic:blipFill>
-                    <a:blip r:embed="rId9"/>
+                    <a:blip r:embed="rId9">
+                      <a:extLst>
+                        <a:ext uri="{28A0092B-C50C-407E-A947-70E740481C1C}">
+                          <a14:useLocalDpi xmlns:a14="http://schemas.microsoft.com/office/drawing/2010/main" val="0"/>
+                        </a:ext>
+                      </a:extLst>
+                    </a:blip>
+                    <a:srcRect/>
                     <a:stretch>
                       <a:fillRect/>
                     </a:stretch>
                   </pic:blipFill>
-                  <pic:spPr>
+                  <pic:spPr bwMode="auto">
                     <a:xfrm>
                       <a:off x="0" y="0"/>
-                      <a:ext cx="6017498" cy="6879812"/>
+                      <a:ext cx="4485640" cy="7663180"/>
                     </a:xfrm>
                     <a:prstGeom prst="rect">
                       <a:avLst/>
                     </a:prstGeom>
+                    <a:noFill/>
+                    <a:ln>
+                      <a:noFill/>
+                    </a:ln>
                   </pic:spPr>
                 </pic:pic>
               </a:graphicData>
             </a:graphic>
-          </wp:inline>
+            <wp14:sizeRelH relativeFrom="margin">
+              <wp14:pctWidth>0</wp14:pctWidth>
+            </wp14:sizeRelH>
+            <wp14:sizeRelV relativeFrom="margin">
+              <wp14:pctHeight>0</wp14:pctHeight>
+            </wp14:sizeRelV>
+          </wp:anchor>
         </w:drawing>
       </w:r>
     </w:p>
@@ -4050,7 +4081,7 @@
           <w:szCs w:val="52"/>
         </w:rPr>
       </w:pPr>
-      <w:bookmarkStart w:id="6" w:name="_Toc133436115"/>
+      <w:bookmarkStart w:id="6" w:name="_Toc133505392"/>
       <w:r>
         <w:rPr>
           <w:sz w:val="52"/>
@@ -4135,7 +4166,7 @@
           <w:szCs w:val="52"/>
         </w:rPr>
       </w:pPr>
-      <w:bookmarkStart w:id="7" w:name="_Toc133436116"/>
+      <w:bookmarkStart w:id="7" w:name="_Toc133505393"/>
       <w:r>
         <w:rPr>
           <w:sz w:val="52"/>
@@ -4170,7 +4201,7 @@
           <w:szCs w:val="36"/>
         </w:rPr>
       </w:pPr>
-      <w:bookmarkStart w:id="8" w:name="_Toc133436117"/>
+      <w:bookmarkStart w:id="8" w:name="_Toc133505394"/>
       <w:r>
         <w:rPr>
           <w:sz w:val="36"/>
@@ -4269,7 +4300,7 @@
           <w:szCs w:val="36"/>
         </w:rPr>
       </w:pPr>
-      <w:bookmarkStart w:id="9" w:name="_Toc133436118"/>
+      <w:bookmarkStart w:id="9" w:name="_Toc133505395"/>
       <w:r>
         <w:rPr>
           <w:sz w:val="36"/>
@@ -4398,7 +4429,7 @@
           <w:szCs w:val="36"/>
         </w:rPr>
       </w:pPr>
-      <w:bookmarkStart w:id="10" w:name="_Toc133436119"/>
+      <w:bookmarkStart w:id="10" w:name="_Toc133505396"/>
       <w:r>
         <w:rPr>
           <w:sz w:val="36"/>
@@ -4527,7 +4558,7 @@
           <w:szCs w:val="36"/>
         </w:rPr>
       </w:pPr>
-      <w:bookmarkStart w:id="11" w:name="_Toc133436120"/>
+      <w:bookmarkStart w:id="11" w:name="_Toc133505397"/>
       <w:r>
         <w:rPr>
           <w:sz w:val="36"/>
@@ -4674,7 +4705,7 @@
           <w:szCs w:val="36"/>
         </w:rPr>
       </w:pPr>
-      <w:bookmarkStart w:id="12" w:name="_Toc133436121"/>
+      <w:bookmarkStart w:id="12" w:name="_Toc133505398"/>
       <w:r>
         <w:rPr>
           <w:sz w:val="36"/>
@@ -4871,7 +4902,7 @@
           <w:szCs w:val="36"/>
         </w:rPr>
       </w:pPr>
-      <w:bookmarkStart w:id="13" w:name="_Toc133436122"/>
+      <w:bookmarkStart w:id="13" w:name="_Toc133505399"/>
       <w:r>
         <w:rPr>
           <w:sz w:val="36"/>
@@ -5155,7 +5186,7 @@
           <w:szCs w:val="52"/>
         </w:rPr>
       </w:pPr>
-      <w:bookmarkStart w:id="14" w:name="_Toc133436123"/>
+      <w:bookmarkStart w:id="14" w:name="_Toc133505400"/>
       <w:r>
         <w:rPr>
           <w:sz w:val="52"/>
@@ -5192,7 +5223,7 @@
           <w:szCs w:val="36"/>
         </w:rPr>
       </w:pPr>
-      <w:bookmarkStart w:id="15" w:name="_Toc133436124"/>
+      <w:bookmarkStart w:id="15" w:name="_Toc133505401"/>
       <w:r>
         <w:rPr>
           <w:sz w:val="36"/>
@@ -5429,7 +5460,7 @@
           <w:szCs w:val="36"/>
         </w:rPr>
       </w:pPr>
-      <w:bookmarkStart w:id="16" w:name="_Toc133436125"/>
+      <w:bookmarkStart w:id="16" w:name="_Toc133505402"/>
       <w:r>
         <w:rPr>
           <w:sz w:val="36"/>
@@ -5563,7 +5594,7 @@
           <w:szCs w:val="36"/>
         </w:rPr>
       </w:pPr>
-      <w:bookmarkStart w:id="17" w:name="_Toc133436126"/>
+      <w:bookmarkStart w:id="17" w:name="_Toc133505403"/>
       <w:r>
         <w:rPr>
           <w:sz w:val="36"/>
@@ -5895,7 +5926,7 @@
           <w:szCs w:val="36"/>
         </w:rPr>
       </w:pPr>
-      <w:bookmarkStart w:id="18" w:name="_Toc133436127"/>
+      <w:bookmarkStart w:id="18" w:name="_Toc133505404"/>
       <w:r>
         <w:rPr>
           <w:sz w:val="36"/>
@@ -6015,7 +6046,7 @@
           <w:szCs w:val="36"/>
         </w:rPr>
       </w:pPr>
-      <w:bookmarkStart w:id="19" w:name="_Toc133436128"/>
+      <w:bookmarkStart w:id="19" w:name="_Toc133505405"/>
       <w:r>
         <w:rPr>
           <w:sz w:val="36"/>
@@ -6136,7 +6167,7 @@
           <w:szCs w:val="36"/>
         </w:rPr>
       </w:pPr>
-      <w:bookmarkStart w:id="20" w:name="_Toc133436129"/>
+      <w:bookmarkStart w:id="20" w:name="_Toc133505406"/>
       <w:r>
         <w:rPr>
           <w:sz w:val="36"/>
@@ -7509,7 +7540,7 @@
           <w:szCs w:val="36"/>
         </w:rPr>
       </w:pPr>
-      <w:bookmarkStart w:id="21" w:name="_Toc133436130"/>
+      <w:bookmarkStart w:id="21" w:name="_Toc133505407"/>
       <w:r>
         <w:rPr>
           <w:sz w:val="36"/>
@@ -8266,7 +8297,7 @@
           <w:szCs w:val="52"/>
         </w:rPr>
       </w:pPr>
-      <w:bookmarkStart w:id="22" w:name="_Toc133436131"/>
+      <w:bookmarkStart w:id="22" w:name="_Toc133505408"/>
       <w:r>
         <w:rPr>
           <w:sz w:val="52"/>
@@ -8285,7 +8316,7 @@
           <w:szCs w:val="36"/>
         </w:rPr>
       </w:pPr>
-      <w:bookmarkStart w:id="23" w:name="_Toc133436132"/>
+      <w:bookmarkStart w:id="23" w:name="_Toc133505409"/>
       <w:r>
         <w:rPr>
           <w:sz w:val="36"/>
@@ -10802,7 +10833,7 @@
           <w:szCs w:val="36"/>
         </w:rPr>
       </w:pPr>
-      <w:bookmarkStart w:id="24" w:name="_Toc133436133"/>
+      <w:bookmarkStart w:id="24" w:name="_Toc133505410"/>
       <w:r>
         <w:rPr>
           <w:sz w:val="36"/>
@@ -11051,7 +11082,7 @@
           <w:szCs w:val="36"/>
         </w:rPr>
       </w:pPr>
-      <w:bookmarkStart w:id="25" w:name="_Toc133436134"/>
+      <w:bookmarkStart w:id="25" w:name="_Toc133505411"/>
       <w:r>
         <w:rPr>
           <w:sz w:val="36"/>
@@ -11371,7 +11402,7 @@
           <w:szCs w:val="36"/>
         </w:rPr>
       </w:pPr>
-      <w:bookmarkStart w:id="26" w:name="_Toc133436135"/>
+      <w:bookmarkStart w:id="26" w:name="_Toc133505412"/>
       <w:r>
         <w:rPr>
           <w:sz w:val="36"/>
@@ -11821,17 +11852,991 @@
           <w:szCs w:val="36"/>
         </w:rPr>
       </w:pPr>
-      <w:bookmarkStart w:id="27" w:name="_Toc133436136"/>
+      <w:bookmarkStart w:id="27" w:name="_Toc133505413"/>
       <w:r>
         <w:rPr>
           <w:sz w:val="36"/>
           <w:szCs w:val="36"/>
         </w:rPr>
         <w:lastRenderedPageBreak/>
-        <w:t>7.5 App</w:t>
+        <w:t>7.5</w:t>
+      </w:r>
+      <w:r>
+        <w:rPr>
+          <w:sz w:val="36"/>
+          <w:szCs w:val="36"/>
+        </w:rPr>
+        <w:t xml:space="preserve"> </w:t>
+      </w:r>
+      <w:r>
+        <w:rPr>
+          <w:sz w:val="36"/>
+          <w:szCs w:val="36"/>
+        </w:rPr>
+        <w:t>Timer 2</w:t>
       </w:r>
       <w:bookmarkEnd w:id="27"/>
     </w:p>
+    <w:p/>
+    <w:p>
+      <w:pPr>
+        <w:shd w:val="clear" w:color="auto" w:fill="1E1E1E"/>
+        <w:spacing w:after="0" w:line="285" w:lineRule="atLeast"/>
+        <w:rPr>
+          <w:rFonts w:ascii="Consolas" w:eastAsia="Times New Roman" w:hAnsi="Consolas" w:cs="Times New Roman"/>
+          <w:color w:val="D4D4D4"/>
+          <w:kern w:val="0"/>
+          <w:sz w:val="21"/>
+          <w:szCs w:val="21"/>
+          <w14:ligatures w14:val="none"/>
+        </w:rPr>
+      </w:pPr>
+      <w:proofErr w:type="spellStart"/>
+      <w:r>
+        <w:rPr>
+          <w:rFonts w:ascii="Consolas" w:eastAsia="Times New Roman" w:hAnsi="Consolas" w:cs="Times New Roman"/>
+          <w:color w:val="4EC9B0"/>
+          <w:kern w:val="0"/>
+          <w:sz w:val="21"/>
+          <w:szCs w:val="21"/>
+          <w14:ligatures w14:val="none"/>
+        </w:rPr>
+        <w:t>err_state</w:t>
+      </w:r>
+      <w:proofErr w:type="spellEnd"/>
+      <w:r>
+        <w:rPr>
+          <w:rFonts w:ascii="Consolas" w:eastAsia="Times New Roman" w:hAnsi="Consolas" w:cs="Times New Roman"/>
+          <w:color w:val="D4D4D4"/>
+          <w:kern w:val="0"/>
+          <w:sz w:val="21"/>
+          <w:szCs w:val="21"/>
+          <w14:ligatures w14:val="none"/>
+        </w:rPr>
+        <w:t xml:space="preserve"> </w:t>
+      </w:r>
+      <w:r>
+        <w:rPr>
+          <w:rFonts w:ascii="Consolas" w:eastAsia="Times New Roman" w:hAnsi="Consolas" w:cs="Times New Roman"/>
+          <w:color w:val="DCDCAA"/>
+          <w:kern w:val="0"/>
+          <w:sz w:val="21"/>
+          <w:szCs w:val="21"/>
+          <w14:ligatures w14:val="none"/>
+        </w:rPr>
+        <w:t>TIMER2_normalMode</w:t>
+      </w:r>
+      <w:r>
+        <w:rPr>
+          <w:rFonts w:ascii="Consolas" w:eastAsia="Times New Roman" w:hAnsi="Consolas" w:cs="Times New Roman"/>
+          <w:color w:val="D4D4D4"/>
+          <w:kern w:val="0"/>
+          <w:sz w:val="21"/>
+          <w:szCs w:val="21"/>
+          <w14:ligatures w14:val="none"/>
+        </w:rPr>
+        <w:t>(</w:t>
+      </w:r>
+      <w:r>
+        <w:rPr>
+          <w:rFonts w:ascii="Consolas" w:eastAsia="Times New Roman" w:hAnsi="Consolas" w:cs="Times New Roman"/>
+          <w:color w:val="569CD6"/>
+          <w:kern w:val="0"/>
+          <w:sz w:val="21"/>
+          <w:szCs w:val="21"/>
+          <w14:ligatures w14:val="none"/>
+        </w:rPr>
+        <w:t>void</w:t>
+      </w:r>
+      <w:r>
+        <w:rPr>
+          <w:rFonts w:ascii="Consolas" w:eastAsia="Times New Roman" w:hAnsi="Consolas" w:cs="Times New Roman"/>
+          <w:color w:val="D4D4D4"/>
+          <w:kern w:val="0"/>
+          <w:sz w:val="21"/>
+          <w:szCs w:val="21"/>
+          <w14:ligatures w14:val="none"/>
+        </w:rPr>
+        <w:t>);</w:t>
+      </w:r>
+    </w:p>
+    <w:p>
+      <w:r>
+        <w:rPr>
+          <w:noProof/>
+        </w:rPr>
+        <w:drawing>
+          <wp:anchor distT="0" distB="0" distL="114300" distR="114300" simplePos="0" relativeHeight="251745280" behindDoc="0" locked="0" layoutInCell="1" allowOverlap="1" wp14:anchorId="14C824B2" wp14:editId="5D347CAE">
+            <wp:simplePos x="0" y="0"/>
+            <wp:positionH relativeFrom="margin">
+              <wp:align>center</wp:align>
+            </wp:positionH>
+            <wp:positionV relativeFrom="paragraph">
+              <wp:posOffset>3076575</wp:posOffset>
+            </wp:positionV>
+            <wp:extent cx="3420110" cy="2407920"/>
+            <wp:effectExtent l="0" t="0" r="8890" b="0"/>
+            <wp:wrapSquare wrapText="bothSides"/>
+            <wp:docPr id="49" name="Picture 49"/>
+            <wp:cNvGraphicFramePr>
+              <a:graphicFrameLocks xmlns:a="http://schemas.openxmlformats.org/drawingml/2006/main" noChangeAspect="1"/>
+            </wp:cNvGraphicFramePr>
+            <a:graphic xmlns:a="http://schemas.openxmlformats.org/drawingml/2006/main">
+              <a:graphicData uri="http://schemas.openxmlformats.org/drawingml/2006/picture">
+                <pic:pic xmlns:pic="http://schemas.openxmlformats.org/drawingml/2006/picture">
+                  <pic:nvPicPr>
+                    <pic:cNvPr id="0" name="Picture 2"/>
+                    <pic:cNvPicPr>
+                      <a:picLocks noChangeAspect="1" noChangeArrowheads="1"/>
+                    </pic:cNvPicPr>
+                  </pic:nvPicPr>
+                  <pic:blipFill>
+                    <a:blip r:embed="rId38">
+                      <a:extLst>
+                        <a:ext uri="{28A0092B-C50C-407E-A947-70E740481C1C}">
+                          <a14:useLocalDpi xmlns:a14="http://schemas.microsoft.com/office/drawing/2010/main" val="0"/>
+                        </a:ext>
+                      </a:extLst>
+                    </a:blip>
+                    <a:srcRect/>
+                    <a:stretch>
+                      <a:fillRect/>
+                    </a:stretch>
+                  </pic:blipFill>
+                  <pic:spPr bwMode="auto">
+                    <a:xfrm>
+                      <a:off x="0" y="0"/>
+                      <a:ext cx="3420110" cy="2407920"/>
+                    </a:xfrm>
+                    <a:prstGeom prst="rect">
+                      <a:avLst/>
+                    </a:prstGeom>
+                    <a:noFill/>
+                  </pic:spPr>
+                </pic:pic>
+              </a:graphicData>
+            </a:graphic>
+          </wp:anchor>
+        </w:drawing>
+      </w:r>
+      <w:r>
+        <w:br w:type="page"/>
+      </w:r>
+    </w:p>
+    <w:p>
+      <w:pPr>
+        <w:shd w:val="clear" w:color="auto" w:fill="1E1E1E"/>
+        <w:spacing w:after="0" w:line="285" w:lineRule="atLeast"/>
+        <w:rPr>
+          <w:rFonts w:ascii="Consolas" w:eastAsia="Times New Roman" w:hAnsi="Consolas" w:cs="Times New Roman"/>
+          <w:color w:val="D4D4D4"/>
+          <w:kern w:val="0"/>
+          <w:sz w:val="21"/>
+          <w:szCs w:val="21"/>
+          <w14:ligatures w14:val="none"/>
+        </w:rPr>
+      </w:pPr>
+      <w:proofErr w:type="spellStart"/>
+      <w:r>
+        <w:rPr>
+          <w:rFonts w:ascii="Consolas" w:eastAsia="Times New Roman" w:hAnsi="Consolas" w:cs="Times New Roman"/>
+          <w:color w:val="4EC9B0"/>
+          <w:kern w:val="0"/>
+          <w:sz w:val="21"/>
+          <w:szCs w:val="21"/>
+          <w14:ligatures w14:val="none"/>
+        </w:rPr>
+        <w:lastRenderedPageBreak/>
+        <w:t>err_state</w:t>
+      </w:r>
+      <w:proofErr w:type="spellEnd"/>
+      <w:r>
+        <w:rPr>
+          <w:rFonts w:ascii="Consolas" w:eastAsia="Times New Roman" w:hAnsi="Consolas" w:cs="Times New Roman"/>
+          <w:color w:val="D4D4D4"/>
+          <w:kern w:val="0"/>
+          <w:sz w:val="21"/>
+          <w:szCs w:val="21"/>
+          <w14:ligatures w14:val="none"/>
+        </w:rPr>
+        <w:t xml:space="preserve"> </w:t>
+      </w:r>
+      <w:r>
+        <w:rPr>
+          <w:rFonts w:ascii="Consolas" w:eastAsia="Times New Roman" w:hAnsi="Consolas" w:cs="Times New Roman"/>
+          <w:color w:val="DCDCAA"/>
+          <w:kern w:val="0"/>
+          <w:sz w:val="21"/>
+          <w:szCs w:val="21"/>
+          <w14:ligatures w14:val="none"/>
+        </w:rPr>
+        <w:t>TIMER2_</w:t>
+      </w:r>
+      <w:proofErr w:type="gramStart"/>
+      <w:r>
+        <w:rPr>
+          <w:rFonts w:ascii="Consolas" w:eastAsia="Times New Roman" w:hAnsi="Consolas" w:cs="Times New Roman"/>
+          <w:color w:val="DCDCAA"/>
+          <w:kern w:val="0"/>
+          <w:sz w:val="21"/>
+          <w:szCs w:val="21"/>
+          <w14:ligatures w14:val="none"/>
+        </w:rPr>
+        <w:t>initialValue</w:t>
+      </w:r>
+      <w:r>
+        <w:rPr>
+          <w:rFonts w:ascii="Consolas" w:eastAsia="Times New Roman" w:hAnsi="Consolas" w:cs="Times New Roman"/>
+          <w:color w:val="D4D4D4"/>
+          <w:kern w:val="0"/>
+          <w:sz w:val="21"/>
+          <w:szCs w:val="21"/>
+          <w14:ligatures w14:val="none"/>
+        </w:rPr>
+        <w:t>(</w:t>
+      </w:r>
+      <w:proofErr w:type="gramEnd"/>
+      <w:r>
+        <w:rPr>
+          <w:rFonts w:ascii="Consolas" w:eastAsia="Times New Roman" w:hAnsi="Consolas" w:cs="Times New Roman"/>
+          <w:color w:val="4EC9B0"/>
+          <w:kern w:val="0"/>
+          <w:sz w:val="21"/>
+          <w:szCs w:val="21"/>
+          <w14:ligatures w14:val="none"/>
+        </w:rPr>
+        <w:t>uint8_t</w:t>
+      </w:r>
+      <w:r>
+        <w:rPr>
+          <w:rFonts w:ascii="Consolas" w:eastAsia="Times New Roman" w:hAnsi="Consolas" w:cs="Times New Roman"/>
+          <w:color w:val="D4D4D4"/>
+          <w:kern w:val="0"/>
+          <w:sz w:val="21"/>
+          <w:szCs w:val="21"/>
+          <w14:ligatures w14:val="none"/>
+        </w:rPr>
+        <w:t xml:space="preserve"> </w:t>
+      </w:r>
+      <w:r>
+        <w:rPr>
+          <w:rFonts w:ascii="Consolas" w:eastAsia="Times New Roman" w:hAnsi="Consolas" w:cs="Times New Roman"/>
+          <w:color w:val="9CDCFE"/>
+          <w:kern w:val="0"/>
+          <w:sz w:val="21"/>
+          <w:szCs w:val="21"/>
+          <w14:ligatures w14:val="none"/>
+        </w:rPr>
+        <w:t>value</w:t>
+      </w:r>
+      <w:r>
+        <w:rPr>
+          <w:rFonts w:ascii="Consolas" w:eastAsia="Times New Roman" w:hAnsi="Consolas" w:cs="Times New Roman"/>
+          <w:color w:val="D4D4D4"/>
+          <w:kern w:val="0"/>
+          <w:sz w:val="21"/>
+          <w:szCs w:val="21"/>
+          <w14:ligatures w14:val="none"/>
+        </w:rPr>
+        <w:t>);</w:t>
+      </w:r>
+    </w:p>
+    <w:p/>
+    <w:p>
+      <w:r>
+        <w:rPr>
+          <w:noProof/>
+        </w:rPr>
+        <w:drawing>
+          <wp:anchor distT="0" distB="0" distL="114300" distR="114300" simplePos="0" relativeHeight="251746304" behindDoc="0" locked="0" layoutInCell="1" allowOverlap="1" wp14:anchorId="41A00C02" wp14:editId="33F978AD">
+            <wp:simplePos x="0" y="0"/>
+            <wp:positionH relativeFrom="margin">
+              <wp:align>center</wp:align>
+            </wp:positionH>
+            <wp:positionV relativeFrom="paragraph">
+              <wp:posOffset>3076575</wp:posOffset>
+            </wp:positionV>
+            <wp:extent cx="3420110" cy="2407920"/>
+            <wp:effectExtent l="0" t="0" r="8890" b="0"/>
+            <wp:wrapSquare wrapText="bothSides"/>
+            <wp:docPr id="61" name="Picture 61"/>
+            <wp:cNvGraphicFramePr>
+              <a:graphicFrameLocks xmlns:a="http://schemas.openxmlformats.org/drawingml/2006/main" noChangeAspect="1"/>
+            </wp:cNvGraphicFramePr>
+            <a:graphic xmlns:a="http://schemas.openxmlformats.org/drawingml/2006/main">
+              <a:graphicData uri="http://schemas.openxmlformats.org/drawingml/2006/picture">
+                <pic:pic xmlns:pic="http://schemas.openxmlformats.org/drawingml/2006/picture">
+                  <pic:nvPicPr>
+                    <pic:cNvPr id="0" name="Picture 4"/>
+                    <pic:cNvPicPr>
+                      <a:picLocks noChangeAspect="1" noChangeArrowheads="1"/>
+                    </pic:cNvPicPr>
+                  </pic:nvPicPr>
+                  <pic:blipFill>
+                    <a:blip r:embed="rId39">
+                      <a:extLst>
+                        <a:ext uri="{28A0092B-C50C-407E-A947-70E740481C1C}">
+                          <a14:useLocalDpi xmlns:a14="http://schemas.microsoft.com/office/drawing/2010/main" val="0"/>
+                        </a:ext>
+                      </a:extLst>
+                    </a:blip>
+                    <a:srcRect/>
+                    <a:stretch>
+                      <a:fillRect/>
+                    </a:stretch>
+                  </pic:blipFill>
+                  <pic:spPr bwMode="auto">
+                    <a:xfrm>
+                      <a:off x="0" y="0"/>
+                      <a:ext cx="3420110" cy="2407920"/>
+                    </a:xfrm>
+                    <a:prstGeom prst="rect">
+                      <a:avLst/>
+                    </a:prstGeom>
+                    <a:noFill/>
+                  </pic:spPr>
+                </pic:pic>
+              </a:graphicData>
+            </a:graphic>
+          </wp:anchor>
+        </w:drawing>
+      </w:r>
+      <w:r>
+        <w:br w:type="page"/>
+      </w:r>
+    </w:p>
+    <w:p>
+      <w:pPr>
+        <w:shd w:val="clear" w:color="auto" w:fill="1E1E1E"/>
+        <w:spacing w:after="0" w:line="285" w:lineRule="atLeast"/>
+        <w:rPr>
+          <w:rFonts w:ascii="Consolas" w:eastAsia="Times New Roman" w:hAnsi="Consolas" w:cs="Times New Roman"/>
+          <w:color w:val="D4D4D4"/>
+          <w:kern w:val="0"/>
+          <w:sz w:val="21"/>
+          <w:szCs w:val="21"/>
+          <w14:ligatures w14:val="none"/>
+        </w:rPr>
+      </w:pPr>
+      <w:proofErr w:type="spellStart"/>
+      <w:r>
+        <w:rPr>
+          <w:rFonts w:ascii="Consolas" w:eastAsia="Times New Roman" w:hAnsi="Consolas" w:cs="Times New Roman"/>
+          <w:color w:val="4EC9B0"/>
+          <w:kern w:val="0"/>
+          <w:sz w:val="21"/>
+          <w:szCs w:val="21"/>
+          <w14:ligatures w14:val="none"/>
+        </w:rPr>
+        <w:lastRenderedPageBreak/>
+        <w:t>err_state</w:t>
+      </w:r>
+      <w:proofErr w:type="spellEnd"/>
+      <w:r>
+        <w:rPr>
+          <w:rFonts w:ascii="Consolas" w:eastAsia="Times New Roman" w:hAnsi="Consolas" w:cs="Times New Roman"/>
+          <w:color w:val="D4D4D4"/>
+          <w:kern w:val="0"/>
+          <w:sz w:val="21"/>
+          <w:szCs w:val="21"/>
+          <w14:ligatures w14:val="none"/>
+        </w:rPr>
+        <w:t xml:space="preserve"> </w:t>
+      </w:r>
+      <w:r>
+        <w:rPr>
+          <w:rFonts w:ascii="Consolas" w:eastAsia="Times New Roman" w:hAnsi="Consolas" w:cs="Times New Roman"/>
+          <w:color w:val="DCDCAA"/>
+          <w:kern w:val="0"/>
+          <w:sz w:val="21"/>
+          <w:szCs w:val="21"/>
+          <w14:ligatures w14:val="none"/>
+        </w:rPr>
+        <w:t>TIMER2_</w:t>
+      </w:r>
+      <w:proofErr w:type="gramStart"/>
+      <w:r>
+        <w:rPr>
+          <w:rFonts w:ascii="Consolas" w:eastAsia="Times New Roman" w:hAnsi="Consolas" w:cs="Times New Roman"/>
+          <w:color w:val="DCDCAA"/>
+          <w:kern w:val="0"/>
+          <w:sz w:val="21"/>
+          <w:szCs w:val="21"/>
+          <w14:ligatures w14:val="none"/>
+        </w:rPr>
+        <w:t>perscalerMode</w:t>
+      </w:r>
+      <w:r>
+        <w:rPr>
+          <w:rFonts w:ascii="Consolas" w:eastAsia="Times New Roman" w:hAnsi="Consolas" w:cs="Times New Roman"/>
+          <w:color w:val="D4D4D4"/>
+          <w:kern w:val="0"/>
+          <w:sz w:val="21"/>
+          <w:szCs w:val="21"/>
+          <w14:ligatures w14:val="none"/>
+        </w:rPr>
+        <w:t>(</w:t>
+      </w:r>
+      <w:proofErr w:type="gramEnd"/>
+      <w:r>
+        <w:rPr>
+          <w:rFonts w:ascii="Consolas" w:eastAsia="Times New Roman" w:hAnsi="Consolas" w:cs="Times New Roman"/>
+          <w:color w:val="569CD6"/>
+          <w:kern w:val="0"/>
+          <w:sz w:val="21"/>
+          <w:szCs w:val="21"/>
+          <w14:ligatures w14:val="none"/>
+        </w:rPr>
+        <w:t>unsigned</w:t>
+      </w:r>
+      <w:r>
+        <w:rPr>
+          <w:rFonts w:ascii="Consolas" w:eastAsia="Times New Roman" w:hAnsi="Consolas" w:cs="Times New Roman"/>
+          <w:color w:val="D4D4D4"/>
+          <w:kern w:val="0"/>
+          <w:sz w:val="21"/>
+          <w:szCs w:val="21"/>
+          <w14:ligatures w14:val="none"/>
+        </w:rPr>
+        <w:t xml:space="preserve"> </w:t>
+      </w:r>
+      <w:proofErr w:type="spellStart"/>
+      <w:r>
+        <w:rPr>
+          <w:rFonts w:ascii="Consolas" w:eastAsia="Times New Roman" w:hAnsi="Consolas" w:cs="Times New Roman"/>
+          <w:color w:val="569CD6"/>
+          <w:kern w:val="0"/>
+          <w:sz w:val="21"/>
+          <w:szCs w:val="21"/>
+          <w14:ligatures w14:val="none"/>
+        </w:rPr>
+        <w:t>int</w:t>
+      </w:r>
+      <w:proofErr w:type="spellEnd"/>
+      <w:r>
+        <w:rPr>
+          <w:rFonts w:ascii="Consolas" w:eastAsia="Times New Roman" w:hAnsi="Consolas" w:cs="Times New Roman"/>
+          <w:color w:val="D4D4D4"/>
+          <w:kern w:val="0"/>
+          <w:sz w:val="21"/>
+          <w:szCs w:val="21"/>
+          <w14:ligatures w14:val="none"/>
+        </w:rPr>
+        <w:t xml:space="preserve"> </w:t>
+      </w:r>
+      <w:r>
+        <w:rPr>
+          <w:rFonts w:ascii="Consolas" w:eastAsia="Times New Roman" w:hAnsi="Consolas" w:cs="Times New Roman"/>
+          <w:color w:val="9CDCFE"/>
+          <w:kern w:val="0"/>
+          <w:sz w:val="21"/>
+          <w:szCs w:val="21"/>
+          <w14:ligatures w14:val="none"/>
+        </w:rPr>
+        <w:t>u16_a_prescaler</w:t>
+      </w:r>
+      <w:r>
+        <w:rPr>
+          <w:rFonts w:ascii="Consolas" w:eastAsia="Times New Roman" w:hAnsi="Consolas" w:cs="Times New Roman"/>
+          <w:color w:val="D4D4D4"/>
+          <w:kern w:val="0"/>
+          <w:sz w:val="21"/>
+          <w:szCs w:val="21"/>
+          <w14:ligatures w14:val="none"/>
+        </w:rPr>
+        <w:t>);</w:t>
+      </w:r>
+    </w:p>
+    <w:p/>
+    <w:p>
+      <w:r>
+        <w:rPr>
+          <w:noProof/>
+        </w:rPr>
+        <w:drawing>
+          <wp:anchor distT="0" distB="0" distL="114300" distR="114300" simplePos="0" relativeHeight="251747328" behindDoc="0" locked="0" layoutInCell="1" allowOverlap="1" wp14:anchorId="0497576C" wp14:editId="3D018428">
+            <wp:simplePos x="0" y="0"/>
+            <wp:positionH relativeFrom="margin">
+              <wp:align>right</wp:align>
+            </wp:positionH>
+            <wp:positionV relativeFrom="paragraph">
+              <wp:posOffset>2028825</wp:posOffset>
+            </wp:positionV>
+            <wp:extent cx="6858000" cy="4517622"/>
+            <wp:effectExtent l="0" t="0" r="0" b="0"/>
+            <wp:wrapSquare wrapText="bothSides"/>
+            <wp:docPr id="62" name="Picture 62"/>
+            <wp:cNvGraphicFramePr>
+              <a:graphicFrameLocks xmlns:a="http://schemas.openxmlformats.org/drawingml/2006/main" noChangeAspect="1"/>
+            </wp:cNvGraphicFramePr>
+            <a:graphic xmlns:a="http://schemas.openxmlformats.org/drawingml/2006/main">
+              <a:graphicData uri="http://schemas.openxmlformats.org/drawingml/2006/picture">
+                <pic:pic xmlns:pic="http://schemas.openxmlformats.org/drawingml/2006/picture">
+                  <pic:nvPicPr>
+                    <pic:cNvPr id="0" name="Picture 5"/>
+                    <pic:cNvPicPr>
+                      <a:picLocks noChangeAspect="1" noChangeArrowheads="1"/>
+                    </pic:cNvPicPr>
+                  </pic:nvPicPr>
+                  <pic:blipFill>
+                    <a:blip r:embed="rId40" cstate="print">
+                      <a:extLst>
+                        <a:ext uri="{28A0092B-C50C-407E-A947-70E740481C1C}">
+                          <a14:useLocalDpi xmlns:a14="http://schemas.microsoft.com/office/drawing/2010/main" val="0"/>
+                        </a:ext>
+                      </a:extLst>
+                    </a:blip>
+                    <a:srcRect/>
+                    <a:stretch>
+                      <a:fillRect/>
+                    </a:stretch>
+                  </pic:blipFill>
+                  <pic:spPr bwMode="auto">
+                    <a:xfrm>
+                      <a:off x="0" y="0"/>
+                      <a:ext cx="6858000" cy="4517622"/>
+                    </a:xfrm>
+                    <a:prstGeom prst="rect">
+                      <a:avLst/>
+                    </a:prstGeom>
+                    <a:noFill/>
+                  </pic:spPr>
+                </pic:pic>
+              </a:graphicData>
+            </a:graphic>
+          </wp:anchor>
+        </w:drawing>
+      </w:r>
+      <w:r>
+        <w:br w:type="page"/>
+      </w:r>
+    </w:p>
+    <w:p>
+      <w:pPr>
+        <w:shd w:val="clear" w:color="auto" w:fill="1E1E1E"/>
+        <w:spacing w:after="0" w:line="285" w:lineRule="atLeast"/>
+        <w:rPr>
+          <w:rFonts w:ascii="Consolas" w:eastAsia="Times New Roman" w:hAnsi="Consolas" w:cs="Times New Roman"/>
+          <w:color w:val="D4D4D4"/>
+          <w:kern w:val="0"/>
+          <w:sz w:val="21"/>
+          <w:szCs w:val="21"/>
+          <w14:ligatures w14:val="none"/>
+        </w:rPr>
+      </w:pPr>
+      <w:proofErr w:type="spellStart"/>
+      <w:r>
+        <w:rPr>
+          <w:rFonts w:ascii="Consolas" w:eastAsia="Times New Roman" w:hAnsi="Consolas" w:cs="Times New Roman"/>
+          <w:color w:val="4EC9B0"/>
+          <w:kern w:val="0"/>
+          <w:sz w:val="21"/>
+          <w:szCs w:val="21"/>
+          <w14:ligatures w14:val="none"/>
+        </w:rPr>
+        <w:lastRenderedPageBreak/>
+        <w:t>err_state</w:t>
+      </w:r>
+      <w:proofErr w:type="spellEnd"/>
+      <w:r>
+        <w:rPr>
+          <w:rFonts w:ascii="Consolas" w:eastAsia="Times New Roman" w:hAnsi="Consolas" w:cs="Times New Roman"/>
+          <w:color w:val="D4D4D4"/>
+          <w:kern w:val="0"/>
+          <w:sz w:val="21"/>
+          <w:szCs w:val="21"/>
+          <w14:ligatures w14:val="none"/>
+        </w:rPr>
+        <w:t xml:space="preserve"> </w:t>
+      </w:r>
+      <w:r>
+        <w:rPr>
+          <w:rFonts w:ascii="Consolas" w:eastAsia="Times New Roman" w:hAnsi="Consolas" w:cs="Times New Roman"/>
+          <w:color w:val="DCDCAA"/>
+          <w:kern w:val="0"/>
+          <w:sz w:val="21"/>
+          <w:szCs w:val="21"/>
+          <w14:ligatures w14:val="none"/>
+        </w:rPr>
+        <w:t>TIMER2_</w:t>
+      </w:r>
+      <w:proofErr w:type="gramStart"/>
+      <w:r>
+        <w:rPr>
+          <w:rFonts w:ascii="Consolas" w:eastAsia="Times New Roman" w:hAnsi="Consolas" w:cs="Times New Roman"/>
+          <w:color w:val="DCDCAA"/>
+          <w:kern w:val="0"/>
+          <w:sz w:val="21"/>
+          <w:szCs w:val="21"/>
+          <w14:ligatures w14:val="none"/>
+        </w:rPr>
+        <w:t>delay</w:t>
+      </w:r>
+      <w:r>
+        <w:rPr>
+          <w:rFonts w:ascii="Consolas" w:eastAsia="Times New Roman" w:hAnsi="Consolas" w:cs="Times New Roman"/>
+          <w:color w:val="D4D4D4"/>
+          <w:kern w:val="0"/>
+          <w:sz w:val="21"/>
+          <w:szCs w:val="21"/>
+          <w14:ligatures w14:val="none"/>
+        </w:rPr>
+        <w:t>(</w:t>
+      </w:r>
+      <w:proofErr w:type="gramEnd"/>
+      <w:r>
+        <w:rPr>
+          <w:rFonts w:ascii="Consolas" w:eastAsia="Times New Roman" w:hAnsi="Consolas" w:cs="Times New Roman"/>
+          <w:color w:val="569CD6"/>
+          <w:kern w:val="0"/>
+          <w:sz w:val="21"/>
+          <w:szCs w:val="21"/>
+          <w14:ligatures w14:val="none"/>
+        </w:rPr>
+        <w:t>float</w:t>
+      </w:r>
+      <w:r>
+        <w:rPr>
+          <w:rFonts w:ascii="Consolas" w:eastAsia="Times New Roman" w:hAnsi="Consolas" w:cs="Times New Roman"/>
+          <w:color w:val="D4D4D4"/>
+          <w:kern w:val="0"/>
+          <w:sz w:val="21"/>
+          <w:szCs w:val="21"/>
+          <w14:ligatures w14:val="none"/>
+        </w:rPr>
+        <w:t xml:space="preserve"> </w:t>
+      </w:r>
+      <w:proofErr w:type="spellStart"/>
+      <w:r>
+        <w:rPr>
+          <w:rFonts w:ascii="Consolas" w:eastAsia="Times New Roman" w:hAnsi="Consolas" w:cs="Times New Roman"/>
+          <w:color w:val="9CDCFE"/>
+          <w:kern w:val="0"/>
+          <w:sz w:val="21"/>
+          <w:szCs w:val="21"/>
+          <w14:ligatures w14:val="none"/>
+        </w:rPr>
+        <w:t>f_a_delayInMillis</w:t>
+      </w:r>
+      <w:proofErr w:type="spellEnd"/>
+      <w:r>
+        <w:rPr>
+          <w:rFonts w:ascii="Consolas" w:eastAsia="Times New Roman" w:hAnsi="Consolas" w:cs="Times New Roman"/>
+          <w:color w:val="D4D4D4"/>
+          <w:kern w:val="0"/>
+          <w:sz w:val="21"/>
+          <w:szCs w:val="21"/>
+          <w14:ligatures w14:val="none"/>
+        </w:rPr>
+        <w:t>);</w:t>
+      </w:r>
+    </w:p>
+    <w:p/>
+    <w:p>
+      <w:r>
+        <w:rPr>
+          <w:noProof/>
+        </w:rPr>
+        <w:drawing>
+          <wp:anchor distT="0" distB="0" distL="114300" distR="114300" simplePos="0" relativeHeight="251748352" behindDoc="0" locked="0" layoutInCell="1" allowOverlap="1" wp14:anchorId="7E37B5AA" wp14:editId="3A41315F">
+            <wp:simplePos x="0" y="0"/>
+            <wp:positionH relativeFrom="margin">
+              <wp:align>right</wp:align>
+            </wp:positionH>
+            <wp:positionV relativeFrom="paragraph">
+              <wp:posOffset>2181225</wp:posOffset>
+            </wp:positionV>
+            <wp:extent cx="6858000" cy="4211955"/>
+            <wp:effectExtent l="0" t="0" r="0" b="0"/>
+            <wp:wrapSquare wrapText="bothSides"/>
+            <wp:docPr id="63" name="Picture 63"/>
+            <wp:cNvGraphicFramePr>
+              <a:graphicFrameLocks xmlns:a="http://schemas.openxmlformats.org/drawingml/2006/main" noChangeAspect="1"/>
+            </wp:cNvGraphicFramePr>
+            <a:graphic xmlns:a="http://schemas.openxmlformats.org/drawingml/2006/main">
+              <a:graphicData uri="http://schemas.openxmlformats.org/drawingml/2006/picture">
+                <pic:pic xmlns:pic="http://schemas.openxmlformats.org/drawingml/2006/picture">
+                  <pic:nvPicPr>
+                    <pic:cNvPr id="0" name="Picture 6"/>
+                    <pic:cNvPicPr>
+                      <a:picLocks noChangeAspect="1" noChangeArrowheads="1"/>
+                    </pic:cNvPicPr>
+                  </pic:nvPicPr>
+                  <pic:blipFill>
+                    <a:blip r:embed="rId41" cstate="print">
+                      <a:extLst>
+                        <a:ext uri="{28A0092B-C50C-407E-A947-70E740481C1C}">
+                          <a14:useLocalDpi xmlns:a14="http://schemas.microsoft.com/office/drawing/2010/main" val="0"/>
+                        </a:ext>
+                      </a:extLst>
+                    </a:blip>
+                    <a:srcRect/>
+                    <a:stretch>
+                      <a:fillRect/>
+                    </a:stretch>
+                  </pic:blipFill>
+                  <pic:spPr bwMode="auto">
+                    <a:xfrm>
+                      <a:off x="0" y="0"/>
+                      <a:ext cx="6858000" cy="4211955"/>
+                    </a:xfrm>
+                    <a:prstGeom prst="rect">
+                      <a:avLst/>
+                    </a:prstGeom>
+                    <a:noFill/>
+                  </pic:spPr>
+                </pic:pic>
+              </a:graphicData>
+            </a:graphic>
+          </wp:anchor>
+        </w:drawing>
+      </w:r>
+      <w:r>
+        <w:br w:type="page"/>
+      </w:r>
+    </w:p>
+    <w:p>
+      <w:pPr>
+        <w:shd w:val="clear" w:color="auto" w:fill="1E1E1E"/>
+        <w:spacing w:after="0" w:line="285" w:lineRule="atLeast"/>
+        <w:rPr>
+          <w:rFonts w:ascii="Consolas" w:eastAsia="Times New Roman" w:hAnsi="Consolas" w:cs="Times New Roman"/>
+          <w:color w:val="D4D4D4"/>
+          <w:kern w:val="0"/>
+          <w:sz w:val="21"/>
+          <w:szCs w:val="21"/>
+          <w14:ligatures w14:val="none"/>
+        </w:rPr>
+      </w:pPr>
+      <w:r>
+        <w:rPr>
+          <w:rFonts w:ascii="Consolas" w:eastAsia="Times New Roman" w:hAnsi="Consolas" w:cs="Times New Roman"/>
+          <w:color w:val="569CD6"/>
+          <w:kern w:val="0"/>
+          <w:sz w:val="21"/>
+          <w:szCs w:val="21"/>
+          <w14:ligatures w14:val="none"/>
+        </w:rPr>
+        <w:lastRenderedPageBreak/>
+        <w:t>unsigned</w:t>
+      </w:r>
+      <w:r>
+        <w:rPr>
+          <w:rFonts w:ascii="Consolas" w:eastAsia="Times New Roman" w:hAnsi="Consolas" w:cs="Times New Roman"/>
+          <w:color w:val="D4D4D4"/>
+          <w:kern w:val="0"/>
+          <w:sz w:val="21"/>
+          <w:szCs w:val="21"/>
+          <w14:ligatures w14:val="none"/>
+        </w:rPr>
+        <w:t xml:space="preserve"> </w:t>
+      </w:r>
+      <w:proofErr w:type="spellStart"/>
+      <w:r>
+        <w:rPr>
+          <w:rFonts w:ascii="Consolas" w:eastAsia="Times New Roman" w:hAnsi="Consolas" w:cs="Times New Roman"/>
+          <w:color w:val="569CD6"/>
+          <w:kern w:val="0"/>
+          <w:sz w:val="21"/>
+          <w:szCs w:val="21"/>
+          <w14:ligatures w14:val="none"/>
+        </w:rPr>
+        <w:t>int</w:t>
+      </w:r>
+      <w:proofErr w:type="spellEnd"/>
+      <w:r>
+        <w:rPr>
+          <w:rFonts w:ascii="Consolas" w:eastAsia="Times New Roman" w:hAnsi="Consolas" w:cs="Times New Roman"/>
+          <w:color w:val="D4D4D4"/>
+          <w:kern w:val="0"/>
+          <w:sz w:val="21"/>
+          <w:szCs w:val="21"/>
+          <w14:ligatures w14:val="none"/>
+        </w:rPr>
+        <w:t xml:space="preserve"> </w:t>
+      </w:r>
+      <w:r>
+        <w:rPr>
+          <w:rFonts w:ascii="Consolas" w:eastAsia="Times New Roman" w:hAnsi="Consolas" w:cs="Times New Roman"/>
+          <w:color w:val="DCDCAA"/>
+          <w:kern w:val="0"/>
+          <w:sz w:val="21"/>
+          <w:szCs w:val="21"/>
+          <w14:ligatures w14:val="none"/>
+        </w:rPr>
+        <w:t>TIMER2_</w:t>
+      </w:r>
+      <w:proofErr w:type="gramStart"/>
+      <w:r>
+        <w:rPr>
+          <w:rFonts w:ascii="Consolas" w:eastAsia="Times New Roman" w:hAnsi="Consolas" w:cs="Times New Roman"/>
+          <w:color w:val="DCDCAA"/>
+          <w:kern w:val="0"/>
+          <w:sz w:val="21"/>
+          <w:szCs w:val="21"/>
+          <w14:ligatures w14:val="none"/>
+        </w:rPr>
+        <w:t>getInitialValue</w:t>
+      </w:r>
+      <w:r>
+        <w:rPr>
+          <w:rFonts w:ascii="Consolas" w:eastAsia="Times New Roman" w:hAnsi="Consolas" w:cs="Times New Roman"/>
+          <w:color w:val="D4D4D4"/>
+          <w:kern w:val="0"/>
+          <w:sz w:val="21"/>
+          <w:szCs w:val="21"/>
+          <w14:ligatures w14:val="none"/>
+        </w:rPr>
+        <w:t>(</w:t>
+      </w:r>
+      <w:proofErr w:type="gramEnd"/>
+      <w:r>
+        <w:rPr>
+          <w:rFonts w:ascii="Consolas" w:eastAsia="Times New Roman" w:hAnsi="Consolas" w:cs="Times New Roman"/>
+          <w:color w:val="569CD6"/>
+          <w:kern w:val="0"/>
+          <w:sz w:val="21"/>
+          <w:szCs w:val="21"/>
+          <w14:ligatures w14:val="none"/>
+        </w:rPr>
+        <w:t>float</w:t>
+      </w:r>
+      <w:r>
+        <w:rPr>
+          <w:rFonts w:ascii="Consolas" w:eastAsia="Times New Roman" w:hAnsi="Consolas" w:cs="Times New Roman"/>
+          <w:color w:val="D4D4D4"/>
+          <w:kern w:val="0"/>
+          <w:sz w:val="21"/>
+          <w:szCs w:val="21"/>
+          <w14:ligatures w14:val="none"/>
+        </w:rPr>
+        <w:t xml:space="preserve"> </w:t>
+      </w:r>
+      <w:proofErr w:type="spellStart"/>
+      <w:r>
+        <w:rPr>
+          <w:rFonts w:ascii="Consolas" w:eastAsia="Times New Roman" w:hAnsi="Consolas" w:cs="Times New Roman"/>
+          <w:color w:val="9CDCFE"/>
+          <w:kern w:val="0"/>
+          <w:sz w:val="21"/>
+          <w:szCs w:val="21"/>
+          <w14:ligatures w14:val="none"/>
+        </w:rPr>
+        <w:t>f_a_delayInMillis</w:t>
+      </w:r>
+      <w:proofErr w:type="spellEnd"/>
+      <w:r>
+        <w:rPr>
+          <w:rFonts w:ascii="Consolas" w:eastAsia="Times New Roman" w:hAnsi="Consolas" w:cs="Times New Roman"/>
+          <w:color w:val="D4D4D4"/>
+          <w:kern w:val="0"/>
+          <w:sz w:val="21"/>
+          <w:szCs w:val="21"/>
+          <w14:ligatures w14:val="none"/>
+        </w:rPr>
+        <w:t>);</w:t>
+      </w:r>
+    </w:p>
+    <w:p/>
+    <w:p>
+      <w:pPr>
+        <w:pStyle w:val="Heading2"/>
+        <w:rPr>
+          <w:sz w:val="36"/>
+          <w:szCs w:val="36"/>
+        </w:rPr>
+      </w:pPr>
+      <w:bookmarkStart w:id="28" w:name="_Toc133505414"/>
+      <w:r>
+        <w:rPr>
+          <w:noProof/>
+        </w:rPr>
+        <w:drawing>
+          <wp:anchor distT="0" distB="0" distL="114300" distR="114300" simplePos="0" relativeHeight="251749376" behindDoc="0" locked="0" layoutInCell="1" allowOverlap="1" wp14:anchorId="720FD1AA" wp14:editId="63EB63E3">
+            <wp:simplePos x="0" y="0"/>
+            <wp:positionH relativeFrom="margin">
+              <wp:align>right</wp:align>
+            </wp:positionH>
+            <wp:positionV relativeFrom="paragraph">
+              <wp:posOffset>2850515</wp:posOffset>
+            </wp:positionV>
+            <wp:extent cx="6858000" cy="2850959"/>
+            <wp:effectExtent l="0" t="0" r="0" b="6985"/>
+            <wp:wrapSquare wrapText="bothSides"/>
+            <wp:docPr id="871994438" name="Picture 871994438"/>
+            <wp:cNvGraphicFramePr>
+              <a:graphicFrameLocks xmlns:a="http://schemas.openxmlformats.org/drawingml/2006/main" noChangeAspect="1"/>
+            </wp:cNvGraphicFramePr>
+            <a:graphic xmlns:a="http://schemas.openxmlformats.org/drawingml/2006/main">
+              <a:graphicData uri="http://schemas.openxmlformats.org/drawingml/2006/picture">
+                <pic:pic xmlns:pic="http://schemas.openxmlformats.org/drawingml/2006/picture">
+                  <pic:nvPicPr>
+                    <pic:cNvPr id="0" name="Picture 7"/>
+                    <pic:cNvPicPr>
+                      <a:picLocks noChangeAspect="1" noChangeArrowheads="1"/>
+                    </pic:cNvPicPr>
+                  </pic:nvPicPr>
+                  <pic:blipFill>
+                    <a:blip r:embed="rId42">
+                      <a:extLst>
+                        <a:ext uri="{28A0092B-C50C-407E-A947-70E740481C1C}">
+                          <a14:useLocalDpi xmlns:a14="http://schemas.microsoft.com/office/drawing/2010/main" val="0"/>
+                        </a:ext>
+                      </a:extLst>
+                    </a:blip>
+                    <a:srcRect/>
+                    <a:stretch>
+                      <a:fillRect/>
+                    </a:stretch>
+                  </pic:blipFill>
+                  <pic:spPr bwMode="auto">
+                    <a:xfrm>
+                      <a:off x="0" y="0"/>
+                      <a:ext cx="6858000" cy="2850959"/>
+                    </a:xfrm>
+                    <a:prstGeom prst="rect">
+                      <a:avLst/>
+                    </a:prstGeom>
+                    <a:noFill/>
+                  </pic:spPr>
+                </pic:pic>
+              </a:graphicData>
+            </a:graphic>
+          </wp:anchor>
+        </w:drawing>
+      </w:r>
+      <w:bookmarkEnd w:id="28"/>
+      <w:r>
+        <w:br w:type="page"/>
+      </w:r>
+    </w:p>
+    <w:p>
+      <w:pPr>
+        <w:pStyle w:val="Heading2"/>
+        <w:rPr>
+          <w:sz w:val="36"/>
+          <w:szCs w:val="36"/>
+        </w:rPr>
+      </w:pPr>
+      <w:bookmarkStart w:id="29" w:name="_Toc133505415"/>
+      <w:r>
+        <w:rPr>
+          <w:sz w:val="36"/>
+          <w:szCs w:val="36"/>
+        </w:rPr>
+        <w:lastRenderedPageBreak/>
+        <w:t>7.6</w:t>
+      </w:r>
+      <w:r>
+        <w:rPr>
+          <w:sz w:val="36"/>
+          <w:szCs w:val="36"/>
+        </w:rPr>
+        <w:t xml:space="preserve"> App</w:t>
+      </w:r>
+      <w:bookmarkEnd w:id="29"/>
+    </w:p>
+    <w:p/>
     <w:p>
       <w:pPr>
         <w:shd w:val="clear" w:color="auto" w:fill="1E1E1E"/>
@@ -11945,7 +12950,7 @@
                     <pic:cNvPicPr/>
                   </pic:nvPicPr>
                   <pic:blipFill>
-                    <a:blip r:embed="rId38">
+                    <a:blip r:embed="rId43">
                       <a:extLst>
                         <a:ext uri="{28A0092B-C50C-407E-A947-70E740481C1C}">
                           <a14:useLocalDpi xmlns:a14="http://schemas.microsoft.com/office/drawing/2010/main" val="0"/>
@@ -12181,19 +13186,28 @@
         <w:t>);</w:t>
       </w:r>
     </w:p>
+    <w:p/>
+    <w:p/>
+    <w:p/>
+    <w:p/>
+    <w:p/>
+    <w:p/>
+    <w:p/>
+    <w:p/>
+    <w:p/>
     <w:p>
       <w:r>
         <w:rPr>
           <w:noProof/>
         </w:rPr>
         <w:drawing>
-          <wp:anchor distT="0" distB="0" distL="114300" distR="114300" simplePos="0" relativeHeight="251716608" behindDoc="0" locked="0" layoutInCell="1" allowOverlap="1" wp14:anchorId="1A56D643" wp14:editId="10667C58">
+          <wp:anchor distT="0" distB="0" distL="114300" distR="114300" simplePos="0" relativeHeight="251716608" behindDoc="0" locked="0" layoutInCell="1" allowOverlap="1" wp14:anchorId="1A56D643" wp14:editId="18770506">
             <wp:simplePos x="0" y="0"/>
             <wp:positionH relativeFrom="margin">
-              <wp:posOffset>1338308</wp:posOffset>
+              <wp:align>center</wp:align>
             </wp:positionH>
             <wp:positionV relativeFrom="paragraph">
-              <wp:posOffset>297271</wp:posOffset>
+              <wp:posOffset>127000</wp:posOffset>
             </wp:positionV>
             <wp:extent cx="4321175" cy="3385185"/>
             <wp:effectExtent l="0" t="0" r="0" b="0"/>
@@ -12210,7 +13224,7 @@
                     <pic:cNvPicPr/>
                   </pic:nvPicPr>
                   <pic:blipFill>
-                    <a:blip r:embed="rId39">
+                    <a:blip r:embed="rId44">
                       <a:extLst>
                         <a:ext uri="{28A0092B-C50C-407E-A947-70E740481C1C}">
                           <a14:useLocalDpi xmlns:a14="http://schemas.microsoft.com/office/drawing/2010/main" val="0"/>
@@ -12244,15 +13258,6 @@
       </w:r>
     </w:p>
     <w:p/>
-    <w:p/>
-    <w:p/>
-    <w:p/>
-    <w:p/>
-    <w:p/>
-    <w:p/>
-    <w:p/>
-    <w:p/>
-    <w:p/>
     <w:p>
       <w:pPr>
         <w:ind w:firstLine="720"/>
@@ -12528,7 +13533,7 @@
           <w:noProof/>
         </w:rPr>
         <w:drawing>
-          <wp:anchor distT="0" distB="0" distL="114300" distR="114300" simplePos="0" relativeHeight="251717632" behindDoc="0" locked="0" layoutInCell="1" allowOverlap="1" wp14:anchorId="46BCF1B1" wp14:editId="2AB20407">
+          <wp:anchor distT="0" distB="0" distL="114300" distR="114300" simplePos="0" relativeHeight="251717632" behindDoc="0" locked="0" layoutInCell="1" allowOverlap="1" wp14:anchorId="46BCF1B1" wp14:editId="32314F77">
             <wp:simplePos x="0" y="0"/>
             <wp:positionH relativeFrom="margin">
               <wp:align>center</wp:align>
@@ -12551,7 +13556,7 @@
                     <pic:cNvPicPr/>
                   </pic:nvPicPr>
                   <pic:blipFill>
-                    <a:blip r:embed="rId40">
+                    <a:blip r:embed="rId45">
                       <a:extLst>
                         <a:ext uri="{28A0092B-C50C-407E-A947-70E740481C1C}">
                           <a14:useLocalDpi xmlns:a14="http://schemas.microsoft.com/office/drawing/2010/main" val="0"/>
@@ -12701,7 +13706,7 @@
                     <pic:cNvPicPr/>
                   </pic:nvPicPr>
                   <pic:blipFill>
-                    <a:blip r:embed="rId41">
+                    <a:blip r:embed="rId46">
                       <a:extLst>
                         <a:ext uri="{28A0092B-C50C-407E-A947-70E740481C1C}">
                           <a14:useLocalDpi xmlns:a14="http://schemas.microsoft.com/office/drawing/2010/main" val="0"/>
@@ -12845,7 +13850,7 @@
                     <pic:cNvPicPr/>
                   </pic:nvPicPr>
                   <pic:blipFill>
-                    <a:blip r:embed="rId42">
+                    <a:blip r:embed="rId47">
                       <a:extLst>
                         <a:ext uri="{28A0092B-C50C-407E-A947-70E740481C1C}">
                           <a14:useLocalDpi xmlns:a14="http://schemas.microsoft.com/office/drawing/2010/main" val="0"/>
@@ -12995,7 +14000,7 @@
                     <pic:cNvPicPr/>
                   </pic:nvPicPr>
                   <pic:blipFill>
-                    <a:blip r:embed="rId43" cstate="print">
+                    <a:blip r:embed="rId48" cstate="print">
                       <a:extLst>
                         <a:ext uri="{28A0092B-C50C-407E-A947-70E740481C1C}">
                           <a14:useLocalDpi xmlns:a14="http://schemas.microsoft.com/office/drawing/2010/main" val="0"/>
@@ -13109,19 +14114,20 @@
       </w:r>
     </w:p>
     <w:p/>
+    <w:p/>
     <w:p>
       <w:r>
         <w:rPr>
           <w:noProof/>
         </w:rPr>
         <w:drawing>
-          <wp:anchor distT="0" distB="0" distL="114300" distR="114300" simplePos="0" relativeHeight="251743232" behindDoc="0" locked="0" layoutInCell="1" allowOverlap="1" wp14:anchorId="45D368A2" wp14:editId="5AF047DA">
+          <wp:anchor distT="0" distB="0" distL="114300" distR="114300" simplePos="0" relativeHeight="251751424" behindDoc="0" locked="0" layoutInCell="1" allowOverlap="1" wp14:anchorId="2701E554" wp14:editId="215D4809">
             <wp:simplePos x="0" y="0"/>
             <wp:positionH relativeFrom="margin">
               <wp:align>right</wp:align>
             </wp:positionH>
             <wp:positionV relativeFrom="paragraph">
-              <wp:posOffset>1894840</wp:posOffset>
+              <wp:posOffset>1609090</wp:posOffset>
             </wp:positionV>
             <wp:extent cx="6858000" cy="4424045"/>
             <wp:effectExtent l="0" t="0" r="0" b="0"/>
@@ -13138,7 +14144,7 @@
                     <pic:cNvPicPr/>
                   </pic:nvPicPr>
                   <pic:blipFill>
-                    <a:blip r:embed="rId44" cstate="print">
+                    <a:blip r:embed="rId49" cstate="print">
                       <a:extLst>
                         <a:ext uri="{28A0092B-C50C-407E-A947-70E740481C1C}">
                           <a14:useLocalDpi xmlns:a14="http://schemas.microsoft.com/office/drawing/2010/main" val="0"/>
@@ -13170,980 +14176,34 @@
     </w:p>
     <w:p>
       <w:pPr>
-        <w:pStyle w:val="Heading2"/>
-        <w:rPr>
-          <w:sz w:val="36"/>
-          <w:szCs w:val="36"/>
-        </w:rPr>
-      </w:pPr>
-      <w:bookmarkStart w:id="28" w:name="_Toc133436137"/>
-      <w:r>
-        <w:rPr>
-          <w:sz w:val="36"/>
-          <w:szCs w:val="36"/>
-        </w:rPr>
-        <w:lastRenderedPageBreak/>
-        <w:t>7.6</w:t>
-      </w:r>
-      <w:r>
-        <w:rPr>
-          <w:sz w:val="36"/>
-          <w:szCs w:val="36"/>
-        </w:rPr>
-        <w:t xml:space="preserve"> </w:t>
-      </w:r>
-      <w:r>
-        <w:rPr>
-          <w:sz w:val="36"/>
-          <w:szCs w:val="36"/>
-        </w:rPr>
-        <w:t>Timer 2</w:t>
-      </w:r>
-      <w:bookmarkEnd w:id="28"/>
-    </w:p>
-    <w:p/>
-    <w:p>
-      <w:pPr>
-        <w:shd w:val="clear" w:color="auto" w:fill="1E1E1E"/>
-        <w:spacing w:after="0" w:line="285" w:lineRule="atLeast"/>
-        <w:rPr>
-          <w:rFonts w:ascii="Consolas" w:eastAsia="Times New Roman" w:hAnsi="Consolas" w:cs="Times New Roman"/>
-          <w:color w:val="D4D4D4"/>
-          <w:kern w:val="0"/>
-          <w:sz w:val="21"/>
-          <w:szCs w:val="21"/>
-          <w14:ligatures w14:val="none"/>
-        </w:rPr>
-      </w:pPr>
-      <w:proofErr w:type="spellStart"/>
-      <w:r>
-        <w:rPr>
-          <w:rFonts w:ascii="Consolas" w:eastAsia="Times New Roman" w:hAnsi="Consolas" w:cs="Times New Roman"/>
-          <w:color w:val="4EC9B0"/>
-          <w:kern w:val="0"/>
-          <w:sz w:val="21"/>
-          <w:szCs w:val="21"/>
-          <w14:ligatures w14:val="none"/>
-        </w:rPr>
-        <w:t>err_state</w:t>
-      </w:r>
-      <w:proofErr w:type="spellEnd"/>
-      <w:r>
-        <w:rPr>
-          <w:rFonts w:ascii="Consolas" w:eastAsia="Times New Roman" w:hAnsi="Consolas" w:cs="Times New Roman"/>
-          <w:color w:val="D4D4D4"/>
-          <w:kern w:val="0"/>
-          <w:sz w:val="21"/>
-          <w:szCs w:val="21"/>
-          <w14:ligatures w14:val="none"/>
-        </w:rPr>
-        <w:t xml:space="preserve"> </w:t>
-      </w:r>
-      <w:r>
-        <w:rPr>
-          <w:rFonts w:ascii="Consolas" w:eastAsia="Times New Roman" w:hAnsi="Consolas" w:cs="Times New Roman"/>
-          <w:color w:val="DCDCAA"/>
-          <w:kern w:val="0"/>
-          <w:sz w:val="21"/>
-          <w:szCs w:val="21"/>
-          <w14:ligatures w14:val="none"/>
-        </w:rPr>
-        <w:t>TIMER2_normalMode</w:t>
-      </w:r>
-      <w:r>
-        <w:rPr>
-          <w:rFonts w:ascii="Consolas" w:eastAsia="Times New Roman" w:hAnsi="Consolas" w:cs="Times New Roman"/>
-          <w:color w:val="D4D4D4"/>
-          <w:kern w:val="0"/>
-          <w:sz w:val="21"/>
-          <w:szCs w:val="21"/>
-          <w14:ligatures w14:val="none"/>
-        </w:rPr>
-        <w:t>(</w:t>
-      </w:r>
-      <w:r>
-        <w:rPr>
-          <w:rFonts w:ascii="Consolas" w:eastAsia="Times New Roman" w:hAnsi="Consolas" w:cs="Times New Roman"/>
-          <w:color w:val="569CD6"/>
-          <w:kern w:val="0"/>
-          <w:sz w:val="21"/>
-          <w:szCs w:val="21"/>
-          <w14:ligatures w14:val="none"/>
-        </w:rPr>
-        <w:t>void</w:t>
-      </w:r>
-      <w:r>
-        <w:rPr>
-          <w:rFonts w:ascii="Consolas" w:eastAsia="Times New Roman" w:hAnsi="Consolas" w:cs="Times New Roman"/>
-          <w:color w:val="D4D4D4"/>
-          <w:kern w:val="0"/>
-          <w:sz w:val="21"/>
-          <w:szCs w:val="21"/>
-          <w14:ligatures w14:val="none"/>
-        </w:rPr>
-        <w:t>);</w:t>
-      </w:r>
-    </w:p>
-    <w:p>
-      <w:r>
-        <w:rPr>
-          <w:noProof/>
-        </w:rPr>
-        <w:drawing>
-          <wp:anchor distT="0" distB="0" distL="114300" distR="114300" simplePos="0" relativeHeight="251744256" behindDoc="0" locked="0" layoutInCell="1" allowOverlap="1" wp14:anchorId="1873C6F2" wp14:editId="5118F617">
-            <wp:simplePos x="0" y="0"/>
-            <wp:positionH relativeFrom="margin">
-              <wp:align>center</wp:align>
-            </wp:positionH>
-            <wp:positionV relativeFrom="paragraph">
-              <wp:posOffset>3076575</wp:posOffset>
-            </wp:positionV>
-            <wp:extent cx="3420110" cy="2407920"/>
-            <wp:effectExtent l="0" t="0" r="8890" b="0"/>
-            <wp:wrapSquare wrapText="bothSides"/>
-            <wp:docPr id="49" name="Picture 49"/>
-            <wp:cNvGraphicFramePr>
-              <a:graphicFrameLocks xmlns:a="http://schemas.openxmlformats.org/drawingml/2006/main" noChangeAspect="1"/>
-            </wp:cNvGraphicFramePr>
-            <a:graphic xmlns:a="http://schemas.openxmlformats.org/drawingml/2006/main">
-              <a:graphicData uri="http://schemas.openxmlformats.org/drawingml/2006/picture">
-                <pic:pic xmlns:pic="http://schemas.openxmlformats.org/drawingml/2006/picture">
-                  <pic:nvPicPr>
-                    <pic:cNvPr id="0" name="Picture 2"/>
-                    <pic:cNvPicPr>
-                      <a:picLocks noChangeAspect="1" noChangeArrowheads="1"/>
-                    </pic:cNvPicPr>
-                  </pic:nvPicPr>
-                  <pic:blipFill>
-                    <a:blip r:embed="rId45">
-                      <a:extLst>
-                        <a:ext uri="{28A0092B-C50C-407E-A947-70E740481C1C}">
-                          <a14:useLocalDpi xmlns:a14="http://schemas.microsoft.com/office/drawing/2010/main" val="0"/>
-                        </a:ext>
-                      </a:extLst>
-                    </a:blip>
-                    <a:srcRect/>
-                    <a:stretch>
-                      <a:fillRect/>
-                    </a:stretch>
-                  </pic:blipFill>
-                  <pic:spPr bwMode="auto">
-                    <a:xfrm>
-                      <a:off x="0" y="0"/>
-                      <a:ext cx="3420110" cy="2407920"/>
-                    </a:xfrm>
-                    <a:prstGeom prst="rect">
-                      <a:avLst/>
-                    </a:prstGeom>
-                    <a:noFill/>
-                  </pic:spPr>
-                </pic:pic>
-              </a:graphicData>
-            </a:graphic>
-          </wp:anchor>
-        </w:drawing>
-      </w:r>
-      <w:r>
-        <w:br w:type="page"/>
-      </w:r>
-    </w:p>
-    <w:p>
-      <w:pPr>
-        <w:shd w:val="clear" w:color="auto" w:fill="1E1E1E"/>
-        <w:spacing w:after="0" w:line="285" w:lineRule="atLeast"/>
-        <w:rPr>
-          <w:rFonts w:ascii="Consolas" w:eastAsia="Times New Roman" w:hAnsi="Consolas" w:cs="Times New Roman"/>
-          <w:color w:val="D4D4D4"/>
-          <w:kern w:val="0"/>
-          <w:sz w:val="21"/>
-          <w:szCs w:val="21"/>
-          <w14:ligatures w14:val="none"/>
-        </w:rPr>
-      </w:pPr>
-      <w:proofErr w:type="spellStart"/>
-      <w:r>
-        <w:rPr>
-          <w:rFonts w:ascii="Consolas" w:eastAsia="Times New Roman" w:hAnsi="Consolas" w:cs="Times New Roman"/>
-          <w:color w:val="4EC9B0"/>
-          <w:kern w:val="0"/>
-          <w:sz w:val="21"/>
-          <w:szCs w:val="21"/>
-          <w14:ligatures w14:val="none"/>
-        </w:rPr>
-        <w:lastRenderedPageBreak/>
-        <w:t>err_state</w:t>
-      </w:r>
-      <w:proofErr w:type="spellEnd"/>
-      <w:r>
-        <w:rPr>
-          <w:rFonts w:ascii="Consolas" w:eastAsia="Times New Roman" w:hAnsi="Consolas" w:cs="Times New Roman"/>
-          <w:color w:val="D4D4D4"/>
-          <w:kern w:val="0"/>
-          <w:sz w:val="21"/>
-          <w:szCs w:val="21"/>
-          <w14:ligatures w14:val="none"/>
-        </w:rPr>
-        <w:t xml:space="preserve"> </w:t>
-      </w:r>
-      <w:r>
-        <w:rPr>
-          <w:rFonts w:ascii="Consolas" w:eastAsia="Times New Roman" w:hAnsi="Consolas" w:cs="Times New Roman"/>
-          <w:color w:val="DCDCAA"/>
-          <w:kern w:val="0"/>
-          <w:sz w:val="21"/>
-          <w:szCs w:val="21"/>
-          <w14:ligatures w14:val="none"/>
-        </w:rPr>
-        <w:t>TIMER2_</w:t>
-      </w:r>
-      <w:proofErr w:type="gramStart"/>
-      <w:r>
-        <w:rPr>
-          <w:rFonts w:ascii="Consolas" w:eastAsia="Times New Roman" w:hAnsi="Consolas" w:cs="Times New Roman"/>
-          <w:color w:val="DCDCAA"/>
-          <w:kern w:val="0"/>
-          <w:sz w:val="21"/>
-          <w:szCs w:val="21"/>
-          <w14:ligatures w14:val="none"/>
-        </w:rPr>
-        <w:t>initialValue</w:t>
-      </w:r>
-      <w:r>
-        <w:rPr>
-          <w:rFonts w:ascii="Consolas" w:eastAsia="Times New Roman" w:hAnsi="Consolas" w:cs="Times New Roman"/>
-          <w:color w:val="D4D4D4"/>
-          <w:kern w:val="0"/>
-          <w:sz w:val="21"/>
-          <w:szCs w:val="21"/>
-          <w14:ligatures w14:val="none"/>
-        </w:rPr>
-        <w:t>(</w:t>
-      </w:r>
-      <w:proofErr w:type="gramEnd"/>
-      <w:r>
-        <w:rPr>
-          <w:rFonts w:ascii="Consolas" w:eastAsia="Times New Roman" w:hAnsi="Consolas" w:cs="Times New Roman"/>
-          <w:color w:val="4EC9B0"/>
-          <w:kern w:val="0"/>
-          <w:sz w:val="21"/>
-          <w:szCs w:val="21"/>
-          <w14:ligatures w14:val="none"/>
-        </w:rPr>
-        <w:t>uint8_t</w:t>
-      </w:r>
-      <w:r>
-        <w:rPr>
-          <w:rFonts w:ascii="Consolas" w:eastAsia="Times New Roman" w:hAnsi="Consolas" w:cs="Times New Roman"/>
-          <w:color w:val="D4D4D4"/>
-          <w:kern w:val="0"/>
-          <w:sz w:val="21"/>
-          <w:szCs w:val="21"/>
-          <w14:ligatures w14:val="none"/>
-        </w:rPr>
-        <w:t xml:space="preserve"> </w:t>
-      </w:r>
-      <w:r>
-        <w:rPr>
-          <w:rFonts w:ascii="Consolas" w:eastAsia="Times New Roman" w:hAnsi="Consolas" w:cs="Times New Roman"/>
-          <w:color w:val="9CDCFE"/>
-          <w:kern w:val="0"/>
-          <w:sz w:val="21"/>
-          <w:szCs w:val="21"/>
-          <w14:ligatures w14:val="none"/>
-        </w:rPr>
-        <w:t>value</w:t>
-      </w:r>
-      <w:r>
-        <w:rPr>
-          <w:rFonts w:ascii="Consolas" w:eastAsia="Times New Roman" w:hAnsi="Consolas" w:cs="Times New Roman"/>
-          <w:color w:val="D4D4D4"/>
-          <w:kern w:val="0"/>
-          <w:sz w:val="21"/>
-          <w:szCs w:val="21"/>
-          <w14:ligatures w14:val="none"/>
-        </w:rPr>
-        <w:t>);</w:t>
-      </w:r>
-    </w:p>
-    <w:p/>
-    <w:p>
-      <w:r>
-        <w:rPr>
-          <w:noProof/>
-        </w:rPr>
-        <w:drawing>
-          <wp:anchor distT="0" distB="0" distL="114300" distR="114300" simplePos="0" relativeHeight="251745280" behindDoc="0" locked="0" layoutInCell="1" allowOverlap="1" wp14:anchorId="75657509" wp14:editId="036C7403">
-            <wp:simplePos x="0" y="0"/>
-            <wp:positionH relativeFrom="margin">
-              <wp:align>center</wp:align>
-            </wp:positionH>
-            <wp:positionV relativeFrom="paragraph">
-              <wp:posOffset>3076575</wp:posOffset>
-            </wp:positionV>
-            <wp:extent cx="3420110" cy="2407920"/>
-            <wp:effectExtent l="0" t="0" r="8890" b="0"/>
-            <wp:wrapSquare wrapText="bothSides"/>
-            <wp:docPr id="61" name="Picture 61"/>
-            <wp:cNvGraphicFramePr>
-              <a:graphicFrameLocks xmlns:a="http://schemas.openxmlformats.org/drawingml/2006/main" noChangeAspect="1"/>
-            </wp:cNvGraphicFramePr>
-            <a:graphic xmlns:a="http://schemas.openxmlformats.org/drawingml/2006/main">
-              <a:graphicData uri="http://schemas.openxmlformats.org/drawingml/2006/picture">
-                <pic:pic xmlns:pic="http://schemas.openxmlformats.org/drawingml/2006/picture">
-                  <pic:nvPicPr>
-                    <pic:cNvPr id="0" name="Picture 4"/>
-                    <pic:cNvPicPr>
-                      <a:picLocks noChangeAspect="1" noChangeArrowheads="1"/>
-                    </pic:cNvPicPr>
-                  </pic:nvPicPr>
-                  <pic:blipFill>
-                    <a:blip r:embed="rId46">
-                      <a:extLst>
-                        <a:ext uri="{28A0092B-C50C-407E-A947-70E740481C1C}">
-                          <a14:useLocalDpi xmlns:a14="http://schemas.microsoft.com/office/drawing/2010/main" val="0"/>
-                        </a:ext>
-                      </a:extLst>
-                    </a:blip>
-                    <a:srcRect/>
-                    <a:stretch>
-                      <a:fillRect/>
-                    </a:stretch>
-                  </pic:blipFill>
-                  <pic:spPr bwMode="auto">
-                    <a:xfrm>
-                      <a:off x="0" y="0"/>
-                      <a:ext cx="3420110" cy="2407920"/>
-                    </a:xfrm>
-                    <a:prstGeom prst="rect">
-                      <a:avLst/>
-                    </a:prstGeom>
-                    <a:noFill/>
-                  </pic:spPr>
-                </pic:pic>
-              </a:graphicData>
-            </a:graphic>
-          </wp:anchor>
-        </w:drawing>
-      </w:r>
-      <w:r>
-        <w:br w:type="page"/>
-      </w:r>
-    </w:p>
-    <w:p>
-      <w:pPr>
-        <w:shd w:val="clear" w:color="auto" w:fill="1E1E1E"/>
-        <w:spacing w:after="0" w:line="285" w:lineRule="atLeast"/>
-        <w:rPr>
-          <w:rFonts w:ascii="Consolas" w:eastAsia="Times New Roman" w:hAnsi="Consolas" w:cs="Times New Roman"/>
-          <w:color w:val="D4D4D4"/>
-          <w:kern w:val="0"/>
-          <w:sz w:val="21"/>
-          <w:szCs w:val="21"/>
-          <w14:ligatures w14:val="none"/>
-        </w:rPr>
-      </w:pPr>
-      <w:proofErr w:type="spellStart"/>
-      <w:r>
-        <w:rPr>
-          <w:rFonts w:ascii="Consolas" w:eastAsia="Times New Roman" w:hAnsi="Consolas" w:cs="Times New Roman"/>
-          <w:color w:val="4EC9B0"/>
-          <w:kern w:val="0"/>
-          <w:sz w:val="21"/>
-          <w:szCs w:val="21"/>
-          <w14:ligatures w14:val="none"/>
-        </w:rPr>
-        <w:lastRenderedPageBreak/>
-        <w:t>err_state</w:t>
-      </w:r>
-      <w:proofErr w:type="spellEnd"/>
-      <w:r>
-        <w:rPr>
-          <w:rFonts w:ascii="Consolas" w:eastAsia="Times New Roman" w:hAnsi="Consolas" w:cs="Times New Roman"/>
-          <w:color w:val="D4D4D4"/>
-          <w:kern w:val="0"/>
-          <w:sz w:val="21"/>
-          <w:szCs w:val="21"/>
-          <w14:ligatures w14:val="none"/>
-        </w:rPr>
-        <w:t xml:space="preserve"> </w:t>
-      </w:r>
-      <w:r>
-        <w:rPr>
-          <w:rFonts w:ascii="Consolas" w:eastAsia="Times New Roman" w:hAnsi="Consolas" w:cs="Times New Roman"/>
-          <w:color w:val="DCDCAA"/>
-          <w:kern w:val="0"/>
-          <w:sz w:val="21"/>
-          <w:szCs w:val="21"/>
-          <w14:ligatures w14:val="none"/>
-        </w:rPr>
-        <w:t>TIMER2_</w:t>
-      </w:r>
-      <w:proofErr w:type="gramStart"/>
-      <w:r>
-        <w:rPr>
-          <w:rFonts w:ascii="Consolas" w:eastAsia="Times New Roman" w:hAnsi="Consolas" w:cs="Times New Roman"/>
-          <w:color w:val="DCDCAA"/>
-          <w:kern w:val="0"/>
-          <w:sz w:val="21"/>
-          <w:szCs w:val="21"/>
-          <w14:ligatures w14:val="none"/>
-        </w:rPr>
-        <w:t>perscalerMode</w:t>
-      </w:r>
-      <w:r>
-        <w:rPr>
-          <w:rFonts w:ascii="Consolas" w:eastAsia="Times New Roman" w:hAnsi="Consolas" w:cs="Times New Roman"/>
-          <w:color w:val="D4D4D4"/>
-          <w:kern w:val="0"/>
-          <w:sz w:val="21"/>
-          <w:szCs w:val="21"/>
-          <w14:ligatures w14:val="none"/>
-        </w:rPr>
-        <w:t>(</w:t>
-      </w:r>
-      <w:proofErr w:type="gramEnd"/>
-      <w:r>
-        <w:rPr>
-          <w:rFonts w:ascii="Consolas" w:eastAsia="Times New Roman" w:hAnsi="Consolas" w:cs="Times New Roman"/>
-          <w:color w:val="569CD6"/>
-          <w:kern w:val="0"/>
-          <w:sz w:val="21"/>
-          <w:szCs w:val="21"/>
-          <w14:ligatures w14:val="none"/>
-        </w:rPr>
-        <w:t>unsigned</w:t>
-      </w:r>
-      <w:r>
-        <w:rPr>
-          <w:rFonts w:ascii="Consolas" w:eastAsia="Times New Roman" w:hAnsi="Consolas" w:cs="Times New Roman"/>
-          <w:color w:val="D4D4D4"/>
-          <w:kern w:val="0"/>
-          <w:sz w:val="21"/>
-          <w:szCs w:val="21"/>
-          <w14:ligatures w14:val="none"/>
-        </w:rPr>
-        <w:t xml:space="preserve"> </w:t>
-      </w:r>
-      <w:proofErr w:type="spellStart"/>
-      <w:r>
-        <w:rPr>
-          <w:rFonts w:ascii="Consolas" w:eastAsia="Times New Roman" w:hAnsi="Consolas" w:cs="Times New Roman"/>
-          <w:color w:val="569CD6"/>
-          <w:kern w:val="0"/>
-          <w:sz w:val="21"/>
-          <w:szCs w:val="21"/>
-          <w14:ligatures w14:val="none"/>
-        </w:rPr>
-        <w:t>int</w:t>
-      </w:r>
-      <w:proofErr w:type="spellEnd"/>
-      <w:r>
-        <w:rPr>
-          <w:rFonts w:ascii="Consolas" w:eastAsia="Times New Roman" w:hAnsi="Consolas" w:cs="Times New Roman"/>
-          <w:color w:val="D4D4D4"/>
-          <w:kern w:val="0"/>
-          <w:sz w:val="21"/>
-          <w:szCs w:val="21"/>
-          <w14:ligatures w14:val="none"/>
-        </w:rPr>
-        <w:t xml:space="preserve"> </w:t>
-      </w:r>
-      <w:r>
-        <w:rPr>
-          <w:rFonts w:ascii="Consolas" w:eastAsia="Times New Roman" w:hAnsi="Consolas" w:cs="Times New Roman"/>
-          <w:color w:val="9CDCFE"/>
-          <w:kern w:val="0"/>
-          <w:sz w:val="21"/>
-          <w:szCs w:val="21"/>
-          <w14:ligatures w14:val="none"/>
-        </w:rPr>
-        <w:t>u16_a_prescaler</w:t>
-      </w:r>
-      <w:r>
-        <w:rPr>
-          <w:rFonts w:ascii="Consolas" w:eastAsia="Times New Roman" w:hAnsi="Consolas" w:cs="Times New Roman"/>
-          <w:color w:val="D4D4D4"/>
-          <w:kern w:val="0"/>
-          <w:sz w:val="21"/>
-          <w:szCs w:val="21"/>
-          <w14:ligatures w14:val="none"/>
-        </w:rPr>
-        <w:t>);</w:t>
-      </w:r>
-    </w:p>
-    <w:p/>
-    <w:p>
-      <w:r>
-        <w:rPr>
-          <w:noProof/>
-        </w:rPr>
-        <w:drawing>
-          <wp:anchor distT="0" distB="0" distL="114300" distR="114300" simplePos="0" relativeHeight="251746304" behindDoc="0" locked="0" layoutInCell="1" allowOverlap="1" wp14:anchorId="1636D8DE" wp14:editId="7C002B51">
-            <wp:simplePos x="0" y="0"/>
-            <wp:positionH relativeFrom="margin">
-              <wp:align>right</wp:align>
-            </wp:positionH>
-            <wp:positionV relativeFrom="paragraph">
-              <wp:posOffset>2028825</wp:posOffset>
-            </wp:positionV>
-            <wp:extent cx="6858000" cy="4517622"/>
-            <wp:effectExtent l="0" t="0" r="0" b="0"/>
-            <wp:wrapSquare wrapText="bothSides"/>
-            <wp:docPr id="62" name="Picture 62"/>
-            <wp:cNvGraphicFramePr>
-              <a:graphicFrameLocks xmlns:a="http://schemas.openxmlformats.org/drawingml/2006/main" noChangeAspect="1"/>
-            </wp:cNvGraphicFramePr>
-            <a:graphic xmlns:a="http://schemas.openxmlformats.org/drawingml/2006/main">
-              <a:graphicData uri="http://schemas.openxmlformats.org/drawingml/2006/picture">
-                <pic:pic xmlns:pic="http://schemas.openxmlformats.org/drawingml/2006/picture">
-                  <pic:nvPicPr>
-                    <pic:cNvPr id="0" name="Picture 5"/>
-                    <pic:cNvPicPr>
-                      <a:picLocks noChangeAspect="1" noChangeArrowheads="1"/>
-                    </pic:cNvPicPr>
-                  </pic:nvPicPr>
-                  <pic:blipFill>
-                    <a:blip r:embed="rId47" cstate="print">
-                      <a:extLst>
-                        <a:ext uri="{28A0092B-C50C-407E-A947-70E740481C1C}">
-                          <a14:useLocalDpi xmlns:a14="http://schemas.microsoft.com/office/drawing/2010/main" val="0"/>
-                        </a:ext>
-                      </a:extLst>
-                    </a:blip>
-                    <a:srcRect/>
-                    <a:stretch>
-                      <a:fillRect/>
-                    </a:stretch>
-                  </pic:blipFill>
-                  <pic:spPr bwMode="auto">
-                    <a:xfrm>
-                      <a:off x="0" y="0"/>
-                      <a:ext cx="6858000" cy="4517622"/>
-                    </a:xfrm>
-                    <a:prstGeom prst="rect">
-                      <a:avLst/>
-                    </a:prstGeom>
-                    <a:noFill/>
-                  </pic:spPr>
-                </pic:pic>
-              </a:graphicData>
-            </a:graphic>
-          </wp:anchor>
-        </w:drawing>
-      </w:r>
-      <w:r>
-        <w:br w:type="page"/>
-      </w:r>
-    </w:p>
-    <w:p>
-      <w:pPr>
-        <w:shd w:val="clear" w:color="auto" w:fill="1E1E1E"/>
-        <w:spacing w:after="0" w:line="285" w:lineRule="atLeast"/>
-        <w:rPr>
-          <w:rFonts w:ascii="Consolas" w:eastAsia="Times New Roman" w:hAnsi="Consolas" w:cs="Times New Roman"/>
-          <w:color w:val="D4D4D4"/>
-          <w:kern w:val="0"/>
-          <w:sz w:val="21"/>
-          <w:szCs w:val="21"/>
-          <w14:ligatures w14:val="none"/>
-        </w:rPr>
-      </w:pPr>
-      <w:proofErr w:type="spellStart"/>
-      <w:r>
-        <w:rPr>
-          <w:rFonts w:ascii="Consolas" w:eastAsia="Times New Roman" w:hAnsi="Consolas" w:cs="Times New Roman"/>
-          <w:color w:val="4EC9B0"/>
-          <w:kern w:val="0"/>
-          <w:sz w:val="21"/>
-          <w:szCs w:val="21"/>
-          <w14:ligatures w14:val="none"/>
-        </w:rPr>
-        <w:lastRenderedPageBreak/>
-        <w:t>err_state</w:t>
-      </w:r>
-      <w:proofErr w:type="spellEnd"/>
-      <w:r>
-        <w:rPr>
-          <w:rFonts w:ascii="Consolas" w:eastAsia="Times New Roman" w:hAnsi="Consolas" w:cs="Times New Roman"/>
-          <w:color w:val="D4D4D4"/>
-          <w:kern w:val="0"/>
-          <w:sz w:val="21"/>
-          <w:szCs w:val="21"/>
-          <w14:ligatures w14:val="none"/>
-        </w:rPr>
-        <w:t xml:space="preserve"> </w:t>
-      </w:r>
-      <w:r>
-        <w:rPr>
-          <w:rFonts w:ascii="Consolas" w:eastAsia="Times New Roman" w:hAnsi="Consolas" w:cs="Times New Roman"/>
-          <w:color w:val="DCDCAA"/>
-          <w:kern w:val="0"/>
-          <w:sz w:val="21"/>
-          <w:szCs w:val="21"/>
-          <w14:ligatures w14:val="none"/>
-        </w:rPr>
-        <w:t>TIMER2_</w:t>
-      </w:r>
-      <w:proofErr w:type="gramStart"/>
-      <w:r>
-        <w:rPr>
-          <w:rFonts w:ascii="Consolas" w:eastAsia="Times New Roman" w:hAnsi="Consolas" w:cs="Times New Roman"/>
-          <w:color w:val="DCDCAA"/>
-          <w:kern w:val="0"/>
-          <w:sz w:val="21"/>
-          <w:szCs w:val="21"/>
-          <w14:ligatures w14:val="none"/>
-        </w:rPr>
-        <w:t>delay</w:t>
-      </w:r>
-      <w:r>
-        <w:rPr>
-          <w:rFonts w:ascii="Consolas" w:eastAsia="Times New Roman" w:hAnsi="Consolas" w:cs="Times New Roman"/>
-          <w:color w:val="D4D4D4"/>
-          <w:kern w:val="0"/>
-          <w:sz w:val="21"/>
-          <w:szCs w:val="21"/>
-          <w14:ligatures w14:val="none"/>
-        </w:rPr>
-        <w:t>(</w:t>
-      </w:r>
-      <w:proofErr w:type="gramEnd"/>
-      <w:r>
-        <w:rPr>
-          <w:rFonts w:ascii="Consolas" w:eastAsia="Times New Roman" w:hAnsi="Consolas" w:cs="Times New Roman"/>
-          <w:color w:val="569CD6"/>
-          <w:kern w:val="0"/>
-          <w:sz w:val="21"/>
-          <w:szCs w:val="21"/>
-          <w14:ligatures w14:val="none"/>
-        </w:rPr>
-        <w:t>float</w:t>
-      </w:r>
-      <w:r>
-        <w:rPr>
-          <w:rFonts w:ascii="Consolas" w:eastAsia="Times New Roman" w:hAnsi="Consolas" w:cs="Times New Roman"/>
-          <w:color w:val="D4D4D4"/>
-          <w:kern w:val="0"/>
-          <w:sz w:val="21"/>
-          <w:szCs w:val="21"/>
-          <w14:ligatures w14:val="none"/>
-        </w:rPr>
-        <w:t xml:space="preserve"> </w:t>
-      </w:r>
-      <w:proofErr w:type="spellStart"/>
-      <w:r>
-        <w:rPr>
-          <w:rFonts w:ascii="Consolas" w:eastAsia="Times New Roman" w:hAnsi="Consolas" w:cs="Times New Roman"/>
-          <w:color w:val="9CDCFE"/>
-          <w:kern w:val="0"/>
-          <w:sz w:val="21"/>
-          <w:szCs w:val="21"/>
-          <w14:ligatures w14:val="none"/>
-        </w:rPr>
-        <w:t>f_a_delayInMillis</w:t>
-      </w:r>
-      <w:proofErr w:type="spellEnd"/>
-      <w:r>
-        <w:rPr>
-          <w:rFonts w:ascii="Consolas" w:eastAsia="Times New Roman" w:hAnsi="Consolas" w:cs="Times New Roman"/>
-          <w:color w:val="D4D4D4"/>
-          <w:kern w:val="0"/>
-          <w:sz w:val="21"/>
-          <w:szCs w:val="21"/>
-          <w14:ligatures w14:val="none"/>
-        </w:rPr>
-        <w:t>);</w:t>
-      </w:r>
-    </w:p>
-    <w:p/>
-    <w:p>
-      <w:r>
-        <w:rPr>
-          <w:noProof/>
-        </w:rPr>
-        <w:drawing>
-          <wp:anchor distT="0" distB="0" distL="114300" distR="114300" simplePos="0" relativeHeight="251747328" behindDoc="0" locked="0" layoutInCell="1" allowOverlap="1" wp14:anchorId="2798F646" wp14:editId="59DC5257">
-            <wp:simplePos x="0" y="0"/>
-            <wp:positionH relativeFrom="margin">
-              <wp:align>right</wp:align>
-            </wp:positionH>
-            <wp:positionV relativeFrom="paragraph">
-              <wp:posOffset>2181225</wp:posOffset>
-            </wp:positionV>
-            <wp:extent cx="6858000" cy="4211955"/>
-            <wp:effectExtent l="0" t="0" r="0" b="0"/>
-            <wp:wrapSquare wrapText="bothSides"/>
-            <wp:docPr id="63" name="Picture 63"/>
-            <wp:cNvGraphicFramePr>
-              <a:graphicFrameLocks xmlns:a="http://schemas.openxmlformats.org/drawingml/2006/main" noChangeAspect="1"/>
-            </wp:cNvGraphicFramePr>
-            <a:graphic xmlns:a="http://schemas.openxmlformats.org/drawingml/2006/main">
-              <a:graphicData uri="http://schemas.openxmlformats.org/drawingml/2006/picture">
-                <pic:pic xmlns:pic="http://schemas.openxmlformats.org/drawingml/2006/picture">
-                  <pic:nvPicPr>
-                    <pic:cNvPr id="0" name="Picture 6"/>
-                    <pic:cNvPicPr>
-                      <a:picLocks noChangeAspect="1" noChangeArrowheads="1"/>
-                    </pic:cNvPicPr>
-                  </pic:nvPicPr>
-                  <pic:blipFill>
-                    <a:blip r:embed="rId48" cstate="print">
-                      <a:extLst>
-                        <a:ext uri="{28A0092B-C50C-407E-A947-70E740481C1C}">
-                          <a14:useLocalDpi xmlns:a14="http://schemas.microsoft.com/office/drawing/2010/main" val="0"/>
-                        </a:ext>
-                      </a:extLst>
-                    </a:blip>
-                    <a:srcRect/>
-                    <a:stretch>
-                      <a:fillRect/>
-                    </a:stretch>
-                  </pic:blipFill>
-                  <pic:spPr bwMode="auto">
-                    <a:xfrm>
-                      <a:off x="0" y="0"/>
-                      <a:ext cx="6858000" cy="4211955"/>
-                    </a:xfrm>
-                    <a:prstGeom prst="rect">
-                      <a:avLst/>
-                    </a:prstGeom>
-                    <a:noFill/>
-                  </pic:spPr>
-                </pic:pic>
-              </a:graphicData>
-            </a:graphic>
-          </wp:anchor>
-        </w:drawing>
-      </w:r>
-      <w:r>
-        <w:br w:type="page"/>
-      </w:r>
-    </w:p>
-    <w:p>
-      <w:pPr>
-        <w:shd w:val="clear" w:color="auto" w:fill="1E1E1E"/>
-        <w:spacing w:after="0" w:line="285" w:lineRule="atLeast"/>
-        <w:rPr>
-          <w:rFonts w:ascii="Consolas" w:eastAsia="Times New Roman" w:hAnsi="Consolas" w:cs="Times New Roman"/>
-          <w:color w:val="D4D4D4"/>
-          <w:kern w:val="0"/>
-          <w:sz w:val="21"/>
-          <w:szCs w:val="21"/>
-          <w14:ligatures w14:val="none"/>
-        </w:rPr>
-      </w:pPr>
-      <w:r>
-        <w:rPr>
-          <w:rFonts w:ascii="Consolas" w:eastAsia="Times New Roman" w:hAnsi="Consolas" w:cs="Times New Roman"/>
-          <w:color w:val="569CD6"/>
-          <w:kern w:val="0"/>
-          <w:sz w:val="21"/>
-          <w:szCs w:val="21"/>
-          <w14:ligatures w14:val="none"/>
-        </w:rPr>
-        <w:lastRenderedPageBreak/>
-        <w:t>unsigned</w:t>
-      </w:r>
-      <w:r>
-        <w:rPr>
-          <w:rFonts w:ascii="Consolas" w:eastAsia="Times New Roman" w:hAnsi="Consolas" w:cs="Times New Roman"/>
-          <w:color w:val="D4D4D4"/>
-          <w:kern w:val="0"/>
-          <w:sz w:val="21"/>
-          <w:szCs w:val="21"/>
-          <w14:ligatures w14:val="none"/>
-        </w:rPr>
-        <w:t xml:space="preserve"> </w:t>
-      </w:r>
-      <w:proofErr w:type="spellStart"/>
-      <w:r>
-        <w:rPr>
-          <w:rFonts w:ascii="Consolas" w:eastAsia="Times New Roman" w:hAnsi="Consolas" w:cs="Times New Roman"/>
-          <w:color w:val="569CD6"/>
-          <w:kern w:val="0"/>
-          <w:sz w:val="21"/>
-          <w:szCs w:val="21"/>
-          <w14:ligatures w14:val="none"/>
-        </w:rPr>
-        <w:t>int</w:t>
-      </w:r>
-      <w:proofErr w:type="spellEnd"/>
-      <w:r>
-        <w:rPr>
-          <w:rFonts w:ascii="Consolas" w:eastAsia="Times New Roman" w:hAnsi="Consolas" w:cs="Times New Roman"/>
-          <w:color w:val="D4D4D4"/>
-          <w:kern w:val="0"/>
-          <w:sz w:val="21"/>
-          <w:szCs w:val="21"/>
-          <w14:ligatures w14:val="none"/>
-        </w:rPr>
-        <w:t xml:space="preserve"> </w:t>
-      </w:r>
-      <w:r>
-        <w:rPr>
-          <w:rFonts w:ascii="Consolas" w:eastAsia="Times New Roman" w:hAnsi="Consolas" w:cs="Times New Roman"/>
-          <w:color w:val="DCDCAA"/>
-          <w:kern w:val="0"/>
-          <w:sz w:val="21"/>
-          <w:szCs w:val="21"/>
-          <w14:ligatures w14:val="none"/>
-        </w:rPr>
-        <w:t>TIMER2_</w:t>
-      </w:r>
-      <w:proofErr w:type="gramStart"/>
-      <w:r>
-        <w:rPr>
-          <w:rFonts w:ascii="Consolas" w:eastAsia="Times New Roman" w:hAnsi="Consolas" w:cs="Times New Roman"/>
-          <w:color w:val="DCDCAA"/>
-          <w:kern w:val="0"/>
-          <w:sz w:val="21"/>
-          <w:szCs w:val="21"/>
-          <w14:ligatures w14:val="none"/>
-        </w:rPr>
-        <w:t>getInitialValue</w:t>
-      </w:r>
-      <w:r>
-        <w:rPr>
-          <w:rFonts w:ascii="Consolas" w:eastAsia="Times New Roman" w:hAnsi="Consolas" w:cs="Times New Roman"/>
-          <w:color w:val="D4D4D4"/>
-          <w:kern w:val="0"/>
-          <w:sz w:val="21"/>
-          <w:szCs w:val="21"/>
-          <w14:ligatures w14:val="none"/>
-        </w:rPr>
-        <w:t>(</w:t>
-      </w:r>
-      <w:proofErr w:type="gramEnd"/>
-      <w:r>
-        <w:rPr>
-          <w:rFonts w:ascii="Consolas" w:eastAsia="Times New Roman" w:hAnsi="Consolas" w:cs="Times New Roman"/>
-          <w:color w:val="569CD6"/>
-          <w:kern w:val="0"/>
-          <w:sz w:val="21"/>
-          <w:szCs w:val="21"/>
-          <w14:ligatures w14:val="none"/>
-        </w:rPr>
-        <w:t>float</w:t>
-      </w:r>
-      <w:r>
-        <w:rPr>
-          <w:rFonts w:ascii="Consolas" w:eastAsia="Times New Roman" w:hAnsi="Consolas" w:cs="Times New Roman"/>
-          <w:color w:val="D4D4D4"/>
-          <w:kern w:val="0"/>
-          <w:sz w:val="21"/>
-          <w:szCs w:val="21"/>
-          <w14:ligatures w14:val="none"/>
-        </w:rPr>
-        <w:t xml:space="preserve"> </w:t>
-      </w:r>
-      <w:proofErr w:type="spellStart"/>
-      <w:r>
-        <w:rPr>
-          <w:rFonts w:ascii="Consolas" w:eastAsia="Times New Roman" w:hAnsi="Consolas" w:cs="Times New Roman"/>
-          <w:color w:val="9CDCFE"/>
-          <w:kern w:val="0"/>
-          <w:sz w:val="21"/>
-          <w:szCs w:val="21"/>
-          <w14:ligatures w14:val="none"/>
-        </w:rPr>
-        <w:t>f_a_delayInMillis</w:t>
-      </w:r>
-      <w:proofErr w:type="spellEnd"/>
-      <w:r>
-        <w:rPr>
-          <w:rFonts w:ascii="Consolas" w:eastAsia="Times New Roman" w:hAnsi="Consolas" w:cs="Times New Roman"/>
-          <w:color w:val="D4D4D4"/>
-          <w:kern w:val="0"/>
-          <w:sz w:val="21"/>
-          <w:szCs w:val="21"/>
-          <w14:ligatures w14:val="none"/>
-        </w:rPr>
-        <w:t>);</w:t>
-      </w:r>
-    </w:p>
-    <w:p/>
-    <w:p>
-      <w:r>
-        <w:rPr>
-          <w:noProof/>
-        </w:rPr>
-        <w:drawing>
-          <wp:anchor distT="0" distB="0" distL="114300" distR="114300" simplePos="0" relativeHeight="251748352" behindDoc="0" locked="0" layoutInCell="1" allowOverlap="1" wp14:anchorId="5EBA6916" wp14:editId="3CC4A5E9">
-            <wp:simplePos x="0" y="0"/>
-            <wp:positionH relativeFrom="margin">
-              <wp:align>right</wp:align>
-            </wp:positionH>
-            <wp:positionV relativeFrom="paragraph">
-              <wp:posOffset>2850515</wp:posOffset>
-            </wp:positionV>
-            <wp:extent cx="6858000" cy="2850959"/>
-            <wp:effectExtent l="0" t="0" r="0" b="6985"/>
-            <wp:wrapSquare wrapText="bothSides"/>
-            <wp:docPr id="871994438" name="Picture 871994438"/>
-            <wp:cNvGraphicFramePr>
-              <a:graphicFrameLocks xmlns:a="http://schemas.openxmlformats.org/drawingml/2006/main" noChangeAspect="1"/>
-            </wp:cNvGraphicFramePr>
-            <a:graphic xmlns:a="http://schemas.openxmlformats.org/drawingml/2006/main">
-              <a:graphicData uri="http://schemas.openxmlformats.org/drawingml/2006/picture">
-                <pic:pic xmlns:pic="http://schemas.openxmlformats.org/drawingml/2006/picture">
-                  <pic:nvPicPr>
-                    <pic:cNvPr id="0" name="Picture 7"/>
-                    <pic:cNvPicPr>
-                      <a:picLocks noChangeAspect="1" noChangeArrowheads="1"/>
-                    </pic:cNvPicPr>
-                  </pic:nvPicPr>
-                  <pic:blipFill>
-                    <a:blip r:embed="rId49">
-                      <a:extLst>
-                        <a:ext uri="{28A0092B-C50C-407E-A947-70E740481C1C}">
-                          <a14:useLocalDpi xmlns:a14="http://schemas.microsoft.com/office/drawing/2010/main" val="0"/>
-                        </a:ext>
-                      </a:extLst>
-                    </a:blip>
-                    <a:srcRect/>
-                    <a:stretch>
-                      <a:fillRect/>
-                    </a:stretch>
-                  </pic:blipFill>
-                  <pic:spPr bwMode="auto">
-                    <a:xfrm>
-                      <a:off x="0" y="0"/>
-                      <a:ext cx="6858000" cy="2850959"/>
-                    </a:xfrm>
-                    <a:prstGeom prst="rect">
-                      <a:avLst/>
-                    </a:prstGeom>
-                    <a:noFill/>
-                  </pic:spPr>
-                </pic:pic>
-              </a:graphicData>
-            </a:graphic>
-          </wp:anchor>
-        </w:drawing>
-      </w:r>
-      <w:r>
-        <w:br w:type="page"/>
-      </w:r>
-    </w:p>
-    <w:p/>
-    <w:p>
-      <w:r>
-        <w:br w:type="page"/>
-      </w:r>
-    </w:p>
-    <w:p/>
-    <w:p>
-      <w:r>
-        <w:br w:type="page"/>
-      </w:r>
-    </w:p>
-    <w:p/>
-    <w:p>
-      <w:r>
-        <w:br w:type="page"/>
-      </w:r>
-    </w:p>
-    <w:p/>
+        <w:jc w:val="center"/>
+        <w:rPr>
+          <w:sz w:val="144"/>
+        </w:rPr>
+      </w:pPr>
+    </w:p>
+    <w:p>
+      <w:pPr>
+        <w:jc w:val="center"/>
+        <w:rPr>
+          <w:sz w:val="144"/>
+        </w:rPr>
+      </w:pPr>
+    </w:p>
+    <w:p>
+      <w:pPr>
+        <w:jc w:val="center"/>
+        <w:rPr>
+          <w:sz w:val="144"/>
+        </w:rPr>
+      </w:pPr>
+      <w:r>
+        <w:rPr>
+          <w:sz w:val="144"/>
+        </w:rPr>
+        <w:t>Thank You!</w:t>
+      </w:r>
+    </w:p>
     <w:sectPr>
       <w:footerReference w:type="default" r:id="rId50"/>
       <w:pgSz w:w="12240" w:h="15840"/>
@@ -14229,7 +14289,7 @@
             <w:bCs/>
             <w:noProof/>
           </w:rPr>
-          <w:t>24</w:t>
+          <w:t>5</w:t>
         </w:r>
         <w:r>
           <w:rPr>
@@ -15122,6 +15182,7 @@
   <w:style w:type="character" w:default="1" w:styleId="DefaultParagraphFont">
     <w:name w:val="Default Paragraph Font"/>
     <w:uiPriority w:val="1"/>
+    <w:semiHidden/>
     <w:unhideWhenUsed/>
   </w:style>
   <w:style w:type="table" w:default="1" w:styleId="TableNormal">
@@ -15596,7 +15657,7 @@
 </file>
 
 <file path=customXml/itemProps1.xml><?xml version="1.0" encoding="utf-8"?>
-<ds:datastoreItem xmlns:ds="http://schemas.openxmlformats.org/officeDocument/2006/customXml" ds:itemID="{56D03648-52DC-46E2-97CB-F602F2D95F9C}">
+<ds:datastoreItem xmlns:ds="http://schemas.openxmlformats.org/officeDocument/2006/customXml" ds:itemID="{7FCE52B1-36FC-43D7-A6D7-2E080C33889F}">
   <ds:schemaRefs>
     <ds:schemaRef ds:uri="http://schemas.openxmlformats.org/officeDocument/2006/bibliography"/>
   </ds:schemaRefs>

</xml_diff>